<commit_message>
writing BBD-Ops Deployment Structure
</commit_message>
<xml_diff>
--- a/SE325_Report_elee353.docx
+++ b/SE325_Report_elee353.docx
@@ -11,11 +11,15 @@
         <w:jc w:val="center"/>
         <w:rPr>
           <w:rFonts w:ascii="ArialMT" w:hAnsi="ArialMT" w:cs="ArialMT"/>
+          <w:sz w:val="20"/>
+          <w:szCs w:val="20"/>
         </w:rPr>
       </w:pPr>
       <w:r>
         <w:rPr>
           <w:rFonts w:ascii="ArialMT" w:hAnsi="ArialMT" w:cs="ArialMT"/>
+          <w:sz w:val="20"/>
+          <w:szCs w:val="20"/>
         </w:rPr>
         <w:t>SE325 Assignment 2 Report</w:t>
       </w:r>
@@ -29,17 +33,23 @@
         <w:jc w:val="right"/>
         <w:rPr>
           <w:rFonts w:ascii="ArialMT" w:hAnsi="ArialMT" w:cs="ArialMT"/>
+          <w:sz w:val="20"/>
+          <w:szCs w:val="20"/>
         </w:rPr>
       </w:pPr>
       <w:r>
         <w:rPr>
           <w:rFonts w:ascii="ArialMT" w:hAnsi="ArialMT" w:cs="ArialMT"/>
+          <w:sz w:val="20"/>
+          <w:szCs w:val="20"/>
         </w:rPr>
         <w:t>840454023, e</w:t>
       </w:r>
       <w:r>
         <w:rPr>
           <w:rFonts w:ascii="ArialMT" w:hAnsi="ArialMT" w:cs="ArialMT"/>
+          <w:sz w:val="20"/>
+          <w:szCs w:val="20"/>
         </w:rPr>
         <w:t>lee353</w:t>
       </w:r>
@@ -52,6 +62,8 @@
         <w:spacing w:after="0" w:line="240" w:lineRule="auto"/>
         <w:rPr>
           <w:rFonts w:ascii="ArialMT" w:hAnsi="ArialMT" w:cs="ArialMT"/>
+          <w:sz w:val="20"/>
+          <w:szCs w:val="20"/>
         </w:rPr>
       </w:pPr>
     </w:p>
@@ -69,12 +81,16 @@
         <w:rPr>
           <w:rFonts w:ascii="ArialMT" w:hAnsi="ArialMT" w:cs="ArialMT"/>
           <w:color w:val="FF0000"/>
+          <w:sz w:val="20"/>
+          <w:szCs w:val="20"/>
         </w:rPr>
       </w:pPr>
       <w:r>
         <w:rPr>
           <w:rFonts w:ascii="ArialMT" w:hAnsi="ArialMT" w:cs="ArialMT"/>
           <w:color w:val="FF0000"/>
+          <w:sz w:val="20"/>
+          <w:szCs w:val="20"/>
         </w:rPr>
         <w:t>A section that describes your architecture. I am assuming you will use diagrams as the main description aid, plus some explanatory text. I don't expect the text to be more than about 2-3 pages.</w:t>
       </w:r>
@@ -89,6 +105,8 @@
         <w:rPr>
           <w:rFonts w:ascii="ArialMT" w:hAnsi="ArialMT" w:cs="ArialMT"/>
           <w:color w:val="FF0000"/>
+          <w:sz w:val="20"/>
+          <w:szCs w:val="20"/>
         </w:rPr>
       </w:pPr>
     </w:p>
@@ -106,12 +124,16 @@
         <w:rPr>
           <w:rFonts w:ascii="ArialMT" w:hAnsi="ArialMT" w:cs="ArialMT"/>
           <w:color w:val="FF0000"/>
+          <w:sz w:val="20"/>
+          <w:szCs w:val="20"/>
         </w:rPr>
       </w:pPr>
       <w:r>
         <w:rPr>
           <w:rFonts w:ascii="ArialMT" w:hAnsi="ArialMT" w:cs="ArialMT"/>
           <w:color w:val="FF0000"/>
+          <w:sz w:val="20"/>
+          <w:szCs w:val="20"/>
         </w:rPr>
         <w:t>A section that describes what tactics you have used in your architecture, and a brief explanation why you chose the tactics you did. I don't expect much more than a paragraph for each tactic (for example, you don't need to explain what the tactic means). However it must be clear as to how your architecture results from the use of the tactics.</w:t>
       </w:r>
@@ -125,6 +147,8 @@
         <w:rPr>
           <w:rFonts w:ascii="ArialMT" w:hAnsi="ArialMT" w:cs="ArialMT"/>
           <w:color w:val="FF0000"/>
+          <w:sz w:val="20"/>
+          <w:szCs w:val="20"/>
         </w:rPr>
       </w:pPr>
     </w:p>
@@ -141,12 +165,16 @@
         <w:spacing w:after="0" w:line="240" w:lineRule="auto"/>
         <w:rPr>
           <w:color w:val="FF0000"/>
+          <w:sz w:val="20"/>
+          <w:szCs w:val="20"/>
         </w:rPr>
       </w:pPr>
       <w:r>
         <w:rPr>
           <w:rFonts w:ascii="ArialMT" w:hAnsi="ArialMT" w:cs="ArialMT"/>
           <w:color w:val="FF0000"/>
+          <w:sz w:val="20"/>
+          <w:szCs w:val="20"/>
         </w:rPr>
         <w:t>A section that justifies how your architecture meets the stated quality attributes. If you have done a good job of explaining your use of tactics, this won't need to be much. It may, for example, consist of only one paragraph, but even so should not need to be very long.</w:t>
       </w:r>
@@ -156,6 +184,8 @@
         <w:pStyle w:val="ListParagraph"/>
         <w:rPr>
           <w:color w:val="FF0000"/>
+          <w:sz w:val="20"/>
+          <w:szCs w:val="20"/>
         </w:rPr>
       </w:pPr>
     </w:p>
@@ -172,12 +202,16 @@
         <w:spacing w:after="0" w:line="240" w:lineRule="auto"/>
         <w:rPr>
           <w:color w:val="FF0000"/>
+          <w:sz w:val="20"/>
+          <w:szCs w:val="20"/>
         </w:rPr>
       </w:pPr>
       <w:hyperlink r:id="rId5" w:history="1">
         <w:r>
           <w:rPr>
             <w:rStyle w:val="Hyperlink"/>
+            <w:sz w:val="20"/>
+            <w:szCs w:val="20"/>
           </w:rPr>
           <w:t>https://docs.google.com/document/d/149BcZhZdbkFoxrB3Hh1Sw7DNiSuq4cchPjYWak-5UCw/edit#</w:t>
         </w:r>
@@ -186,23 +220,47 @@
     <w:p>
       <w:pPr>
         <w:pStyle w:val="Heading2"/>
-      </w:pPr>
-      <w:r>
+        <w:rPr>
+          <w:sz w:val="20"/>
+          <w:szCs w:val="20"/>
+        </w:rPr>
+      </w:pPr>
+      <w:r>
+        <w:rPr>
+          <w:sz w:val="20"/>
+          <w:szCs w:val="20"/>
+        </w:rPr>
         <w:t>Architecture Section</w:t>
       </w:r>
     </w:p>
     <w:p>
       <w:pPr>
         <w:pStyle w:val="Heading2"/>
-      </w:pPr>
-      <w:r>
+        <w:rPr>
+          <w:sz w:val="20"/>
+          <w:szCs w:val="20"/>
+        </w:rPr>
+      </w:pPr>
+      <w:r>
+        <w:rPr>
+          <w:sz w:val="20"/>
+          <w:szCs w:val="20"/>
+        </w:rPr>
         <w:t>Overall:</w:t>
       </w:r>
     </w:p>
     <w:p>
+      <w:pPr>
+        <w:rPr>
+          <w:sz w:val="20"/>
+          <w:szCs w:val="20"/>
+        </w:rPr>
+      </w:pPr>
       <w:r>
         <w:rPr>
           <w:noProof/>
+          <w:sz w:val="20"/>
+          <w:szCs w:val="20"/>
         </w:rPr>
         <w:drawing>
           <wp:inline distT="0" distB="0" distL="0" distR="0" wp14:anchorId="437BEE15" wp14:editId="6385A0E1">
@@ -242,16 +300,38 @@
       </w:r>
     </w:p>
     <w:p>
-      <w:r>
+      <w:pPr>
+        <w:rPr>
+          <w:sz w:val="20"/>
+          <w:szCs w:val="20"/>
+        </w:rPr>
+      </w:pPr>
+      <w:r>
+        <w:rPr>
+          <w:sz w:val="20"/>
+          <w:szCs w:val="20"/>
+        </w:rPr>
         <w:t xml:space="preserve">The system consists of </w:t>
       </w:r>
       <w:r>
+        <w:rPr>
+          <w:sz w:val="20"/>
+          <w:szCs w:val="20"/>
+        </w:rPr>
         <w:t xml:space="preserve">three major components: BBD-V, BBD-M, and </w:t>
       </w:r>
       <w:r>
+        <w:rPr>
+          <w:sz w:val="20"/>
+          <w:szCs w:val="20"/>
+        </w:rPr>
         <w:t>BBD-Ops</w:t>
       </w:r>
       <w:r>
+        <w:rPr>
+          <w:sz w:val="20"/>
+          <w:szCs w:val="20"/>
+        </w:rPr>
         <w:t>.</w:t>
       </w:r>
     </w:p>
@@ -262,24 +342,17 @@
           <w:ilvl w:val="0"/>
           <w:numId w:val="5"/>
         </w:numPr>
-      </w:pPr>
-      <w:r>
-        <w:t>BBD-V is the mobile app</w:t>
-      </w:r>
-      <w:r>
-        <w:t xml:space="preserve"> </w:t>
-      </w:r>
-      <w:r>
-        <w:t>installed on the mobile devices</w:t>
-      </w:r>
-      <w:r>
-        <w:t xml:space="preserve"> </w:t>
-      </w:r>
-      <w:r>
-        <w:t>for recording the journeys of vehicles</w:t>
-      </w:r>
-      <w:r>
-        <w:t>.</w:t>
+        <w:rPr>
+          <w:sz w:val="20"/>
+          <w:szCs w:val="20"/>
+        </w:rPr>
+      </w:pPr>
+      <w:r>
+        <w:rPr>
+          <w:sz w:val="20"/>
+          <w:szCs w:val="20"/>
+        </w:rPr>
+        <w:t>BBD-V is the mobile app installed on the mobile devices for recording the journeys of vehicles.</w:t>
       </w:r>
     </w:p>
     <w:p>
@@ -289,20 +362,44 @@
           <w:ilvl w:val="0"/>
           <w:numId w:val="5"/>
         </w:numPr>
-      </w:pPr>
-      <w:r>
+        <w:rPr>
+          <w:sz w:val="20"/>
+          <w:szCs w:val="20"/>
+        </w:rPr>
+      </w:pPr>
+      <w:r>
+        <w:rPr>
+          <w:sz w:val="20"/>
+          <w:szCs w:val="20"/>
+        </w:rPr>
         <w:t xml:space="preserve">BBD-M is the </w:t>
       </w:r>
       <w:r>
+        <w:rPr>
+          <w:sz w:val="20"/>
+          <w:szCs w:val="20"/>
+        </w:rPr>
         <w:t xml:space="preserve">app </w:t>
       </w:r>
       <w:r>
+        <w:rPr>
+          <w:sz w:val="20"/>
+          <w:szCs w:val="20"/>
+        </w:rPr>
         <w:t xml:space="preserve">for </w:t>
       </w:r>
       <w:r>
+        <w:rPr>
+          <w:sz w:val="20"/>
+          <w:szCs w:val="20"/>
+        </w:rPr>
         <w:t>accessing the journey information</w:t>
       </w:r>
       <w:r>
+        <w:rPr>
+          <w:sz w:val="20"/>
+          <w:szCs w:val="20"/>
+        </w:rPr>
         <w:t xml:space="preserve"> by relevant users.</w:t>
       </w:r>
     </w:p>
@@ -313,58 +410,101 @@
           <w:ilvl w:val="0"/>
           <w:numId w:val="5"/>
         </w:numPr>
-      </w:pPr>
-      <w:r>
-        <w:t xml:space="preserve">BBD-Ops </w:t>
-      </w:r>
-      <w:r>
-        <w:t xml:space="preserve">is the </w:t>
-      </w:r>
-      <w:r>
-        <w:t xml:space="preserve">central service for managing and distributing the information gathered by the </w:t>
-      </w:r>
-      <w:r>
-        <w:t>apps.</w:t>
+        <w:rPr>
+          <w:sz w:val="20"/>
+          <w:szCs w:val="20"/>
+        </w:rPr>
+      </w:pPr>
+      <w:r>
+        <w:rPr>
+          <w:sz w:val="20"/>
+          <w:szCs w:val="20"/>
+        </w:rPr>
+        <w:t>BBD-Ops is the central service for managing and distributing the information gathered by the apps.</w:t>
       </w:r>
     </w:p>
     <w:p>
       <w:pPr>
         <w:pStyle w:val="Heading2"/>
-      </w:pPr>
-      <w:r>
+        <w:rPr>
+          <w:sz w:val="20"/>
+          <w:szCs w:val="20"/>
+        </w:rPr>
+      </w:pPr>
+      <w:r>
+        <w:rPr>
+          <w:sz w:val="20"/>
+          <w:szCs w:val="20"/>
+        </w:rPr>
         <w:t>Possible minimum set:</w:t>
       </w:r>
     </w:p>
     <w:p>
+      <w:pPr>
+        <w:rPr>
+          <w:sz w:val="20"/>
+          <w:szCs w:val="20"/>
+        </w:rPr>
+      </w:pPr>
       <w:r>
         <w:rPr>
           <w:rFonts w:ascii="MS Gothic" w:eastAsia="MS Gothic" w:hAnsi="MS Gothic" w:cs="MS Gothic" w:hint="eastAsia"/>
+          <w:sz w:val="20"/>
+          <w:szCs w:val="20"/>
         </w:rPr>
         <w:t>◦</w:t>
       </w:r>
       <w:r>
+        <w:rPr>
+          <w:sz w:val="20"/>
+          <w:szCs w:val="20"/>
+        </w:rPr>
         <w:t xml:space="preserve"> Uses structures — what chunks there are and how they interact</w:t>
       </w:r>
     </w:p>
     <w:p>
+      <w:pPr>
+        <w:rPr>
+          <w:sz w:val="20"/>
+          <w:szCs w:val="20"/>
+        </w:rPr>
+      </w:pPr>
       <w:r>
         <w:rPr>
           <w:rFonts w:ascii="MS Gothic" w:eastAsia="MS Gothic" w:hAnsi="MS Gothic" w:cs="MS Gothic" w:hint="eastAsia"/>
+          <w:sz w:val="20"/>
+          <w:szCs w:val="20"/>
         </w:rPr>
         <w:t>◦</w:t>
       </w:r>
       <w:r>
+        <w:rPr>
+          <w:sz w:val="20"/>
+          <w:szCs w:val="20"/>
+        </w:rPr>
         <w:t xml:space="preserve"> Process structure — how the chunks actually run and communicate</w:t>
       </w:r>
     </w:p>
     <w:p>
+      <w:pPr>
+        <w:rPr>
+          <w:sz w:val="20"/>
+          <w:szCs w:val="20"/>
+        </w:rPr>
+      </w:pPr>
       <w:r>
         <w:rPr>
           <w:rFonts w:ascii="MS Gothic" w:eastAsia="MS Gothic" w:hAnsi="MS Gothic" w:cs="MS Gothic" w:hint="eastAsia"/>
+          <w:sz w:val="20"/>
+          <w:szCs w:val="20"/>
         </w:rPr>
         <w:t>◦</w:t>
       </w:r>
       <w:r>
+        <w:rPr>
+          <w:sz w:val="20"/>
+          <w:szCs w:val="20"/>
+        </w:rPr>
         <w:t xml:space="preserve"> Deployment structure — where the chunks actually run</w:t>
       </w:r>
     </w:p>
@@ -373,11 +513,15 @@
         <w:pStyle w:val="Heading3"/>
         <w:rPr>
           <w:rFonts w:eastAsia="Arial"/>
+          <w:sz w:val="20"/>
+          <w:szCs w:val="20"/>
         </w:rPr>
       </w:pPr>
       <w:r>
         <w:rPr>
           <w:rFonts w:eastAsia="Arial"/>
+          <w:sz w:val="20"/>
+          <w:szCs w:val="20"/>
         </w:rPr>
         <w:lastRenderedPageBreak/>
         <w:t>Module structures</w:t>
@@ -386,15 +530,31 @@
     <w:p>
       <w:pPr>
         <w:pStyle w:val="Heading2"/>
-      </w:pPr>
-      <w:r>
+        <w:rPr>
+          <w:sz w:val="20"/>
+          <w:szCs w:val="20"/>
+        </w:rPr>
+      </w:pPr>
+      <w:r>
+        <w:rPr>
+          <w:sz w:val="20"/>
+          <w:szCs w:val="20"/>
+        </w:rPr>
         <w:t>BBD-V</w:t>
       </w:r>
     </w:p>
     <w:p>
+      <w:pPr>
+        <w:rPr>
+          <w:sz w:val="20"/>
+          <w:szCs w:val="20"/>
+        </w:rPr>
+      </w:pPr>
       <w:r>
         <w:rPr>
           <w:noProof/>
+          <w:sz w:val="20"/>
+          <w:szCs w:val="20"/>
         </w:rPr>
         <w:drawing>
           <wp:inline distT="0" distB="0" distL="0" distR="0" wp14:anchorId="2E98F370" wp14:editId="19FA49A7">
@@ -440,65 +600,107 @@
           <w:ilvl w:val="0"/>
           <w:numId w:val="6"/>
         </w:numPr>
-      </w:pPr>
-      <w:r>
+        <w:rPr>
+          <w:sz w:val="20"/>
+          <w:szCs w:val="20"/>
+        </w:rPr>
+      </w:pPr>
+      <w:r>
+        <w:rPr>
+          <w:sz w:val="20"/>
+          <w:szCs w:val="20"/>
+        </w:rPr>
         <w:t xml:space="preserve">The </w:t>
       </w:r>
       <w:r>
+        <w:rPr>
+          <w:sz w:val="20"/>
+          <w:szCs w:val="20"/>
+        </w:rPr>
         <w:t>‘</w:t>
       </w:r>
       <w:r>
+        <w:rPr>
+          <w:sz w:val="20"/>
+          <w:szCs w:val="20"/>
+        </w:rPr>
         <w:t>send vehicle speed/location</w:t>
       </w:r>
       <w:r>
+        <w:rPr>
+          <w:sz w:val="20"/>
+          <w:szCs w:val="20"/>
+        </w:rPr>
         <w:t>’</w:t>
       </w:r>
       <w:r>
+        <w:rPr>
+          <w:sz w:val="20"/>
+          <w:szCs w:val="20"/>
+        </w:rPr>
         <w:t xml:space="preserve"> module uses</w:t>
       </w:r>
       <w:r>
+        <w:rPr>
+          <w:sz w:val="20"/>
+          <w:szCs w:val="20"/>
+        </w:rPr>
         <w:t xml:space="preserve"> the ‘JSON encoder’ and</w:t>
       </w:r>
       <w:r>
+        <w:rPr>
+          <w:sz w:val="20"/>
+          <w:szCs w:val="20"/>
+        </w:rPr>
         <w:t xml:space="preserve"> the </w:t>
       </w:r>
       <w:r>
+        <w:rPr>
+          <w:sz w:val="20"/>
+          <w:szCs w:val="20"/>
+        </w:rPr>
         <w:t>WKWYL GPS API to receive real-time details about the speed limit and road-layout for the specified GPS location.</w:t>
       </w:r>
       <w:r>
-        <w:t xml:space="preserve"> </w:t>
-      </w:r>
-      <w:r>
-        <w:t xml:space="preserve">The ‘send vehicle speed/location’ module </w:t>
-      </w:r>
-      <w:r>
-        <w:t xml:space="preserve">also </w:t>
-      </w:r>
-      <w:r>
-        <w:t>uses</w:t>
-      </w:r>
-      <w:r>
-        <w:t xml:space="preserve"> the </w:t>
-      </w:r>
-      <w:r>
-        <w:t>‘</w:t>
-      </w:r>
-      <w:r>
-        <w:t>Encode vehicle location/speed</w:t>
-      </w:r>
-      <w:r>
-        <w:t xml:space="preserve">’ </w:t>
-      </w:r>
-      <w:r>
+        <w:rPr>
+          <w:sz w:val="20"/>
+          <w:szCs w:val="20"/>
+        </w:rPr>
+        <w:t xml:space="preserve"> The ‘send vehicle speed/location’ module also uses the </w:t>
+      </w:r>
+      <w:r>
+        <w:rPr>
+          <w:sz w:val="20"/>
+          <w:szCs w:val="20"/>
+        </w:rPr>
+        <w:t xml:space="preserve">‘Encode vehicle location/speed’ </w:t>
+      </w:r>
+      <w:r>
+        <w:rPr>
+          <w:sz w:val="20"/>
+          <w:szCs w:val="20"/>
+        </w:rPr>
         <w:t xml:space="preserve">module </w:t>
       </w:r>
       <w:r>
+        <w:rPr>
+          <w:sz w:val="20"/>
+          <w:szCs w:val="20"/>
+        </w:rPr>
         <w:t xml:space="preserve">to package the </w:t>
       </w:r>
       <w:r>
+        <w:rPr>
+          <w:sz w:val="20"/>
+          <w:szCs w:val="20"/>
+        </w:rPr>
         <w:t xml:space="preserve">speed/location </w:t>
       </w:r>
       <w:r>
+        <w:rPr>
+          <w:sz w:val="20"/>
+          <w:szCs w:val="20"/>
+        </w:rPr>
         <w:t>data before sending.</w:t>
       </w:r>
     </w:p>
@@ -509,35 +711,65 @@
           <w:ilvl w:val="0"/>
           <w:numId w:val="6"/>
         </w:numPr>
-      </w:pPr>
-      <w:r>
+        <w:rPr>
+          <w:sz w:val="20"/>
+          <w:szCs w:val="20"/>
+        </w:rPr>
+      </w:pPr>
+      <w:r>
+        <w:rPr>
+          <w:sz w:val="20"/>
+          <w:szCs w:val="20"/>
+        </w:rPr>
         <w:t xml:space="preserve">The ‘send on-line vehicle registration’ module is responsible for </w:t>
       </w:r>
       <w:r>
+        <w:rPr>
+          <w:sz w:val="20"/>
+          <w:szCs w:val="20"/>
+        </w:rPr>
         <w:t>sending encoded vehicle registration information.</w:t>
       </w:r>
       <w:r>
-        <w:t xml:space="preserve"> The ‘send on-line vehicle registration’ module uses the ‘</w:t>
-      </w:r>
-      <w:r>
-        <w:t>Encode on-line driver registration</w:t>
-      </w:r>
-      <w:r>
-        <w:t xml:space="preserve">’ module to package </w:t>
-      </w:r>
-      <w:r>
+        <w:rPr>
+          <w:sz w:val="20"/>
+          <w:szCs w:val="20"/>
+        </w:rPr>
+        <w:t xml:space="preserve"> The ‘send on-line vehicle registration’ module uses the ‘Encode on-line driver registration’ module to package </w:t>
+      </w:r>
+      <w:r>
+        <w:rPr>
+          <w:sz w:val="20"/>
+          <w:szCs w:val="20"/>
+        </w:rPr>
         <w:t xml:space="preserve">the </w:t>
       </w:r>
       <w:r>
+        <w:rPr>
+          <w:sz w:val="20"/>
+          <w:szCs w:val="20"/>
+        </w:rPr>
         <w:t>data</w:t>
       </w:r>
       <w:r>
+        <w:rPr>
+          <w:sz w:val="20"/>
+          <w:szCs w:val="20"/>
+        </w:rPr>
         <w:t xml:space="preserve"> before sending</w:t>
       </w:r>
       <w:r>
+        <w:rPr>
+          <w:sz w:val="20"/>
+          <w:szCs w:val="20"/>
+        </w:rPr>
         <w:t xml:space="preserve"> it</w:t>
       </w:r>
       <w:r>
+        <w:rPr>
+          <w:sz w:val="20"/>
+          <w:szCs w:val="20"/>
+        </w:rPr>
         <w:t>.</w:t>
       </w:r>
     </w:p>
@@ -548,40 +780,74 @@
           <w:ilvl w:val="0"/>
           <w:numId w:val="6"/>
         </w:numPr>
-      </w:pPr>
-      <w:r>
+        <w:rPr>
+          <w:sz w:val="20"/>
+          <w:szCs w:val="20"/>
+        </w:rPr>
+      </w:pPr>
+      <w:r>
+        <w:rPr>
+          <w:sz w:val="20"/>
+          <w:szCs w:val="20"/>
+        </w:rPr>
         <w:t xml:space="preserve">Similarly, the ‘send on-line </w:t>
       </w:r>
       <w:r>
+        <w:rPr>
+          <w:sz w:val="20"/>
+          <w:szCs w:val="20"/>
+        </w:rPr>
         <w:t>driver</w:t>
       </w:r>
       <w:r>
+        <w:rPr>
+          <w:sz w:val="20"/>
+          <w:szCs w:val="20"/>
+        </w:rPr>
         <w:t xml:space="preserve"> registration’ module is responsible for sending encoded vehicle registration information. The ‘send on-line </w:t>
       </w:r>
       <w:r>
+        <w:rPr>
+          <w:sz w:val="20"/>
+          <w:szCs w:val="20"/>
+        </w:rPr>
         <w:t>driver</w:t>
       </w:r>
       <w:r>
-        <w:t xml:space="preserve"> registration’ module uses the ‘</w:t>
-      </w:r>
-      <w:r>
-        <w:t>Encode on-line driver registration</w:t>
-      </w:r>
-      <w:r>
-        <w:t xml:space="preserve">’ module to package </w:t>
-      </w:r>
-      <w:r>
+        <w:rPr>
+          <w:sz w:val="20"/>
+          <w:szCs w:val="20"/>
+        </w:rPr>
+        <w:t xml:space="preserve"> registration’ module uses the ‘Encode on-line driver registration’ module to package </w:t>
+      </w:r>
+      <w:r>
+        <w:rPr>
+          <w:sz w:val="20"/>
+          <w:szCs w:val="20"/>
+        </w:rPr>
         <w:t xml:space="preserve">the </w:t>
       </w:r>
       <w:r>
+        <w:rPr>
+          <w:sz w:val="20"/>
+          <w:szCs w:val="20"/>
+        </w:rPr>
         <w:t>information before sending.</w:t>
       </w:r>
     </w:p>
     <w:p>
       <w:pPr>
         <w:pStyle w:val="Heading2"/>
-      </w:pPr>
-      <w:r>
+        <w:rPr>
+          <w:sz w:val="20"/>
+          <w:szCs w:val="20"/>
+        </w:rPr>
+      </w:pPr>
+      <w:r>
+        <w:rPr>
+          <w:sz w:val="20"/>
+          <w:szCs w:val="20"/>
+        </w:rPr>
         <w:t>BBD-Ops</w:t>
       </w:r>
     </w:p>
@@ -592,59 +858,79 @@
           <w:ilvl w:val="0"/>
           <w:numId w:val="7"/>
         </w:numPr>
-      </w:pPr>
-      <w:r>
-        <w:t>The ‘</w:t>
-      </w:r>
-      <w:r>
-        <w:t>Process Vehicle Location/Speed</w:t>
-      </w:r>
-      <w:r>
-        <w:t>’ module uses the ‘d</w:t>
-      </w:r>
-      <w:r>
-        <w:t>ecode vehicle location/speed</w:t>
-      </w:r>
-      <w:r>
-        <w:t xml:space="preserve">’ module to unpack the </w:t>
-      </w:r>
-      <w:r>
+        <w:rPr>
+          <w:sz w:val="20"/>
+          <w:szCs w:val="20"/>
+        </w:rPr>
+      </w:pPr>
+      <w:r>
+        <w:rPr>
+          <w:sz w:val="20"/>
+          <w:szCs w:val="20"/>
+        </w:rPr>
+        <w:t xml:space="preserve">The ‘Process Vehicle Location/Speed’ module uses the ‘decode vehicle location/speed’ module to unpack the </w:t>
+      </w:r>
+      <w:r>
+        <w:rPr>
+          <w:sz w:val="20"/>
+          <w:szCs w:val="20"/>
+        </w:rPr>
         <w:t xml:space="preserve">speed/location </w:t>
       </w:r>
       <w:r>
-        <w:t>data received. The ‘</w:t>
-      </w:r>
-      <w:r>
-        <w:t>Process Vehicle Location/Speed</w:t>
-      </w:r>
-      <w:r>
-        <w:t xml:space="preserve">’ module then </w:t>
-      </w:r>
-      <w:r>
+        <w:rPr>
+          <w:sz w:val="20"/>
+          <w:szCs w:val="20"/>
+        </w:rPr>
+        <w:t xml:space="preserve">data received. The ‘Process Vehicle Location/Speed’ module then </w:t>
+      </w:r>
+      <w:r>
+        <w:rPr>
+          <w:sz w:val="20"/>
+          <w:szCs w:val="20"/>
+        </w:rPr>
         <w:t>stores</w:t>
       </w:r>
       <w:r>
+        <w:rPr>
+          <w:sz w:val="20"/>
+          <w:szCs w:val="20"/>
+        </w:rPr>
         <w:t xml:space="preserve"> the received and calculated </w:t>
       </w:r>
       <w:r>
+        <w:rPr>
+          <w:sz w:val="20"/>
+          <w:szCs w:val="20"/>
+        </w:rPr>
         <w:t xml:space="preserve">location/speed </w:t>
       </w:r>
       <w:r>
+        <w:rPr>
+          <w:sz w:val="20"/>
+          <w:szCs w:val="20"/>
+        </w:rPr>
         <w:t xml:space="preserve">data </w:t>
       </w:r>
       <w:r>
+        <w:rPr>
+          <w:sz w:val="20"/>
+          <w:szCs w:val="20"/>
+        </w:rPr>
         <w:t>using</w:t>
       </w:r>
       <w:r>
-        <w:t xml:space="preserve"> the ‘v</w:t>
-      </w:r>
-      <w:r>
-        <w:t>ehicle Location/speed repository</w:t>
-      </w:r>
-      <w:r>
-        <w:t>’ module.</w:t>
-      </w:r>
-      <w:r>
+        <w:rPr>
+          <w:sz w:val="20"/>
+          <w:szCs w:val="20"/>
+        </w:rPr>
+        <w:t xml:space="preserve"> the ‘vehicle Location/speed repository’ module.</w:t>
+      </w:r>
+      <w:r>
+        <w:rPr>
+          <w:sz w:val="20"/>
+          <w:szCs w:val="20"/>
+        </w:rPr>
         <w:t xml:space="preserve"> </w:t>
       </w:r>
     </w:p>
@@ -655,65 +941,107 @@
           <w:ilvl w:val="0"/>
           <w:numId w:val="7"/>
         </w:numPr>
-      </w:pPr>
-      <w:r>
-        <w:t>The ‘</w:t>
-      </w:r>
-      <w:r>
-        <w:t>Driver Behaviour Monitor</w:t>
-      </w:r>
-      <w:r>
-        <w:t xml:space="preserve">’ </w:t>
-      </w:r>
-      <w:r>
+        <w:rPr>
+          <w:sz w:val="20"/>
+          <w:szCs w:val="20"/>
+        </w:rPr>
+      </w:pPr>
+      <w:r>
+        <w:rPr>
+          <w:sz w:val="20"/>
+          <w:szCs w:val="20"/>
+        </w:rPr>
+        <w:t xml:space="preserve">The ‘Driver Behaviour Monitor’ </w:t>
+      </w:r>
+      <w:r>
+        <w:rPr>
+          <w:sz w:val="20"/>
+          <w:szCs w:val="20"/>
+        </w:rPr>
         <w:t xml:space="preserve">module </w:t>
       </w:r>
       <w:r>
+        <w:rPr>
+          <w:sz w:val="20"/>
+          <w:szCs w:val="20"/>
+        </w:rPr>
         <w:t>receives the data from the</w:t>
       </w:r>
       <w:r>
-        <w:t xml:space="preserve"> ‘</w:t>
-      </w:r>
-      <w:r>
-        <w:t>Process Vehicle Location/Speed</w:t>
-      </w:r>
-      <w:r>
-        <w:t>’ module.</w:t>
-      </w:r>
-      <w:r>
+        <w:rPr>
+          <w:sz w:val="20"/>
+          <w:szCs w:val="20"/>
+        </w:rPr>
+        <w:t xml:space="preserve"> ‘Process Vehicle Location/Speed’ module.</w:t>
+      </w:r>
+      <w:r>
+        <w:rPr>
+          <w:sz w:val="20"/>
+          <w:szCs w:val="20"/>
+        </w:rPr>
         <w:t xml:space="preserve"> </w:t>
       </w:r>
       <w:r>
-        <w:t>The ‘</w:t>
-      </w:r>
-      <w:r>
-        <w:t>Driver Behaviour Monitor</w:t>
-      </w:r>
-      <w:r>
-        <w:t xml:space="preserve">’ module then decides if it should </w:t>
-      </w:r>
-      <w:r>
+        <w:rPr>
+          <w:sz w:val="20"/>
+          <w:szCs w:val="20"/>
+        </w:rPr>
+        <w:t xml:space="preserve">The ‘Driver Behaviour Monitor’ module then decides if it should </w:t>
+      </w:r>
+      <w:r>
+        <w:rPr>
+          <w:sz w:val="20"/>
+          <w:szCs w:val="20"/>
+        </w:rPr>
         <w:t>perform</w:t>
       </w:r>
       <w:r>
+        <w:rPr>
+          <w:sz w:val="20"/>
+          <w:szCs w:val="20"/>
+        </w:rPr>
         <w:t xml:space="preserve"> rea</w:t>
       </w:r>
       <w:r>
+        <w:rPr>
+          <w:sz w:val="20"/>
+          <w:szCs w:val="20"/>
+        </w:rPr>
         <w:t>l</w:t>
       </w:r>
       <w:r>
+        <w:rPr>
+          <w:sz w:val="20"/>
+          <w:szCs w:val="20"/>
+        </w:rPr>
         <w:t xml:space="preserve">-time tracking or </w:t>
       </w:r>
       <w:r>
+        <w:rPr>
+          <w:sz w:val="20"/>
+          <w:szCs w:val="20"/>
+        </w:rPr>
         <w:t xml:space="preserve">report </w:t>
       </w:r>
       <w:r>
+        <w:rPr>
+          <w:sz w:val="20"/>
+          <w:szCs w:val="20"/>
+        </w:rPr>
         <w:t xml:space="preserve">drivers </w:t>
       </w:r>
       <w:r>
+        <w:rPr>
+          <w:sz w:val="20"/>
+          <w:szCs w:val="20"/>
+        </w:rPr>
         <w:t>to the police.</w:t>
       </w:r>
       <w:r>
+        <w:rPr>
+          <w:sz w:val="20"/>
+          <w:szCs w:val="20"/>
+        </w:rPr>
         <w:t xml:space="preserve"> The decisions are made based on factors such as current speed limits, unnecessary line changes, and unnecessary line-crossing.</w:t>
       </w:r>
     </w:p>
@@ -724,35 +1052,51 @@
           <w:ilvl w:val="0"/>
           <w:numId w:val="7"/>
         </w:numPr>
-      </w:pPr>
-      <w:r>
-        <w:t>The ‘</w:t>
-      </w:r>
-      <w:r>
-        <w:t>Real-time tracking logic</w:t>
-      </w:r>
-      <w:r>
-        <w:t xml:space="preserve">’ module is used </w:t>
-      </w:r>
-      <w:r>
-        <w:t>by the ‘</w:t>
-      </w:r>
-      <w:r>
-        <w:t>Driver Behaviour Monitor</w:t>
-      </w:r>
-      <w:r>
-        <w:t xml:space="preserve">’ module </w:t>
-      </w:r>
-      <w:r>
+        <w:rPr>
+          <w:sz w:val="20"/>
+          <w:szCs w:val="20"/>
+        </w:rPr>
+      </w:pPr>
+      <w:r>
+        <w:rPr>
+          <w:sz w:val="20"/>
+          <w:szCs w:val="20"/>
+        </w:rPr>
+        <w:t xml:space="preserve">The ‘Real-time tracking logic’ module is used </w:t>
+      </w:r>
+      <w:r>
+        <w:rPr>
+          <w:sz w:val="20"/>
+          <w:szCs w:val="20"/>
+        </w:rPr>
+        <w:t xml:space="preserve">by the ‘Driver Behaviour Monitor’ module </w:t>
+      </w:r>
+      <w:r>
+        <w:rPr>
+          <w:sz w:val="20"/>
+          <w:szCs w:val="20"/>
+        </w:rPr>
         <w:t>to allow real-time tracking for the police and parents</w:t>
       </w:r>
       <w:r>
+        <w:rPr>
+          <w:sz w:val="20"/>
+          <w:szCs w:val="20"/>
+        </w:rPr>
         <w:t xml:space="preserve"> for </w:t>
       </w:r>
       <w:r>
+        <w:rPr>
+          <w:sz w:val="20"/>
+          <w:szCs w:val="20"/>
+        </w:rPr>
         <w:t>targeted drivers</w:t>
       </w:r>
       <w:r>
+        <w:rPr>
+          <w:sz w:val="20"/>
+          <w:szCs w:val="20"/>
+        </w:rPr>
         <w:t>.</w:t>
       </w:r>
     </w:p>
@@ -763,29 +1107,37 @@
           <w:ilvl w:val="0"/>
           <w:numId w:val="7"/>
         </w:numPr>
-      </w:pPr>
-      <w:r>
-        <w:t>The ‘</w:t>
-      </w:r>
-      <w:r>
-        <w:t>Police IT RESTful API</w:t>
-      </w:r>
-      <w:r>
-        <w:t>’ module is used by the ‘</w:t>
-      </w:r>
-      <w:r>
-        <w:t>Driver Behaviour Monitor</w:t>
-      </w:r>
-      <w:r>
-        <w:t>’ module</w:t>
-      </w:r>
-      <w:r>
+        <w:rPr>
+          <w:sz w:val="20"/>
+          <w:szCs w:val="20"/>
+        </w:rPr>
+      </w:pPr>
+      <w:r>
+        <w:rPr>
+          <w:sz w:val="20"/>
+          <w:szCs w:val="20"/>
+        </w:rPr>
+        <w:t>The ‘Police IT RESTful API’ module is used by the ‘Driver Behaviour Monitor’ module</w:t>
+      </w:r>
+      <w:r>
+        <w:rPr>
+          <w:sz w:val="20"/>
+          <w:szCs w:val="20"/>
+        </w:rPr>
         <w:t xml:space="preserve"> to report erractical driving behaviour or excessive speed to the police</w:t>
       </w:r>
       <w:r>
+        <w:rPr>
+          <w:sz w:val="20"/>
+          <w:szCs w:val="20"/>
+        </w:rPr>
         <w:t xml:space="preserve"> immediately</w:t>
       </w:r>
       <w:r>
+        <w:rPr>
+          <w:sz w:val="20"/>
+          <w:szCs w:val="20"/>
+        </w:rPr>
         <w:t>.</w:t>
       </w:r>
     </w:p>
@@ -796,54 +1148,66 @@
           <w:ilvl w:val="0"/>
           <w:numId w:val="7"/>
         </w:numPr>
-      </w:pPr>
-      <w:r>
-        <w:t>The ‘</w:t>
-      </w:r>
-      <w:r>
-        <w:t>Process on-line driver registration</w:t>
-      </w:r>
-      <w:r>
-        <w:t xml:space="preserve">’ module processes the driver information received </w:t>
-      </w:r>
-      <w:r>
-        <w:t>after unpacking the packet using the ‘</w:t>
-      </w:r>
-      <w:r>
-        <w:t>Decode on-line driver registration</w:t>
-      </w:r>
-      <w:r>
-        <w:t>’ module.</w:t>
-      </w:r>
-      <w:r>
+        <w:rPr>
+          <w:sz w:val="20"/>
+          <w:szCs w:val="20"/>
+        </w:rPr>
+      </w:pPr>
+      <w:r>
+        <w:rPr>
+          <w:sz w:val="20"/>
+          <w:szCs w:val="20"/>
+        </w:rPr>
+        <w:t xml:space="preserve">The ‘Process on-line driver registration’ module processes the driver information received </w:t>
+      </w:r>
+      <w:r>
+        <w:rPr>
+          <w:sz w:val="20"/>
+          <w:szCs w:val="20"/>
+        </w:rPr>
+        <w:t>after unpacking the packet using the ‘Decode on-line driver registration’ module.</w:t>
+      </w:r>
+      <w:r>
+        <w:rPr>
+          <w:sz w:val="20"/>
+          <w:szCs w:val="20"/>
+        </w:rPr>
         <w:t xml:space="preserve"> </w:t>
       </w:r>
       <w:r>
-        <w:t>The ‘</w:t>
-      </w:r>
-      <w:r>
-        <w:t>Process on-line driver registration</w:t>
-      </w:r>
-      <w:r>
-        <w:t xml:space="preserve">’ module </w:t>
-      </w:r>
-      <w:r>
+        <w:rPr>
+          <w:sz w:val="20"/>
+          <w:szCs w:val="20"/>
+        </w:rPr>
+        <w:t xml:space="preserve">The ‘Process on-line driver registration’ module </w:t>
+      </w:r>
+      <w:r>
+        <w:rPr>
+          <w:sz w:val="20"/>
+          <w:szCs w:val="20"/>
+        </w:rPr>
         <w:t xml:space="preserve">then </w:t>
       </w:r>
       <w:r>
+        <w:rPr>
+          <w:sz w:val="20"/>
+          <w:szCs w:val="20"/>
+        </w:rPr>
         <w:t xml:space="preserve">persists </w:t>
       </w:r>
       <w:r>
+        <w:rPr>
+          <w:sz w:val="20"/>
+          <w:szCs w:val="20"/>
+        </w:rPr>
         <w:t>the driver information obtained</w:t>
       </w:r>
       <w:r>
-        <w:t xml:space="preserve"> using the ‘</w:t>
-      </w:r>
-      <w:r>
-        <w:t>On-line driver registration repository</w:t>
-      </w:r>
-      <w:r>
-        <w:t>’.</w:t>
+        <w:rPr>
+          <w:sz w:val="20"/>
+          <w:szCs w:val="20"/>
+        </w:rPr>
+        <w:t xml:space="preserve"> using the ‘On-line driver registration repository’.</w:t>
       </w:r>
     </w:p>
     <w:p>
@@ -853,75 +1217,115 @@
           <w:ilvl w:val="0"/>
           <w:numId w:val="7"/>
         </w:numPr>
-      </w:pPr>
-      <w:r>
-        <w:t>The ‘</w:t>
-      </w:r>
-      <w:r>
-        <w:t xml:space="preserve">Process on-line </w:t>
-      </w:r>
-      <w:r>
+        <w:rPr>
+          <w:sz w:val="20"/>
+          <w:szCs w:val="20"/>
+        </w:rPr>
+      </w:pPr>
+      <w:r>
+        <w:rPr>
+          <w:sz w:val="20"/>
+          <w:szCs w:val="20"/>
+        </w:rPr>
+        <w:t xml:space="preserve">The ‘Process on-line </w:t>
+      </w:r>
+      <w:r>
+        <w:rPr>
+          <w:sz w:val="20"/>
+          <w:szCs w:val="20"/>
+        </w:rPr>
         <w:t>vehicle</w:t>
       </w:r>
       <w:r>
-        <w:t xml:space="preserve"> registration</w:t>
-      </w:r>
-      <w:r>
-        <w:t xml:space="preserve">’ module processes the </w:t>
-      </w:r>
-      <w:r>
+        <w:rPr>
+          <w:sz w:val="20"/>
+          <w:szCs w:val="20"/>
+        </w:rPr>
+        <w:t xml:space="preserve"> registration’ module processes the </w:t>
+      </w:r>
+      <w:r>
+        <w:rPr>
+          <w:sz w:val="20"/>
+          <w:szCs w:val="20"/>
+        </w:rPr>
         <w:t>vehicle</w:t>
       </w:r>
       <w:r>
-        <w:t xml:space="preserve"> information received after unpacking the packet using the ‘</w:t>
-      </w:r>
-      <w:r>
-        <w:t xml:space="preserve">Decode on-line </w:t>
-      </w:r>
-      <w:r>
+        <w:rPr>
+          <w:sz w:val="20"/>
+          <w:szCs w:val="20"/>
+        </w:rPr>
+        <w:t xml:space="preserve"> information received after unpacking the packet using the ‘Decode on-line </w:t>
+      </w:r>
+      <w:r>
+        <w:rPr>
+          <w:sz w:val="20"/>
+          <w:szCs w:val="20"/>
+        </w:rPr>
         <w:t>vehicle</w:t>
       </w:r>
       <w:r>
-        <w:t xml:space="preserve"> registration</w:t>
-      </w:r>
-      <w:r>
-        <w:t>’ module.</w:t>
-      </w:r>
-      <w:r>
+        <w:rPr>
+          <w:sz w:val="20"/>
+          <w:szCs w:val="20"/>
+        </w:rPr>
+        <w:t xml:space="preserve"> registration’ module.</w:t>
+      </w:r>
+      <w:r>
+        <w:rPr>
+          <w:sz w:val="20"/>
+          <w:szCs w:val="20"/>
+        </w:rPr>
         <w:t xml:space="preserve"> </w:t>
       </w:r>
       <w:r>
-        <w:t>The ‘</w:t>
-      </w:r>
-      <w:r>
-        <w:t xml:space="preserve">Process on-line </w:t>
-      </w:r>
-      <w:r>
+        <w:rPr>
+          <w:sz w:val="20"/>
+          <w:szCs w:val="20"/>
+        </w:rPr>
+        <w:t xml:space="preserve">The ‘Process on-line </w:t>
+      </w:r>
+      <w:r>
+        <w:rPr>
+          <w:sz w:val="20"/>
+          <w:szCs w:val="20"/>
+        </w:rPr>
         <w:t>vehicle</w:t>
       </w:r>
       <w:r>
-        <w:t xml:space="preserve"> registration</w:t>
-      </w:r>
-      <w:r>
-        <w:t xml:space="preserve">’ module then persists the </w:t>
-      </w:r>
-      <w:r>
+        <w:rPr>
+          <w:sz w:val="20"/>
+          <w:szCs w:val="20"/>
+        </w:rPr>
+        <w:t xml:space="preserve"> registration’ module then persists the </w:t>
+      </w:r>
+      <w:r>
+        <w:rPr>
+          <w:sz w:val="20"/>
+          <w:szCs w:val="20"/>
+        </w:rPr>
         <w:t>vehicle</w:t>
       </w:r>
       <w:r>
-        <w:t xml:space="preserve"> information obtained using the ‘</w:t>
-      </w:r>
-      <w:r>
-        <w:t xml:space="preserve">On-line </w:t>
-      </w:r>
-      <w:r>
+        <w:rPr>
+          <w:sz w:val="20"/>
+          <w:szCs w:val="20"/>
+        </w:rPr>
+        <w:t xml:space="preserve"> information obtained using the ‘On-line </w:t>
+      </w:r>
+      <w:r>
+        <w:rPr>
+          <w:sz w:val="20"/>
+          <w:szCs w:val="20"/>
+        </w:rPr>
         <w:t>vehicle</w:t>
       </w:r>
       <w:r>
-        <w:t xml:space="preserve"> registration repository</w:t>
-      </w:r>
-      <w:r>
-        <w:t>’.</w:t>
+        <w:rPr>
+          <w:sz w:val="20"/>
+          <w:szCs w:val="20"/>
+        </w:rPr>
+        <w:t xml:space="preserve"> registration repository’.</w:t>
       </w:r>
     </w:p>
     <w:p>
@@ -933,53 +1337,55 @@
         </w:numPr>
         <w:rPr>
           <w:color w:val="FF0000"/>
-        </w:rPr>
-      </w:pPr>
-      <w:r>
-        <w:rPr>
-          <w:color w:val="FF0000"/>
+          <w:sz w:val="20"/>
+          <w:szCs w:val="20"/>
+        </w:rPr>
+      </w:pPr>
+      <w:r>
+        <w:rPr>
+          <w:color w:val="FF0000"/>
+          <w:sz w:val="20"/>
+          <w:szCs w:val="20"/>
         </w:rPr>
         <w:t>The ‘</w:t>
       </w:r>
       <w:r>
         <w:rPr>
           <w:color w:val="FF0000"/>
-        </w:rPr>
-        <w:t>Process Journey report</w:t>
-      </w:r>
-      <w:r>
-        <w:rPr>
-          <w:color w:val="FF0000"/>
-        </w:rPr>
-        <w:t xml:space="preserve">’ </w:t>
-      </w:r>
-      <w:r>
-        <w:rPr>
-          <w:color w:val="FF0000"/>
+          <w:sz w:val="20"/>
+          <w:szCs w:val="20"/>
+        </w:rPr>
+        <w:t xml:space="preserve">Process Journey report’ </w:t>
+      </w:r>
+      <w:r>
+        <w:rPr>
+          <w:color w:val="FF0000"/>
+          <w:sz w:val="20"/>
+          <w:szCs w:val="20"/>
         </w:rPr>
         <w:t xml:space="preserve">module uses the </w:t>
       </w:r>
       <w:r>
         <w:rPr>
           <w:color w:val="FF0000"/>
-        </w:rPr>
-        <w:t>‘</w:t>
-      </w:r>
-      <w:r>
-        <w:rPr>
-          <w:color w:val="FF0000"/>
-        </w:rPr>
-        <w:t>Journey Report Repository’</w:t>
-      </w:r>
-      <w:r>
-        <w:rPr>
-          <w:color w:val="FF0000"/>
+          <w:sz w:val="20"/>
+          <w:szCs w:val="20"/>
+        </w:rPr>
+        <w:t>‘Journey Report Repository’</w:t>
+      </w:r>
+      <w:r>
+        <w:rPr>
+          <w:color w:val="FF0000"/>
+          <w:sz w:val="20"/>
+          <w:szCs w:val="20"/>
         </w:rPr>
         <w:t xml:space="preserve"> to </w:t>
       </w:r>
       <w:r>
         <w:rPr>
           <w:color w:val="FF0000"/>
+          <w:sz w:val="20"/>
+          <w:szCs w:val="20"/>
         </w:rPr>
         <w:t>persist the reports generated.</w:t>
       </w:r>
@@ -991,83 +1397,95 @@
           <w:ilvl w:val="0"/>
           <w:numId w:val="7"/>
         </w:numPr>
-      </w:pPr>
-      <w:r>
-        <w:rPr>
-          <w:color w:val="FF0000"/>
-        </w:rPr>
-        <w:t>The ‘</w:t>
-      </w:r>
-      <w:r>
-        <w:rPr>
-          <w:color w:val="FF0000"/>
-        </w:rPr>
-        <w:t>Process Journey report</w:t>
-      </w:r>
-      <w:r>
-        <w:rPr>
-          <w:color w:val="FF0000"/>
-        </w:rPr>
-        <w:t xml:space="preserve">’ </w:t>
-      </w:r>
-      <w:r>
-        <w:rPr>
-          <w:color w:val="FF0000"/>
-        </w:rPr>
-        <w:t xml:space="preserve">module </w:t>
-      </w:r>
-      <w:r>
-        <w:rPr>
-          <w:color w:val="FF0000"/>
+        <w:rPr>
+          <w:sz w:val="20"/>
+          <w:szCs w:val="20"/>
+        </w:rPr>
+      </w:pPr>
+      <w:r>
+        <w:rPr>
+          <w:color w:val="FF0000"/>
+          <w:sz w:val="20"/>
+          <w:szCs w:val="20"/>
+        </w:rPr>
+        <w:t xml:space="preserve">The ‘Process Journey report’ module </w:t>
+      </w:r>
+      <w:r>
+        <w:rPr>
+          <w:color w:val="FF0000"/>
+          <w:sz w:val="20"/>
+          <w:szCs w:val="20"/>
         </w:rPr>
         <w:t xml:space="preserve">receives the </w:t>
       </w:r>
       <w:r>
-        <w:t>‘</w:t>
-      </w:r>
-      <w:r>
-        <w:t>Receive journey report request</w:t>
-      </w:r>
-      <w:r>
-        <w:t xml:space="preserve">’ module </w:t>
-      </w:r>
-      <w:r>
+        <w:rPr>
+          <w:sz w:val="20"/>
+          <w:szCs w:val="20"/>
+        </w:rPr>
+        <w:t xml:space="preserve">‘Receive journey report request’ module </w:t>
+      </w:r>
+      <w:r>
+        <w:rPr>
+          <w:sz w:val="20"/>
+          <w:szCs w:val="20"/>
+        </w:rPr>
         <w:t xml:space="preserve">to receive </w:t>
       </w:r>
       <w:r>
+        <w:rPr>
+          <w:sz w:val="20"/>
+          <w:szCs w:val="20"/>
+        </w:rPr>
         <w:t>journey report request</w:t>
       </w:r>
       <w:r>
+        <w:rPr>
+          <w:sz w:val="20"/>
+          <w:szCs w:val="20"/>
+        </w:rPr>
         <w:t xml:space="preserve">s. </w:t>
       </w:r>
       <w:r>
-        <w:t>The ‘</w:t>
-      </w:r>
-      <w:r>
-        <w:t>Receive journey report request</w:t>
-      </w:r>
-      <w:r>
-        <w:t>’</w:t>
-      </w:r>
-      <w:r>
+        <w:rPr>
+          <w:sz w:val="20"/>
+          <w:szCs w:val="20"/>
+        </w:rPr>
+        <w:t>The ‘Receive journey report request’</w:t>
+      </w:r>
+      <w:r>
+        <w:rPr>
+          <w:sz w:val="20"/>
+          <w:szCs w:val="20"/>
+        </w:rPr>
         <w:t xml:space="preserve"> </w:t>
       </w:r>
       <w:r>
+        <w:rPr>
+          <w:sz w:val="20"/>
+          <w:szCs w:val="20"/>
+        </w:rPr>
         <w:t>module</w:t>
       </w:r>
       <w:r>
+        <w:rPr>
+          <w:sz w:val="20"/>
+          <w:szCs w:val="20"/>
+        </w:rPr>
         <w:t xml:space="preserve"> uses t</w:t>
       </w:r>
       <w:r>
-        <w:t>he ‘</w:t>
-      </w:r>
-      <w:r>
-        <w:t>Decode journey report request</w:t>
-      </w:r>
-      <w:r>
-        <w:t>’</w:t>
-      </w:r>
-      <w:r>
+        <w:rPr>
+          <w:sz w:val="20"/>
+          <w:szCs w:val="20"/>
+        </w:rPr>
+        <w:t>he ‘Decode journey report request’</w:t>
+      </w:r>
+      <w:r>
+        <w:rPr>
+          <w:sz w:val="20"/>
+          <w:szCs w:val="20"/>
+        </w:rPr>
         <w:t xml:space="preserve"> to unpack the request packet received.</w:t>
       </w:r>
     </w:p>
@@ -1078,30 +1496,33 @@
           <w:ilvl w:val="0"/>
           <w:numId w:val="7"/>
         </w:numPr>
-      </w:pPr>
-      <w:r>
-        <w:rPr>
-          <w:color w:val="FF0000"/>
+        <w:rPr>
+          <w:sz w:val="20"/>
+          <w:szCs w:val="20"/>
+        </w:rPr>
+      </w:pPr>
+      <w:r>
+        <w:rPr>
+          <w:color w:val="FF0000"/>
+          <w:sz w:val="20"/>
+          <w:szCs w:val="20"/>
         </w:rPr>
         <w:t xml:space="preserve">The ‘Process Journey report’ module </w:t>
       </w:r>
       <w:r>
         <w:rPr>
           <w:color w:val="FF0000"/>
+          <w:sz w:val="20"/>
+          <w:szCs w:val="20"/>
         </w:rPr>
         <w:t>uses the ‘</w:t>
       </w:r>
       <w:r>
-        <w:t>Send journey report</w:t>
-      </w:r>
-      <w:r>
-        <w:t>’ module and the ‘</w:t>
-      </w:r>
-      <w:r>
-        <w:t>Encode Journey report</w:t>
-      </w:r>
-      <w:r>
-        <w:t>’ module to package the report information and send it as a packet.</w:t>
+        <w:rPr>
+          <w:sz w:val="20"/>
+          <w:szCs w:val="20"/>
+        </w:rPr>
+        <w:t>Send journey report’ module and the ‘Encode Journey report’ module to package the report information and send it as a packet.</w:t>
       </w:r>
     </w:p>
     <w:p>
@@ -1111,31 +1532,38 @@
           <w:ilvl w:val="0"/>
           <w:numId w:val="7"/>
         </w:numPr>
-      </w:pPr>
-      <w:r>
-        <w:lastRenderedPageBreak/>
+        <w:rPr>
+          <w:sz w:val="20"/>
+          <w:szCs w:val="20"/>
+        </w:rPr>
+      </w:pPr>
+      <w:r>
+        <w:rPr>
+          <w:sz w:val="20"/>
+          <w:szCs w:val="20"/>
+        </w:rPr>
         <w:t xml:space="preserve">The </w:t>
       </w:r>
       <w:r>
-        <w:t>‘</w:t>
-      </w:r>
-      <w:r>
-        <w:t>Authorisation logic</w:t>
-      </w:r>
-      <w:r>
-        <w:t>’</w:t>
-      </w:r>
-      <w:r>
+        <w:rPr>
+          <w:sz w:val="20"/>
+          <w:szCs w:val="20"/>
+        </w:rPr>
+        <w:t>‘Authorisation logic’</w:t>
+      </w:r>
+      <w:r>
+        <w:rPr>
+          <w:sz w:val="20"/>
+          <w:szCs w:val="20"/>
+        </w:rPr>
         <w:t xml:space="preserve"> module </w:t>
       </w:r>
       <w:r>
-        <w:t>is used by the ‘</w:t>
-      </w:r>
-      <w:r>
-        <w:t>Process Journey report</w:t>
-      </w:r>
-      <w:r>
-        <w:t>’ module to authorise journey report accesses.</w:t>
+        <w:rPr>
+          <w:sz w:val="20"/>
+          <w:szCs w:val="20"/>
+        </w:rPr>
+        <w:t>is used by the ‘Process Journey report’ module to authorise journey report accesses.</w:t>
       </w:r>
     </w:p>
     <w:p>
@@ -1145,15 +1573,17 @@
           <w:ilvl w:val="0"/>
           <w:numId w:val="7"/>
         </w:numPr>
-      </w:pPr>
-      <w:r>
-        <w:t>Unauthorised journey report accesses are persisted using the ‘</w:t>
-      </w:r>
-      <w:r>
-        <w:t>Unauthorised report access repository</w:t>
-      </w:r>
-      <w:r>
-        <w:t>’ module.</w:t>
+        <w:rPr>
+          <w:sz w:val="20"/>
+          <w:szCs w:val="20"/>
+        </w:rPr>
+      </w:pPr>
+      <w:r>
+        <w:rPr>
+          <w:sz w:val="20"/>
+          <w:szCs w:val="20"/>
+        </w:rPr>
+        <w:t>Unauthorised journey report accesses are persisted using the ‘Unauthorised report access repository’ module.</w:t>
       </w:r>
     </w:p>
     <w:p>
@@ -1163,44 +1593,63 @@
           <w:ilvl w:val="0"/>
           <w:numId w:val="7"/>
         </w:numPr>
-      </w:pPr>
-      <w:r>
+        <w:rPr>
+          <w:sz w:val="20"/>
+          <w:szCs w:val="20"/>
+        </w:rPr>
+      </w:pPr>
+      <w:r>
+        <w:rPr>
+          <w:sz w:val="20"/>
+          <w:szCs w:val="20"/>
+        </w:rPr>
         <w:t xml:space="preserve">The </w:t>
       </w:r>
       <w:r>
-        <w:t>‘</w:t>
-      </w:r>
-      <w:r>
-        <w:t>Send Unauthorised access report</w:t>
-      </w:r>
-      <w:r>
-        <w:t>’ and ‘</w:t>
-      </w:r>
-      <w:r>
-        <w:t>Encode Unauthorised access report</w:t>
-      </w:r>
-      <w:r>
-        <w:t>’</w:t>
-      </w:r>
-      <w:r>
+        <w:rPr>
+          <w:sz w:val="20"/>
+          <w:szCs w:val="20"/>
+        </w:rPr>
+        <w:t>‘Send Unauthorised access report’ and ‘Encode Unauthorised access report’</w:t>
+      </w:r>
+      <w:r>
+        <w:rPr>
+          <w:sz w:val="20"/>
+          <w:szCs w:val="20"/>
+        </w:rPr>
         <w:t xml:space="preserve"> modules are used to package and send the unauthorised access to journey reports.</w:t>
       </w:r>
     </w:p>
     <w:p>
       <w:pPr>
         <w:pStyle w:val="Heading2"/>
-      </w:pPr>
-      <w:r>
+        <w:rPr>
+          <w:sz w:val="20"/>
+          <w:szCs w:val="20"/>
+        </w:rPr>
+      </w:pPr>
+      <w:r>
+        <w:rPr>
+          <w:sz w:val="20"/>
+          <w:szCs w:val="20"/>
+        </w:rPr>
+        <w:lastRenderedPageBreak/>
         <w:t>BBD-M</w:t>
       </w:r>
     </w:p>
     <w:p>
       <w:pPr>
         <w:pStyle w:val="Heading2"/>
+        <w:rPr>
+          <w:sz w:val="20"/>
+          <w:szCs w:val="20"/>
+        </w:rPr>
       </w:pPr>
       <w:r>
         <w:rPr>
           <w:noProof/>
+          <w:sz w:val="20"/>
+          <w:szCs w:val="20"/>
         </w:rPr>
         <w:drawing>
           <wp:inline distT="0" distB="0" distL="0" distR="0" wp14:anchorId="2F73B1F0" wp14:editId="575C4001">
@@ -1250,6 +1699,10 @@
         <w:autoSpaceDN w:val="0"/>
         <w:adjustRightInd w:val="0"/>
         <w:spacing w:after="0" w:line="240" w:lineRule="auto"/>
+        <w:rPr>
+          <w:sz w:val="20"/>
+          <w:szCs w:val="20"/>
+        </w:rPr>
       </w:pPr>
       <w:r>
         <w:rPr>
@@ -1408,15 +1861,7 @@
           <w:sz w:val="20"/>
           <w:szCs w:val="20"/>
         </w:rPr>
-        <w:t>’</w:t>
-      </w:r>
-      <w:r>
-        <w:rPr>
-          <w:rFonts w:ascii="Times New Roman" w:hAnsi="Times New Roman" w:cs="Times New Roman"/>
-          <w:sz w:val="20"/>
-          <w:szCs w:val="20"/>
-        </w:rPr>
-        <w:t xml:space="preserve"> and ‘</w:t>
+        <w:t>’ and ‘</w:t>
       </w:r>
       <w:r>
         <w:rPr>
@@ -1431,15 +1876,7 @@
           <w:sz w:val="20"/>
           <w:szCs w:val="20"/>
         </w:rPr>
-        <w:t>’</w:t>
-      </w:r>
-      <w:r>
-        <w:rPr>
-          <w:rFonts w:ascii="Times New Roman" w:hAnsi="Times New Roman" w:cs="Times New Roman"/>
-          <w:sz w:val="20"/>
-          <w:szCs w:val="20"/>
-        </w:rPr>
-        <w:t xml:space="preserve"> modules are used to package and send </w:t>
+        <w:t xml:space="preserve">’ modules are used to package and send </w:t>
       </w:r>
       <w:r>
         <w:rPr>
@@ -1461,6 +1898,8 @@
         <w:pStyle w:val="Heading3"/>
         <w:rPr>
           <w:rFonts w:eastAsia="Arial"/>
+          <w:sz w:val="20"/>
+          <w:szCs w:val="20"/>
         </w:rPr>
       </w:pPr>
       <w:bookmarkStart w:id="0" w:name="_4bxjgeayu2cm"/>
@@ -1468,6 +1907,8 @@
       <w:r>
         <w:rPr>
           <w:rFonts w:eastAsia="Arial"/>
+          <w:sz w:val="20"/>
+          <w:szCs w:val="20"/>
         </w:rPr>
         <w:t>Component and Connector structures</w:t>
       </w:r>
@@ -1476,11 +1917,15 @@
       <w:pPr>
         <w:rPr>
           <w:noProof/>
+          <w:sz w:val="20"/>
+          <w:szCs w:val="20"/>
         </w:rPr>
       </w:pPr>
       <w:r>
         <w:rPr>
           <w:noProof/>
+          <w:sz w:val="20"/>
+          <w:szCs w:val="20"/>
         </w:rPr>
         <w:drawing>
           <wp:inline distT="0" distB="0" distL="0" distR="0" wp14:anchorId="79F664E4" wp14:editId="79464A70">
@@ -1521,6 +1966,8 @@
       <w:r>
         <w:rPr>
           <w:noProof/>
+          <w:sz w:val="20"/>
+          <w:szCs w:val="20"/>
         </w:rPr>
         <w:t xml:space="preserve"> </w:t>
       </w:r>
@@ -1528,10 +1975,16 @@
     <w:p>
       <w:pPr>
         <w:pStyle w:val="Heading2"/>
+        <w:rPr>
+          <w:sz w:val="20"/>
+          <w:szCs w:val="20"/>
+        </w:rPr>
       </w:pPr>
       <w:r>
         <w:rPr>
           <w:noProof/>
+          <w:sz w:val="20"/>
+          <w:szCs w:val="20"/>
         </w:rPr>
         <w:t>Overall:</w:t>
       </w:r>
@@ -2014,24 +2467,42 @@
         <w:rPr>
           <w:rFonts w:eastAsia="Arial"/>
           <w:color w:val="FF0000"/>
+          <w:sz w:val="20"/>
+          <w:szCs w:val="20"/>
         </w:rPr>
       </w:pPr>
     </w:p>
     <w:p>
       <w:pPr>
         <w:pStyle w:val="Heading2"/>
+        <w:rPr>
+          <w:sz w:val="20"/>
+          <w:szCs w:val="20"/>
+        </w:rPr>
       </w:pPr>
       <w:bookmarkStart w:id="1" w:name="_pn9cxens31q"/>
       <w:bookmarkEnd w:id="1"/>
       <w:r>
+        <w:rPr>
+          <w:sz w:val="20"/>
+          <w:szCs w:val="20"/>
+        </w:rPr>
         <w:lastRenderedPageBreak/>
         <w:t>BBD-V</w:t>
       </w:r>
     </w:p>
     <w:p>
+      <w:pPr>
+        <w:rPr>
+          <w:sz w:val="20"/>
+          <w:szCs w:val="20"/>
+        </w:rPr>
+      </w:pPr>
       <w:r>
         <w:rPr>
           <w:noProof/>
+          <w:sz w:val="20"/>
+          <w:szCs w:val="20"/>
         </w:rPr>
         <w:drawing>
           <wp:inline distT="0" distB="0" distL="0" distR="0" wp14:anchorId="2ACD453F" wp14:editId="386B7DEC">
@@ -2071,188 +2542,270 @@
       </w:r>
     </w:p>
     <w:p>
-      <w:r>
+      <w:pPr>
+        <w:rPr>
+          <w:sz w:val="20"/>
+          <w:szCs w:val="20"/>
+        </w:rPr>
+      </w:pPr>
+      <w:r>
+        <w:rPr>
+          <w:sz w:val="20"/>
+          <w:szCs w:val="20"/>
+        </w:rPr>
         <w:t xml:space="preserve">There are only a single UI process </w:t>
       </w:r>
       <w:r>
+        <w:rPr>
+          <w:sz w:val="20"/>
+          <w:szCs w:val="20"/>
+        </w:rPr>
         <w:t>communicating with</w:t>
       </w:r>
       <w:r>
-        <w:t xml:space="preserve"> the following processes: </w:t>
-      </w:r>
-      <w:r>
-        <w:t>sending on-line driver registration</w:t>
-      </w:r>
-      <w:r>
-        <w:t xml:space="preserve">, </w:t>
-      </w:r>
-      <w:r>
-        <w:t>sending on-line vehicle registration</w:t>
-      </w:r>
-      <w:r>
-        <w:t xml:space="preserve">, </w:t>
-      </w:r>
-      <w:r>
-        <w:t>Gathering and processing vehicle speed/location</w:t>
-      </w:r>
-      <w:r>
+        <w:rPr>
+          <w:sz w:val="20"/>
+          <w:szCs w:val="20"/>
+        </w:rPr>
+        <w:t xml:space="preserve"> the following processes: sending on-line driver registration, sending on-line vehicle registration, Gathering and processing vehicle speed/location.</w:t>
+      </w:r>
+      <w:r>
+        <w:rPr>
+          <w:sz w:val="20"/>
+          <w:szCs w:val="20"/>
+        </w:rPr>
+        <w:t xml:space="preserve"> There are multiple </w:t>
+      </w:r>
+      <w:r>
+        <w:rPr>
+          <w:sz w:val="20"/>
+          <w:szCs w:val="20"/>
+        </w:rPr>
+        <w:t xml:space="preserve">instances of these </w:t>
+      </w:r>
+      <w:r>
+        <w:rPr>
+          <w:sz w:val="20"/>
+          <w:szCs w:val="20"/>
+        </w:rPr>
+        <w:t xml:space="preserve">processes </w:t>
+      </w:r>
+      <w:r>
+        <w:rPr>
+          <w:sz w:val="20"/>
+          <w:szCs w:val="20"/>
+        </w:rPr>
+        <w:t>communicating with</w:t>
+      </w:r>
+      <w:r>
+        <w:rPr>
+          <w:sz w:val="20"/>
+          <w:szCs w:val="20"/>
+        </w:rPr>
+        <w:t xml:space="preserve"> the UI process.</w:t>
+      </w:r>
+      <w:r>
+        <w:rPr>
+          <w:sz w:val="20"/>
+          <w:szCs w:val="20"/>
+        </w:rPr>
+        <w:t xml:space="preserve"> There are multiple caches used to store relevant information such as cookies.</w:t>
+      </w:r>
+      <w:r>
+        <w:rPr>
+          <w:sz w:val="20"/>
+          <w:szCs w:val="20"/>
+        </w:rPr>
+        <w:t xml:space="preserve"> The registration requests and </w:t>
+      </w:r>
+      <w:r>
+        <w:rPr>
+          <w:sz w:val="20"/>
+          <w:szCs w:val="20"/>
+        </w:rPr>
+        <w:t xml:space="preserve">speed/location </w:t>
+      </w:r>
+      <w:r>
+        <w:rPr>
+          <w:sz w:val="20"/>
+          <w:szCs w:val="20"/>
+        </w:rPr>
+        <w:t>information are then sent to the broker, which is the BBS-Ops in this context.</w:t>
+      </w:r>
+    </w:p>
+    <w:p>
+      <w:pPr>
+        <w:pStyle w:val="Heading2"/>
+        <w:rPr>
+          <w:sz w:val="20"/>
+          <w:szCs w:val="20"/>
+        </w:rPr>
+      </w:pPr>
+      <w:r>
+        <w:rPr>
+          <w:sz w:val="20"/>
+          <w:szCs w:val="20"/>
+        </w:rPr>
+        <w:t>BBD-Ops</w:t>
+      </w:r>
+    </w:p>
+    <w:p>
+      <w:pPr>
+        <w:rPr>
+          <w:sz w:val="20"/>
+          <w:szCs w:val="20"/>
+        </w:rPr>
+      </w:pPr>
+      <w:r>
+        <w:rPr>
+          <w:sz w:val="20"/>
+          <w:szCs w:val="20"/>
+        </w:rPr>
+        <w:t>The BBD-Ops is a ‘broker’ and contains a single Broker interface.</w:t>
+      </w:r>
+      <w:r>
+        <w:rPr>
+          <w:sz w:val="20"/>
+          <w:szCs w:val="20"/>
+        </w:rPr>
+        <w:t xml:space="preserve"> External clients interact with this broker interface.</w:t>
+      </w:r>
+    </w:p>
+    <w:p>
+      <w:pPr>
+        <w:rPr>
+          <w:sz w:val="20"/>
+          <w:szCs w:val="20"/>
+        </w:rPr>
+      </w:pPr>
+      <w:r>
+        <w:rPr>
+          <w:sz w:val="20"/>
+          <w:szCs w:val="20"/>
+        </w:rPr>
+        <w:t xml:space="preserve">There are multiple processes running. These processes include ‘on-line driver registration processing’, ‘on-line vehicle registration processing’, ‘vehicle speed/location processing’, ‘Monitor Drivers’, </w:t>
+      </w:r>
+      <w:r>
+        <w:rPr>
+          <w:sz w:val="20"/>
+          <w:szCs w:val="20"/>
+        </w:rPr>
+        <w:t xml:space="preserve">‘Processing report’, </w:t>
+      </w:r>
+      <w:r>
+        <w:rPr>
+          <w:sz w:val="20"/>
+          <w:szCs w:val="20"/>
+        </w:rPr>
+        <w:t xml:space="preserve">and </w:t>
+      </w:r>
+      <w:r>
+        <w:rPr>
+          <w:sz w:val="20"/>
+          <w:szCs w:val="20"/>
+        </w:rPr>
+        <w:t>‘Authorising report requests’.</w:t>
+      </w:r>
+      <w:r>
+        <w:rPr>
+          <w:sz w:val="20"/>
+          <w:szCs w:val="20"/>
+        </w:rPr>
+        <w:t xml:space="preserve"> There can be multiple </w:t>
+      </w:r>
+      <w:r>
+        <w:rPr>
+          <w:sz w:val="20"/>
+          <w:szCs w:val="20"/>
+        </w:rPr>
+        <w:t xml:space="preserve">processes for the </w:t>
+      </w:r>
+      <w:r>
+        <w:rPr>
+          <w:sz w:val="20"/>
+          <w:szCs w:val="20"/>
+        </w:rPr>
+        <w:t xml:space="preserve">reporting, </w:t>
+      </w:r>
+      <w:r>
+        <w:rPr>
+          <w:sz w:val="20"/>
+          <w:szCs w:val="20"/>
+        </w:rPr>
+        <w:t xml:space="preserve">tracking, and generation of </w:t>
+      </w:r>
+      <w:r>
+        <w:rPr>
+          <w:sz w:val="20"/>
+          <w:szCs w:val="20"/>
+        </w:rPr>
+        <w:t xml:space="preserve">the </w:t>
+      </w:r>
+      <w:r>
+        <w:rPr>
+          <w:sz w:val="20"/>
+          <w:szCs w:val="20"/>
+        </w:rPr>
+        <w:t>unauthorised access report</w:t>
+      </w:r>
+      <w:r>
+        <w:rPr>
+          <w:sz w:val="20"/>
+          <w:szCs w:val="20"/>
+        </w:rPr>
+        <w:t>s</w:t>
+      </w:r>
+      <w:r>
+        <w:rPr>
+          <w:sz w:val="20"/>
+          <w:szCs w:val="20"/>
+        </w:rPr>
         <w:t>.</w:t>
       </w:r>
-      <w:r>
-        <w:t xml:space="preserve"> There are multiple </w:t>
-      </w:r>
-      <w:r>
-        <w:t xml:space="preserve">instances of these </w:t>
-      </w:r>
-      <w:r>
-        <w:t xml:space="preserve">processes </w:t>
-      </w:r>
-      <w:r>
-        <w:t>communicating with</w:t>
-      </w:r>
-      <w:r>
-        <w:t xml:space="preserve"> the UI process.</w:t>
-      </w:r>
-      <w:r>
-        <w:t xml:space="preserve"> There are multiple caches used to store relevant information such as cookies.</w:t>
-      </w:r>
-      <w:r>
-        <w:t xml:space="preserve"> The registration requests and </w:t>
-      </w:r>
-      <w:r>
-        <w:t xml:space="preserve">speed/location </w:t>
-      </w:r>
-      <w:r>
-        <w:t>information are then sent to the broker, which is the BBS-Ops in this context.</w:t>
+    </w:p>
+    <w:p>
+      <w:pPr>
+        <w:rPr>
+          <w:sz w:val="20"/>
+          <w:szCs w:val="20"/>
+        </w:rPr>
+      </w:pPr>
+      <w:r>
+        <w:rPr>
+          <w:sz w:val="20"/>
+          <w:szCs w:val="20"/>
+        </w:rPr>
+        <w:t>All communication links are synchronous.</w:t>
       </w:r>
     </w:p>
     <w:p>
       <w:pPr>
         <w:pStyle w:val="Heading2"/>
-      </w:pPr>
-      <w:r>
-        <w:t>BBD-Ops</w:t>
-      </w:r>
-    </w:p>
-    <w:p>
-      <w:r>
-        <w:t>The BBD-Ops is a ‘broker’ and contains a single Broker interface.</w:t>
-      </w:r>
-      <w:r>
-        <w:t xml:space="preserve"> External clients interact with this broker interface.</w:t>
-      </w:r>
-    </w:p>
-    <w:p>
-      <w:r>
-        <w:t>There are multiple processes running. These processes include ‘</w:t>
-      </w:r>
-      <w:r>
-        <w:t>on-line driver registration processing</w:t>
-      </w:r>
-      <w:r>
-        <w:t>’, ‘</w:t>
-      </w:r>
-      <w:r>
-        <w:t>on-line vehicle registration processing</w:t>
-      </w:r>
-      <w:r>
-        <w:t>’, ‘</w:t>
-      </w:r>
-      <w:r>
-        <w:t>vehicle speed/location processing</w:t>
-      </w:r>
-      <w:r>
-        <w:t>’, ‘</w:t>
-      </w:r>
-      <w:r>
-        <w:t>Monito</w:t>
-      </w:r>
-      <w:r>
-        <w:t>r</w:t>
-      </w:r>
-      <w:r>
-        <w:t xml:space="preserve"> Drivers</w:t>
-      </w:r>
-      <w:r>
-        <w:t xml:space="preserve">’, </w:t>
-      </w:r>
-      <w:r>
-        <w:t>‘</w:t>
-      </w:r>
-      <w:r>
-        <w:t>Processing report</w:t>
-      </w:r>
-      <w:r>
-        <w:t xml:space="preserve">’, </w:t>
-      </w:r>
-      <w:r>
-        <w:t xml:space="preserve">and </w:t>
-      </w:r>
-      <w:r>
-        <w:t>‘</w:t>
-      </w:r>
-      <w:r>
-        <w:t>Authorising report requests</w:t>
-      </w:r>
-      <w:r>
-        <w:t>’.</w:t>
-      </w:r>
-      <w:r>
-        <w:t xml:space="preserve"> There can be multiple </w:t>
-      </w:r>
-      <w:r>
-        <w:t xml:space="preserve">processes for the </w:t>
-      </w:r>
-      <w:r>
-        <w:t xml:space="preserve">reporting, </w:t>
-      </w:r>
-      <w:r>
-        <w:t>tracking, and g</w:t>
-      </w:r>
-      <w:r>
-        <w:t>enerat</w:t>
-      </w:r>
-      <w:r>
-        <w:t>ion</w:t>
-      </w:r>
-      <w:r>
-        <w:t xml:space="preserve"> </w:t>
-      </w:r>
-      <w:r>
-        <w:t xml:space="preserve">of </w:t>
-      </w:r>
-      <w:r>
-        <w:t xml:space="preserve">the </w:t>
-      </w:r>
-      <w:r>
-        <w:t>unauthorised access report</w:t>
-      </w:r>
-      <w:r>
-        <w:t>s</w:t>
-      </w:r>
-      <w:r>
-        <w:t>.</w:t>
-      </w:r>
-      <w:bookmarkStart w:id="2" w:name="_GoBack"/>
-      <w:bookmarkEnd w:id="2"/>
-    </w:p>
-    <w:p>
-      <w:r>
-        <w:t>All communication links are synchronous.</w:t>
-      </w:r>
-    </w:p>
-    <w:p>
-      <w:pPr>
-        <w:pStyle w:val="Heading2"/>
-      </w:pPr>
-      <w:r>
+        <w:rPr>
+          <w:sz w:val="20"/>
+          <w:szCs w:val="20"/>
+        </w:rPr>
+      </w:pPr>
+      <w:r>
+        <w:rPr>
+          <w:sz w:val="20"/>
+          <w:szCs w:val="20"/>
+        </w:rPr>
         <w:t>BBD-M</w:t>
       </w:r>
     </w:p>
     <w:p>
+      <w:pPr>
+        <w:rPr>
+          <w:sz w:val="20"/>
+          <w:szCs w:val="20"/>
+        </w:rPr>
+      </w:pPr>
       <w:r>
         <w:rPr>
           <w:noProof/>
+          <w:sz w:val="20"/>
+          <w:szCs w:val="20"/>
         </w:rPr>
         <w:drawing>
           <wp:inline distT="0" distB="0" distL="0" distR="0" wp14:anchorId="35C176D8" wp14:editId="23D8F1AC">
@@ -2292,84 +2845,161 @@
       </w:r>
     </w:p>
     <w:p>
-      <w:r>
-        <w:t>BBD-M has a single UI process, ‘</w:t>
-      </w:r>
-      <w:r>
-        <w:t>Generating and sending report requests</w:t>
-      </w:r>
-      <w:r>
-        <w:t>’, and ‘</w:t>
-      </w:r>
-      <w:r>
-        <w:t>Processing and displaying reports received</w:t>
-      </w:r>
-      <w:r>
-        <w:t>’ process</w:t>
-      </w:r>
-      <w:r>
+      <w:pPr>
+        <w:rPr>
+          <w:sz w:val="20"/>
+          <w:szCs w:val="20"/>
+        </w:rPr>
+      </w:pPr>
+      <w:r>
+        <w:rPr>
+          <w:sz w:val="20"/>
+          <w:szCs w:val="20"/>
+        </w:rPr>
+        <w:t>BBD-M has a single UI process, ‘Generating and sending report requests’, and ‘Processing and displaying reports received’ process</w:t>
+      </w:r>
+      <w:r>
+        <w:rPr>
+          <w:sz w:val="20"/>
+          <w:szCs w:val="20"/>
+        </w:rPr>
         <w:t xml:space="preserve">es. The </w:t>
       </w:r>
       <w:r>
+        <w:rPr>
+          <w:sz w:val="20"/>
+          <w:szCs w:val="20"/>
+        </w:rPr>
         <w:t>UI process</w:t>
       </w:r>
       <w:r>
+        <w:rPr>
+          <w:sz w:val="20"/>
+          <w:szCs w:val="20"/>
+        </w:rPr>
         <w:t xml:space="preserve"> </w:t>
       </w:r>
       <w:r>
+        <w:rPr>
+          <w:sz w:val="20"/>
+          <w:szCs w:val="20"/>
+        </w:rPr>
         <w:t xml:space="preserve">communicates </w:t>
       </w:r>
       <w:r>
+        <w:rPr>
+          <w:sz w:val="20"/>
+          <w:szCs w:val="20"/>
+        </w:rPr>
         <w:t xml:space="preserve">with </w:t>
       </w:r>
       <w:r>
+        <w:rPr>
+          <w:sz w:val="20"/>
+          <w:szCs w:val="20"/>
+        </w:rPr>
         <w:t xml:space="preserve">multiple report request </w:t>
       </w:r>
       <w:r>
+        <w:rPr>
+          <w:sz w:val="20"/>
+          <w:szCs w:val="20"/>
+        </w:rPr>
         <w:t xml:space="preserve">and report received </w:t>
       </w:r>
       <w:r>
+        <w:rPr>
+          <w:sz w:val="20"/>
+          <w:szCs w:val="20"/>
+        </w:rPr>
         <w:t>processes</w:t>
       </w:r>
       <w:r>
+        <w:rPr>
+          <w:sz w:val="20"/>
+          <w:szCs w:val="20"/>
+        </w:rPr>
         <w:t>.</w:t>
       </w:r>
       <w:r>
+        <w:rPr>
+          <w:sz w:val="20"/>
+          <w:szCs w:val="20"/>
+        </w:rPr>
         <w:t xml:space="preserve"> </w:t>
       </w:r>
       <w:r>
+        <w:rPr>
+          <w:sz w:val="20"/>
+          <w:szCs w:val="20"/>
+        </w:rPr>
         <w:t xml:space="preserve">The information </w:t>
       </w:r>
       <w:r>
+        <w:rPr>
+          <w:sz w:val="20"/>
+          <w:szCs w:val="20"/>
+        </w:rPr>
         <w:t xml:space="preserve">related to the processes is </w:t>
       </w:r>
       <w:r>
+        <w:rPr>
+          <w:sz w:val="20"/>
+          <w:szCs w:val="20"/>
+        </w:rPr>
         <w:t>cached</w:t>
       </w:r>
       <w:r>
+        <w:rPr>
+          <w:sz w:val="20"/>
+          <w:szCs w:val="20"/>
+        </w:rPr>
         <w:t xml:space="preserve">. </w:t>
       </w:r>
       <w:r>
+        <w:rPr>
+          <w:sz w:val="20"/>
+          <w:szCs w:val="20"/>
+        </w:rPr>
         <w:t>These processes then communicate with the single broker process</w:t>
       </w:r>
       <w:r>
+        <w:rPr>
+          <w:sz w:val="20"/>
+          <w:szCs w:val="20"/>
+        </w:rPr>
         <w:t xml:space="preserve"> to send or receive data</w:t>
       </w:r>
       <w:r>
+        <w:rPr>
+          <w:sz w:val="20"/>
+          <w:szCs w:val="20"/>
+        </w:rPr>
         <w:t>.</w:t>
       </w:r>
     </w:p>
-    <w:p/>
+    <w:p>
+      <w:pPr>
+        <w:rPr>
+          <w:sz w:val="20"/>
+          <w:szCs w:val="20"/>
+        </w:rPr>
+      </w:pPr>
+    </w:p>
     <w:p>
       <w:pPr>
         <w:pStyle w:val="Heading3"/>
         <w:rPr>
           <w:rFonts w:eastAsia="Arial"/>
+          <w:sz w:val="20"/>
+          <w:szCs w:val="20"/>
         </w:rPr>
       </w:pPr>
       <w:r>
         <w:rPr>
           <w:rFonts w:eastAsia="Arial"/>
+          <w:sz w:val="20"/>
+          <w:szCs w:val="20"/>
         </w:rPr>
         <w:lastRenderedPageBreak/>
         <w:t>Allocation Structures</w:t>
@@ -2377,28 +3007,520 @@
     </w:p>
     <w:p>
       <w:pPr>
+        <w:pStyle w:val="Heading2"/>
+        <w:rPr>
+          <w:sz w:val="20"/>
+          <w:szCs w:val="20"/>
+        </w:rPr>
+      </w:pPr>
+      <w:r>
+        <w:rPr>
+          <w:sz w:val="20"/>
+          <w:szCs w:val="20"/>
+        </w:rPr>
+        <w:t>overall</w:t>
+      </w:r>
+    </w:p>
+    <w:p>
+      <w:pPr>
+        <w:rPr>
+          <w:sz w:val="20"/>
+          <w:szCs w:val="20"/>
+        </w:rPr>
+      </w:pPr>
+      <w:r>
+        <w:rPr>
+          <w:noProof/>
+          <w:sz w:val="20"/>
+          <w:szCs w:val="20"/>
+        </w:rPr>
+        <w:drawing>
+          <wp:inline distT="0" distB="0" distL="0" distR="0" wp14:anchorId="3B4CECD0" wp14:editId="16544D58">
+            <wp:extent cx="4320000" cy="2429948"/>
+            <wp:effectExtent l="0" t="0" r="4445" b="8890"/>
+            <wp:docPr id="25" name="Picture 25"/>
+            <wp:cNvGraphicFramePr>
+              <a:graphicFrameLocks xmlns:a="http://schemas.openxmlformats.org/drawingml/2006/main" noChangeAspect="1"/>
+            </wp:cNvGraphicFramePr>
+            <a:graphic xmlns:a="http://schemas.openxmlformats.org/drawingml/2006/main">
+              <a:graphicData uri="http://schemas.openxmlformats.org/drawingml/2006/picture">
+                <pic:pic xmlns:pic="http://schemas.openxmlformats.org/drawingml/2006/picture">
+                  <pic:nvPicPr>
+                    <pic:cNvPr id="1" name=""/>
+                    <pic:cNvPicPr/>
+                  </pic:nvPicPr>
+                  <pic:blipFill>
+                    <a:blip r:embed="rId12"/>
+                    <a:stretch>
+                      <a:fillRect/>
+                    </a:stretch>
+                  </pic:blipFill>
+                  <pic:spPr>
+                    <a:xfrm>
+                      <a:off x="0" y="0"/>
+                      <a:ext cx="4320000" cy="2429948"/>
+                    </a:xfrm>
+                    <a:prstGeom prst="rect">
+                      <a:avLst/>
+                    </a:prstGeom>
+                  </pic:spPr>
+                </pic:pic>
+              </a:graphicData>
+            </a:graphic>
+          </wp:inline>
+        </w:drawing>
+      </w:r>
+    </w:p>
+    <w:p>
+      <w:pPr>
+        <w:rPr>
+          <w:sz w:val="20"/>
+          <w:szCs w:val="20"/>
+        </w:rPr>
+      </w:pPr>
+      <w:r>
+        <w:rPr>
+          <w:sz w:val="20"/>
+          <w:szCs w:val="20"/>
+        </w:rPr>
+        <w:t xml:space="preserve">The BBD-V and BBD-M </w:t>
+      </w:r>
+      <w:r>
+        <w:rPr>
+          <w:sz w:val="20"/>
+          <w:szCs w:val="20"/>
+        </w:rPr>
+        <w:t>communicate with the BBD-Ops using wireless communication.</w:t>
+      </w:r>
+    </w:p>
+    <w:p>
+      <w:pPr>
+        <w:rPr>
+          <w:sz w:val="20"/>
+          <w:szCs w:val="20"/>
+        </w:rPr>
+      </w:pPr>
+      <w:r>
+        <w:rPr>
+          <w:sz w:val="20"/>
+          <w:szCs w:val="20"/>
+        </w:rPr>
+        <w:t>T</w:t>
+      </w:r>
+      <w:r>
+        <w:rPr>
+          <w:sz w:val="20"/>
+          <w:szCs w:val="20"/>
+        </w:rPr>
+        <w:t>he BBD-Ops</w:t>
+      </w:r>
+      <w:r>
+        <w:rPr>
+          <w:sz w:val="20"/>
+          <w:szCs w:val="20"/>
+        </w:rPr>
+        <w:t xml:space="preserve"> communicate to the database </w:t>
+      </w:r>
+      <w:r>
+        <w:rPr>
+          <w:sz w:val="20"/>
+          <w:szCs w:val="20"/>
+        </w:rPr>
+        <w:t>servers</w:t>
+      </w:r>
+      <w:r>
+        <w:rPr>
+          <w:sz w:val="20"/>
+          <w:szCs w:val="20"/>
+        </w:rPr>
+        <w:t xml:space="preserve"> using LANs.</w:t>
+      </w:r>
+    </w:p>
+    <w:p>
+      <w:pPr>
+        <w:pStyle w:val="Heading2"/>
+      </w:pPr>
+      <w:r>
+        <w:t>BBD-V</w:t>
+      </w:r>
+    </w:p>
+    <w:p>
+      <w:pPr>
+        <w:rPr>
+          <w:sz w:val="20"/>
+          <w:szCs w:val="20"/>
+        </w:rPr>
+      </w:pPr>
+      <w:r>
+        <w:rPr>
+          <w:noProof/>
+          <w:sz w:val="20"/>
+          <w:szCs w:val="20"/>
+        </w:rPr>
+        <w:drawing>
+          <wp:inline distT="0" distB="0" distL="0" distR="0" wp14:anchorId="092F0AF5" wp14:editId="33EC2AD0">
+            <wp:extent cx="4320000" cy="2429948"/>
+            <wp:effectExtent l="0" t="0" r="4445" b="8890"/>
+            <wp:docPr id="22" name="Picture 22"/>
+            <wp:cNvGraphicFramePr>
+              <a:graphicFrameLocks xmlns:a="http://schemas.openxmlformats.org/drawingml/2006/main" noChangeAspect="1"/>
+            </wp:cNvGraphicFramePr>
+            <a:graphic xmlns:a="http://schemas.openxmlformats.org/drawingml/2006/main">
+              <a:graphicData uri="http://schemas.openxmlformats.org/drawingml/2006/picture">
+                <pic:pic xmlns:pic="http://schemas.openxmlformats.org/drawingml/2006/picture">
+                  <pic:nvPicPr>
+                    <pic:cNvPr id="1" name=""/>
+                    <pic:cNvPicPr/>
+                  </pic:nvPicPr>
+                  <pic:blipFill>
+                    <a:blip r:embed="rId13"/>
+                    <a:stretch>
+                      <a:fillRect/>
+                    </a:stretch>
+                  </pic:blipFill>
+                  <pic:spPr>
+                    <a:xfrm>
+                      <a:off x="0" y="0"/>
+                      <a:ext cx="4320000" cy="2429948"/>
+                    </a:xfrm>
+                    <a:prstGeom prst="rect">
+                      <a:avLst/>
+                    </a:prstGeom>
+                  </pic:spPr>
+                </pic:pic>
+              </a:graphicData>
+            </a:graphic>
+          </wp:inline>
+        </w:drawing>
+      </w:r>
+    </w:p>
+    <w:p>
+      <w:pPr>
+        <w:rPr>
+          <w:sz w:val="20"/>
+          <w:szCs w:val="20"/>
+        </w:rPr>
+      </w:pPr>
+      <w:r>
+        <w:rPr>
+          <w:sz w:val="20"/>
+          <w:szCs w:val="20"/>
+        </w:rPr>
+        <w:t xml:space="preserve">In each car, </w:t>
+      </w:r>
+      <w:r>
+        <w:rPr>
+          <w:sz w:val="20"/>
+          <w:szCs w:val="20"/>
+        </w:rPr>
+        <w:t>at</w:t>
+      </w:r>
+      <w:r>
+        <w:rPr>
+          <w:sz w:val="20"/>
+          <w:szCs w:val="20"/>
+        </w:rPr>
+        <w:t xml:space="preserve"> least one </w:t>
+      </w:r>
+      <w:r>
+        <w:rPr>
+          <w:sz w:val="20"/>
+          <w:szCs w:val="20"/>
+        </w:rPr>
+        <w:t>‘</w:t>
+      </w:r>
+      <w:r>
+        <w:rPr>
+          <w:sz w:val="20"/>
+          <w:szCs w:val="20"/>
+        </w:rPr>
+        <w:t>send speed/location</w:t>
+      </w:r>
+      <w:r>
+        <w:rPr>
+          <w:sz w:val="20"/>
+          <w:szCs w:val="20"/>
+        </w:rPr>
+        <w:t>’</w:t>
+      </w:r>
+      <w:r>
+        <w:rPr>
+          <w:sz w:val="20"/>
+          <w:szCs w:val="20"/>
+        </w:rPr>
+        <w:t xml:space="preserve"> process runs on a mobile </w:t>
+      </w:r>
+      <w:r>
+        <w:rPr>
+          <w:sz w:val="20"/>
+          <w:szCs w:val="20"/>
+        </w:rPr>
+        <w:t>device</w:t>
+      </w:r>
+      <w:r>
+        <w:rPr>
+          <w:sz w:val="20"/>
+          <w:szCs w:val="20"/>
+        </w:rPr>
+        <w:t>.</w:t>
+      </w:r>
+    </w:p>
+    <w:p>
+      <w:pPr>
+        <w:rPr>
+          <w:sz w:val="20"/>
+          <w:szCs w:val="20"/>
+        </w:rPr>
+      </w:pPr>
+      <w:r>
+        <w:rPr>
+          <w:sz w:val="20"/>
+          <w:szCs w:val="20"/>
+        </w:rPr>
+        <w:t>‘</w:t>
+      </w:r>
+      <w:r>
+        <w:rPr>
+          <w:sz w:val="20"/>
+          <w:szCs w:val="20"/>
+        </w:rPr>
+        <w:t xml:space="preserve">Send </w:t>
+      </w:r>
+      <w:r>
+        <w:rPr>
+          <w:sz w:val="20"/>
+          <w:szCs w:val="20"/>
+        </w:rPr>
+        <w:t>driver and v</w:t>
+      </w:r>
+      <w:r>
+        <w:rPr>
+          <w:sz w:val="20"/>
+          <w:szCs w:val="20"/>
+        </w:rPr>
+        <w:t>ehicle registration</w:t>
+      </w:r>
+      <w:r>
+        <w:rPr>
+          <w:sz w:val="20"/>
+          <w:szCs w:val="20"/>
+        </w:rPr>
+        <w:t>’ processes can be run on multiple devices.</w:t>
+      </w:r>
+    </w:p>
+    <w:p>
+      <w:pPr>
+        <w:rPr>
+          <w:sz w:val="20"/>
+          <w:szCs w:val="20"/>
+        </w:rPr>
+      </w:pPr>
+      <w:r>
+        <w:rPr>
+          <w:sz w:val="20"/>
+          <w:szCs w:val="20"/>
+        </w:rPr>
+        <w:t>These processes</w:t>
+      </w:r>
+      <w:r>
+        <w:rPr>
+          <w:sz w:val="20"/>
+          <w:szCs w:val="20"/>
+        </w:rPr>
+        <w:t xml:space="preserve"> communicate to BBD-Ops via wireless mobile network.</w:t>
+      </w:r>
+    </w:p>
+    <w:p>
+      <w:pPr>
+        <w:pStyle w:val="Heading2"/>
+        <w:rPr>
+          <w:rFonts w:eastAsiaTheme="minorEastAsia"/>
+        </w:rPr>
+      </w:pPr>
+      <w:r>
+        <w:t>BBD-Ops</w:t>
+      </w:r>
+    </w:p>
+    <w:p>
+      <w:pPr>
         <w:rPr>
           <w:rFonts w:eastAsia="Arial"/>
-        </w:rPr>
-      </w:pPr>
-    </w:p>
-    <w:p>
-      <w:pPr>
+          <w:sz w:val="20"/>
+          <w:szCs w:val="20"/>
+        </w:rPr>
+      </w:pPr>
+      <w:r>
+        <w:rPr>
+          <w:noProof/>
+          <w:sz w:val="20"/>
+          <w:szCs w:val="20"/>
+        </w:rPr>
+        <w:drawing>
+          <wp:inline distT="0" distB="0" distL="0" distR="0" wp14:anchorId="2A236302" wp14:editId="016E73DD">
+            <wp:extent cx="4320000" cy="2429948"/>
+            <wp:effectExtent l="0" t="0" r="4445" b="8890"/>
+            <wp:docPr id="23" name="Picture 23"/>
+            <wp:cNvGraphicFramePr>
+              <a:graphicFrameLocks xmlns:a="http://schemas.openxmlformats.org/drawingml/2006/main" noChangeAspect="1"/>
+            </wp:cNvGraphicFramePr>
+            <a:graphic xmlns:a="http://schemas.openxmlformats.org/drawingml/2006/main">
+              <a:graphicData uri="http://schemas.openxmlformats.org/drawingml/2006/picture">
+                <pic:pic xmlns:pic="http://schemas.openxmlformats.org/drawingml/2006/picture">
+                  <pic:nvPicPr>
+                    <pic:cNvPr id="1" name=""/>
+                    <pic:cNvPicPr/>
+                  </pic:nvPicPr>
+                  <pic:blipFill>
+                    <a:blip r:embed="rId14"/>
+                    <a:stretch>
+                      <a:fillRect/>
+                    </a:stretch>
+                  </pic:blipFill>
+                  <pic:spPr>
+                    <a:xfrm>
+                      <a:off x="0" y="0"/>
+                      <a:ext cx="4320000" cy="2429948"/>
+                    </a:xfrm>
+                    <a:prstGeom prst="rect">
+                      <a:avLst/>
+                    </a:prstGeom>
+                  </pic:spPr>
+                </pic:pic>
+              </a:graphicData>
+            </a:graphic>
+          </wp:inline>
+        </w:drawing>
+      </w:r>
+    </w:p>
+    <w:p>
+      <w:pPr>
+        <w:rPr>
+          <w:sz w:val="20"/>
+          <w:szCs w:val="20"/>
+        </w:rPr>
+      </w:pPr>
+      <w:r>
         <w:rPr>
           <w:rFonts w:eastAsia="Arial"/>
-        </w:rPr>
-      </w:pPr>
+          <w:sz w:val="20"/>
+          <w:szCs w:val="20"/>
+        </w:rPr>
+        <w:lastRenderedPageBreak/>
+        <w:t>BBD-Ops receives data and requests</w:t>
+      </w:r>
+      <w:r>
+        <w:rPr>
+          <w:rFonts w:eastAsia="Arial"/>
+          <w:sz w:val="20"/>
+          <w:szCs w:val="20"/>
+        </w:rPr>
+        <w:t xml:space="preserve"> via </w:t>
+      </w:r>
+      <w:r>
+        <w:rPr>
+          <w:sz w:val="20"/>
+          <w:szCs w:val="20"/>
+        </w:rPr>
+        <w:t>wireless mobile network</w:t>
+      </w:r>
+      <w:r>
+        <w:rPr>
+          <w:sz w:val="20"/>
+          <w:szCs w:val="20"/>
+        </w:rPr>
+        <w:t>.</w:t>
+      </w:r>
+    </w:p>
+    <w:p>
+      <w:pPr>
+        <w:rPr>
+          <w:sz w:val="20"/>
+          <w:szCs w:val="20"/>
+        </w:rPr>
+      </w:pPr>
+    </w:p>
+    <w:p>
+      <w:pPr>
+        <w:rPr>
+          <w:rFonts w:eastAsia="Arial"/>
+          <w:sz w:val="20"/>
+          <w:szCs w:val="20"/>
+        </w:rPr>
+      </w:pPr>
+      <w:r>
+        <w:rPr>
+          <w:sz w:val="20"/>
+          <w:szCs w:val="20"/>
+        </w:rPr>
+        <w:t>BBD-Ops then use Local Area Network to communicate with the database servers.</w:t>
+      </w:r>
+      <w:bookmarkStart w:id="2" w:name="_GoBack"/>
+      <w:bookmarkEnd w:id="2"/>
+    </w:p>
+    <w:p>
+      <w:pPr>
+        <w:rPr>
+          <w:sz w:val="20"/>
+          <w:szCs w:val="20"/>
+        </w:rPr>
+      </w:pPr>
+      <w:r>
+        <w:rPr>
+          <w:noProof/>
+          <w:sz w:val="20"/>
+          <w:szCs w:val="20"/>
+        </w:rPr>
+        <w:drawing>
+          <wp:inline distT="0" distB="0" distL="0" distR="0" wp14:anchorId="2A74163C" wp14:editId="629177A7">
+            <wp:extent cx="4320000" cy="2429948"/>
+            <wp:effectExtent l="0" t="0" r="4445" b="8890"/>
+            <wp:docPr id="24" name="Picture 24"/>
+            <wp:cNvGraphicFramePr>
+              <a:graphicFrameLocks xmlns:a="http://schemas.openxmlformats.org/drawingml/2006/main" noChangeAspect="1"/>
+            </wp:cNvGraphicFramePr>
+            <a:graphic xmlns:a="http://schemas.openxmlformats.org/drawingml/2006/main">
+              <a:graphicData uri="http://schemas.openxmlformats.org/drawingml/2006/picture">
+                <pic:pic xmlns:pic="http://schemas.openxmlformats.org/drawingml/2006/picture">
+                  <pic:nvPicPr>
+                    <pic:cNvPr id="1" name=""/>
+                    <pic:cNvPicPr/>
+                  </pic:nvPicPr>
+                  <pic:blipFill>
+                    <a:blip r:embed="rId15"/>
+                    <a:stretch>
+                      <a:fillRect/>
+                    </a:stretch>
+                  </pic:blipFill>
+                  <pic:spPr>
+                    <a:xfrm>
+                      <a:off x="0" y="0"/>
+                      <a:ext cx="4320000" cy="2429948"/>
+                    </a:xfrm>
+                    <a:prstGeom prst="rect">
+                      <a:avLst/>
+                    </a:prstGeom>
+                  </pic:spPr>
+                </pic:pic>
+              </a:graphicData>
+            </a:graphic>
+          </wp:inline>
+        </w:drawing>
+      </w:r>
     </w:p>
     <w:p>
       <w:pPr>
         <w:pStyle w:val="Heading3"/>
         <w:rPr>
           <w:rFonts w:eastAsiaTheme="minorEastAsia" w:hint="eastAsia"/>
+          <w:sz w:val="20"/>
+          <w:szCs w:val="20"/>
         </w:rPr>
       </w:pPr>
       <w:r>
         <w:rPr>
           <w:rFonts w:asciiTheme="minorEastAsia" w:eastAsiaTheme="minorEastAsia" w:hAnsiTheme="minorEastAsia" w:hint="eastAsia"/>
+          <w:sz w:val="20"/>
+          <w:szCs w:val="20"/>
         </w:rPr>
         <w:t>Patterns</w:t>
       </w:r>
@@ -2410,8 +3532,16 @@
           <w:ilvl w:val="0"/>
           <w:numId w:val="8"/>
         </w:numPr>
-      </w:pPr>
-      <w:r>
+        <w:rPr>
+          <w:sz w:val="20"/>
+          <w:szCs w:val="20"/>
+        </w:rPr>
+      </w:pPr>
+      <w:r>
+        <w:rPr>
+          <w:sz w:val="20"/>
+          <w:szCs w:val="20"/>
+        </w:rPr>
         <w:t>Client-Server / N-Tier Systems</w:t>
       </w:r>
     </w:p>
@@ -2422,29 +3552,17 @@
           <w:ilvl w:val="0"/>
           <w:numId w:val="8"/>
         </w:numPr>
-      </w:pPr>
-      <w:r>
-        <w:t xml:space="preserve">Pipe and filter </w:t>
-      </w:r>
-      <w:r>
-        <w:t>(also for real-time system)</w:t>
-      </w:r>
-    </w:p>
-    <w:p/>
-    <w:p>
-      <w:pPr>
-        <w:pStyle w:val="Heading3"/>
-        <w:rPr>
-          <w:rFonts w:eastAsiaTheme="minorEastAsia" w:hint="eastAsia"/>
-        </w:rPr>
-      </w:pPr>
-      <w:bookmarkStart w:id="3" w:name="_o9k2aekm58zb"/>
-      <w:bookmarkEnd w:id="3"/>
-      <w:r>
-        <w:rPr>
-          <w:rFonts w:eastAsia="Arial"/>
-        </w:rPr>
-        <w:t>Tactics</w:t>
+        <w:rPr>
+          <w:sz w:val="20"/>
+          <w:szCs w:val="20"/>
+        </w:rPr>
+      </w:pPr>
+      <w:r>
+        <w:rPr>
+          <w:sz w:val="20"/>
+          <w:szCs w:val="20"/>
+        </w:rPr>
+        <w:t>Pipe and filter (also for real-time system)</w:t>
       </w:r>
     </w:p>
     <w:p>
@@ -2454,21 +3572,45 @@
           <w:ilvl w:val="0"/>
           <w:numId w:val="8"/>
         </w:numPr>
-      </w:pPr>
-      <w:r>
-        <w:t>t</w:t>
-      </w:r>
-      <w:r>
-        <w:t>a</w:t>
-      </w:r>
-      <w:r>
-        <w:t>c</w:t>
-      </w:r>
-      <w:r>
-        <w:t>t</w:t>
-      </w:r>
-      <w:r>
-        <w:t>ic: caching (client)</w:t>
+        <w:rPr>
+          <w:sz w:val="20"/>
+          <w:szCs w:val="20"/>
+        </w:rPr>
+      </w:pPr>
+      <w:r>
+        <w:rPr>
+          <w:sz w:val="20"/>
+          <w:szCs w:val="20"/>
+        </w:rPr>
+        <w:t>client server</w:t>
+      </w:r>
+    </w:p>
+    <w:p>
+      <w:pPr>
+        <w:rPr>
+          <w:sz w:val="20"/>
+          <w:szCs w:val="20"/>
+        </w:rPr>
+      </w:pPr>
+    </w:p>
+    <w:p>
+      <w:pPr>
+        <w:pStyle w:val="Heading3"/>
+        <w:rPr>
+          <w:rFonts w:eastAsiaTheme="minorEastAsia" w:hint="eastAsia"/>
+          <w:sz w:val="20"/>
+          <w:szCs w:val="20"/>
+        </w:rPr>
+      </w:pPr>
+      <w:bookmarkStart w:id="3" w:name="_o9k2aekm58zb"/>
+      <w:bookmarkEnd w:id="3"/>
+      <w:r>
+        <w:rPr>
+          <w:rFonts w:eastAsia="Arial"/>
+          <w:sz w:val="20"/>
+          <w:szCs w:val="20"/>
+        </w:rPr>
+        <w:t>Tactics</w:t>
       </w:r>
     </w:p>
     <w:p>
@@ -2478,9 +3620,17 @@
           <w:ilvl w:val="0"/>
           <w:numId w:val="8"/>
         </w:numPr>
-      </w:pPr>
-      <w:r>
-        <w:t>load balancing</w:t>
+        <w:rPr>
+          <w:sz w:val="20"/>
+          <w:szCs w:val="20"/>
+        </w:rPr>
+      </w:pPr>
+      <w:r>
+        <w:rPr>
+          <w:sz w:val="20"/>
+          <w:szCs w:val="20"/>
+        </w:rPr>
+        <w:t>tactic: caching (client)</w:t>
       </w:r>
     </w:p>
     <w:p>
@@ -2490,36 +3640,17 @@
           <w:ilvl w:val="0"/>
           <w:numId w:val="8"/>
         </w:numPr>
-      </w:pPr>
-      <w:r>
-        <w:rPr>
-          <w:rFonts w:eastAsia="Arial"/>
-        </w:rPr>
-        <w:t>BBV-Ops</w:t>
-      </w:r>
-      <w:r>
-        <w:rPr>
-          <w:rFonts w:eastAsia="Arial"/>
-        </w:rPr>
-        <w:t xml:space="preserve"> </w:t>
-      </w:r>
-      <w:r>
-        <w:rPr>
-          <w:rFonts w:eastAsia="Arial"/>
-        </w:rPr>
-        <w:t xml:space="preserve">is </w:t>
-      </w:r>
-      <w:r>
-        <w:rPr>
-          <w:rFonts w:eastAsia="Arial"/>
-        </w:rPr>
-        <w:t>made stateless</w:t>
-      </w:r>
-      <w:r>
-        <w:rPr>
-          <w:rFonts w:eastAsia="Arial"/>
-        </w:rPr>
-        <w:t>, to enable server replication.</w:t>
+        <w:rPr>
+          <w:sz w:val="20"/>
+          <w:szCs w:val="20"/>
+        </w:rPr>
+      </w:pPr>
+      <w:r>
+        <w:rPr>
+          <w:sz w:val="20"/>
+          <w:szCs w:val="20"/>
+        </w:rPr>
+        <w:t>load balancing</w:t>
       </w:r>
     </w:p>
     <w:p>
@@ -2529,18 +3660,679 @@
           <w:ilvl w:val="0"/>
           <w:numId w:val="8"/>
         </w:numPr>
+        <w:rPr>
+          <w:sz w:val="20"/>
+          <w:szCs w:val="20"/>
+        </w:rPr>
       </w:pPr>
       <w:r>
         <w:rPr>
           <w:rFonts w:eastAsia="Arial"/>
+          <w:sz w:val="20"/>
+          <w:szCs w:val="20"/>
+        </w:rPr>
+        <w:t>BBV-Ops is made stateless</w:t>
+      </w:r>
+      <w:r>
+        <w:rPr>
+          <w:rFonts w:eastAsia="Arial"/>
+          <w:sz w:val="20"/>
+          <w:szCs w:val="20"/>
+        </w:rPr>
+        <w:t>, to enable server replication.</w:t>
+      </w:r>
+    </w:p>
+    <w:p>
+      <w:pPr>
+        <w:pStyle w:val="ListParagraph"/>
+        <w:numPr>
+          <w:ilvl w:val="0"/>
+          <w:numId w:val="8"/>
+        </w:numPr>
+        <w:rPr>
+          <w:sz w:val="20"/>
+          <w:szCs w:val="20"/>
+        </w:rPr>
+      </w:pPr>
+      <w:r>
+        <w:rPr>
+          <w:rFonts w:eastAsia="Arial"/>
+          <w:sz w:val="20"/>
+          <w:szCs w:val="20"/>
         </w:rPr>
         <w:t>States are maintained by the use of cookies.</w:t>
       </w:r>
     </w:p>
     <w:p>
       <w:pPr>
+        <w:pStyle w:val="ListParagraph"/>
+        <w:numPr>
+          <w:ilvl w:val="0"/>
+          <w:numId w:val="8"/>
+        </w:numPr>
+        <w:rPr>
+          <w:sz w:val="20"/>
+          <w:szCs w:val="20"/>
+        </w:rPr>
+      </w:pPr>
+      <w:r>
+        <w:rPr>
+          <w:sz w:val="20"/>
+          <w:szCs w:val="20"/>
+        </w:rPr>
+        <w:t>broker (single module)</w:t>
+      </w:r>
+    </w:p>
+    <w:p>
+      <w:pPr>
+        <w:rPr>
+          <w:sz w:val="20"/>
+          <w:szCs w:val="20"/>
+        </w:rPr>
+      </w:pPr>
+    </w:p>
+    <w:p>
+      <w:pPr>
+        <w:pStyle w:val="ListParagraph"/>
+        <w:numPr>
+          <w:ilvl w:val="0"/>
+          <w:numId w:val="8"/>
+        </w:numPr>
+        <w:autoSpaceDE w:val="0"/>
+        <w:autoSpaceDN w:val="0"/>
+        <w:adjustRightInd w:val="0"/>
+        <w:spacing w:after="0" w:line="240" w:lineRule="auto"/>
+        <w:rPr>
+          <w:rFonts w:ascii="Times New Roman" w:hAnsi="Times New Roman" w:cs="Times New Roman"/>
+          <w:color w:val="FF0000"/>
+          <w:sz w:val="20"/>
+          <w:szCs w:val="20"/>
+        </w:rPr>
+      </w:pPr>
+      <w:r>
+        <w:rPr>
+          <w:rFonts w:ascii="Times New Roman" w:hAnsi="Times New Roman" w:cs="Times New Roman"/>
+          <w:b/>
+          <w:bCs/>
+          <w:color w:val="FF0000"/>
+          <w:sz w:val="20"/>
+          <w:szCs w:val="20"/>
+        </w:rPr>
+        <w:t xml:space="preserve">increase computational efficiency </w:t>
+      </w:r>
+      <w:r>
+        <w:rPr>
+          <w:rFonts w:ascii="Times New Roman" w:hAnsi="Times New Roman" w:cs="Times New Roman"/>
+          <w:color w:val="FF0000"/>
+          <w:sz w:val="20"/>
+          <w:szCs w:val="20"/>
+        </w:rPr>
+        <w:t>There are several places where use of an inefficient algorithm may result in</w:t>
+      </w:r>
+    </w:p>
+    <w:p>
+      <w:pPr>
+        <w:pStyle w:val="ListParagraph"/>
+        <w:numPr>
+          <w:ilvl w:val="0"/>
+          <w:numId w:val="8"/>
+        </w:numPr>
+        <w:autoSpaceDE w:val="0"/>
+        <w:autoSpaceDN w:val="0"/>
+        <w:adjustRightInd w:val="0"/>
+        <w:spacing w:after="0" w:line="240" w:lineRule="auto"/>
+        <w:rPr>
+          <w:rFonts w:ascii="Times New Roman" w:hAnsi="Times New Roman" w:cs="Times New Roman"/>
+          <w:color w:val="FF0000"/>
+          <w:sz w:val="20"/>
+          <w:szCs w:val="20"/>
+        </w:rPr>
+      </w:pPr>
+      <w:r>
+        <w:rPr>
+          <w:rFonts w:ascii="Times New Roman" w:hAnsi="Times New Roman" w:cs="Times New Roman"/>
+          <w:color w:val="FF0000"/>
+          <w:sz w:val="20"/>
+          <w:szCs w:val="20"/>
+        </w:rPr>
+        <w:t>the system not meeting the performance requirements, such as the estimation algorithm, or the algorithm</w:t>
+      </w:r>
+    </w:p>
+    <w:p>
+      <w:pPr>
+        <w:pStyle w:val="ListParagraph"/>
+        <w:numPr>
+          <w:ilvl w:val="0"/>
+          <w:numId w:val="8"/>
+        </w:numPr>
+        <w:autoSpaceDE w:val="0"/>
+        <w:autoSpaceDN w:val="0"/>
+        <w:adjustRightInd w:val="0"/>
+        <w:spacing w:after="0" w:line="240" w:lineRule="auto"/>
+        <w:rPr>
+          <w:rFonts w:ascii="Times New Roman" w:hAnsi="Times New Roman" w:cs="Times New Roman"/>
+          <w:color w:val="FF0000"/>
+          <w:sz w:val="20"/>
+          <w:szCs w:val="20"/>
+        </w:rPr>
+      </w:pPr>
+      <w:r>
+        <w:rPr>
+          <w:rFonts w:ascii="Times New Roman" w:hAnsi="Times New Roman" w:cs="Times New Roman"/>
+          <w:color w:val="FF0000"/>
+          <w:sz w:val="20"/>
+          <w:szCs w:val="20"/>
+        </w:rPr>
+        <w:t>used to construct the messages send around the system.</w:t>
+      </w:r>
+    </w:p>
+    <w:p>
+      <w:pPr>
+        <w:pStyle w:val="ListParagraph"/>
+        <w:numPr>
+          <w:ilvl w:val="0"/>
+          <w:numId w:val="8"/>
+        </w:numPr>
+        <w:autoSpaceDE w:val="0"/>
+        <w:autoSpaceDN w:val="0"/>
+        <w:adjustRightInd w:val="0"/>
+        <w:spacing w:after="0" w:line="240" w:lineRule="auto"/>
+        <w:rPr>
+          <w:rFonts w:ascii="Times New Roman" w:hAnsi="Times New Roman" w:cs="Times New Roman"/>
+          <w:color w:val="FF0000"/>
+          <w:sz w:val="20"/>
+          <w:szCs w:val="20"/>
+        </w:rPr>
+      </w:pPr>
+      <w:r>
+        <w:rPr>
+          <w:rFonts w:ascii="Times New Roman" w:hAnsi="Times New Roman" w:cs="Times New Roman"/>
+          <w:b/>
+          <w:bCs/>
+          <w:color w:val="FF0000"/>
+          <w:sz w:val="20"/>
+          <w:szCs w:val="20"/>
+        </w:rPr>
+        <w:t xml:space="preserve">reduce computational overhead </w:t>
+      </w:r>
+      <w:r>
+        <w:rPr>
+          <w:rFonts w:ascii="Times New Roman" w:hAnsi="Times New Roman" w:cs="Times New Roman"/>
+          <w:color w:val="FF0000"/>
+          <w:sz w:val="20"/>
+          <w:szCs w:val="20"/>
+        </w:rPr>
+        <w:t>There are choices to be made as to whether to co-locate a passive process with</w:t>
+      </w:r>
+    </w:p>
+    <w:p>
+      <w:pPr>
+        <w:pStyle w:val="ListParagraph"/>
+        <w:numPr>
+          <w:ilvl w:val="0"/>
+          <w:numId w:val="8"/>
+        </w:numPr>
+        <w:autoSpaceDE w:val="0"/>
+        <w:autoSpaceDN w:val="0"/>
+        <w:adjustRightInd w:val="0"/>
+        <w:spacing w:after="0" w:line="240" w:lineRule="auto"/>
+        <w:rPr>
+          <w:rFonts w:ascii="Times New Roman" w:hAnsi="Times New Roman" w:cs="Times New Roman"/>
+          <w:color w:val="FF0000"/>
+          <w:sz w:val="20"/>
+          <w:szCs w:val="20"/>
+        </w:rPr>
+      </w:pPr>
+      <w:r>
+        <w:rPr>
+          <w:rFonts w:ascii="Times New Roman" w:hAnsi="Times New Roman" w:cs="Times New Roman"/>
+          <w:color w:val="FF0000"/>
+          <w:sz w:val="20"/>
+          <w:szCs w:val="20"/>
+        </w:rPr>
+        <w:t>an active process. Doing so will reduce the overhead of the remote communication that would be required</w:t>
+      </w:r>
+    </w:p>
+    <w:p>
+      <w:pPr>
+        <w:pStyle w:val="ListParagraph"/>
+        <w:numPr>
+          <w:ilvl w:val="0"/>
+          <w:numId w:val="8"/>
+        </w:numPr>
+        <w:autoSpaceDE w:val="0"/>
+        <w:autoSpaceDN w:val="0"/>
+        <w:adjustRightInd w:val="0"/>
+        <w:spacing w:after="0" w:line="240" w:lineRule="auto"/>
+        <w:rPr>
+          <w:rFonts w:ascii="Times New Roman" w:hAnsi="Times New Roman" w:cs="Times New Roman"/>
+          <w:color w:val="FF0000"/>
+          <w:sz w:val="20"/>
+          <w:szCs w:val="20"/>
+        </w:rPr>
+      </w:pPr>
+      <w:r>
+        <w:rPr>
+          <w:rFonts w:ascii="Times New Roman" w:hAnsi="Times New Roman" w:cs="Times New Roman"/>
+          <w:color w:val="FF0000"/>
+          <w:sz w:val="20"/>
+          <w:szCs w:val="20"/>
+        </w:rPr>
+        <w:t>if they aren’t co-located.</w:t>
+      </w:r>
+    </w:p>
+    <w:p>
+      <w:pPr>
+        <w:pStyle w:val="ListParagraph"/>
+        <w:numPr>
+          <w:ilvl w:val="0"/>
+          <w:numId w:val="8"/>
+        </w:numPr>
+        <w:autoSpaceDE w:val="0"/>
+        <w:autoSpaceDN w:val="0"/>
+        <w:adjustRightInd w:val="0"/>
+        <w:spacing w:after="0" w:line="240" w:lineRule="auto"/>
+        <w:rPr>
+          <w:rFonts w:ascii="Times New Roman" w:hAnsi="Times New Roman" w:cs="Times New Roman"/>
+          <w:color w:val="FF0000"/>
+          <w:sz w:val="20"/>
+          <w:szCs w:val="20"/>
+        </w:rPr>
+      </w:pPr>
+      <w:r>
+        <w:rPr>
+          <w:rFonts w:ascii="Times New Roman" w:hAnsi="Times New Roman" w:cs="Times New Roman"/>
+          <w:b/>
+          <w:bCs/>
+          <w:color w:val="FF0000"/>
+          <w:sz w:val="20"/>
+          <w:szCs w:val="20"/>
+        </w:rPr>
+        <w:t xml:space="preserve">manage event rate </w:t>
+      </w:r>
+      <w:r>
+        <w:rPr>
+          <w:rFonts w:ascii="Times New Roman" w:hAnsi="Times New Roman" w:cs="Times New Roman"/>
+          <w:color w:val="FF0000"/>
+          <w:sz w:val="20"/>
+          <w:szCs w:val="20"/>
+        </w:rPr>
+        <w:t>There is a choice to be made about the frequency with which the bus subsystem sends out its</w:t>
+      </w:r>
+    </w:p>
+    <w:p>
+      <w:pPr>
+        <w:pStyle w:val="ListParagraph"/>
+        <w:numPr>
+          <w:ilvl w:val="0"/>
+          <w:numId w:val="8"/>
+        </w:numPr>
+        <w:autoSpaceDE w:val="0"/>
+        <w:autoSpaceDN w:val="0"/>
+        <w:adjustRightInd w:val="0"/>
+        <w:spacing w:after="0" w:line="240" w:lineRule="auto"/>
+        <w:rPr>
+          <w:rFonts w:ascii="Times New Roman" w:hAnsi="Times New Roman" w:cs="Times New Roman"/>
+          <w:color w:val="FF0000"/>
+          <w:sz w:val="20"/>
+          <w:szCs w:val="20"/>
+        </w:rPr>
+      </w:pPr>
+      <w:r>
+        <w:rPr>
+          <w:rFonts w:ascii="Times New Roman" w:hAnsi="Times New Roman" w:cs="Times New Roman"/>
+          <w:color w:val="FF0000"/>
+          <w:sz w:val="20"/>
+          <w:szCs w:val="20"/>
+        </w:rPr>
+        <w:t>location and speed.</w:t>
+      </w:r>
+    </w:p>
+    <w:p>
+      <w:pPr>
+        <w:pStyle w:val="ListParagraph"/>
+        <w:numPr>
+          <w:ilvl w:val="0"/>
+          <w:numId w:val="8"/>
+        </w:numPr>
+        <w:autoSpaceDE w:val="0"/>
+        <w:autoSpaceDN w:val="0"/>
+        <w:adjustRightInd w:val="0"/>
+        <w:spacing w:after="0" w:line="240" w:lineRule="auto"/>
+        <w:rPr>
+          <w:rFonts w:ascii="Times New Roman" w:hAnsi="Times New Roman" w:cs="Times New Roman"/>
+          <w:color w:val="FF0000"/>
+          <w:sz w:val="20"/>
+          <w:szCs w:val="20"/>
+        </w:rPr>
+      </w:pPr>
+      <w:r>
+        <w:rPr>
+          <w:rFonts w:ascii="Times New Roman" w:hAnsi="Times New Roman" w:cs="Times New Roman"/>
+          <w:b/>
+          <w:bCs/>
+          <w:color w:val="FF0000"/>
+          <w:sz w:val="20"/>
+          <w:szCs w:val="20"/>
+        </w:rPr>
+        <w:t xml:space="preserve">control frequency of sampling </w:t>
+      </w:r>
+      <w:r>
+        <w:rPr>
+          <w:rFonts w:ascii="Times New Roman" w:hAnsi="Times New Roman" w:cs="Times New Roman"/>
+          <w:color w:val="FF0000"/>
+          <w:sz w:val="20"/>
+          <w:szCs w:val="20"/>
+        </w:rPr>
+        <w:t>Even if the bus sends out its location and speed at the stated rate, there is a choice</w:t>
+      </w:r>
+    </w:p>
+    <w:p>
+      <w:pPr>
+        <w:pStyle w:val="ListParagraph"/>
+        <w:numPr>
+          <w:ilvl w:val="0"/>
+          <w:numId w:val="8"/>
+        </w:numPr>
+        <w:autoSpaceDE w:val="0"/>
+        <w:autoSpaceDN w:val="0"/>
+        <w:adjustRightInd w:val="0"/>
+        <w:spacing w:after="0" w:line="240" w:lineRule="auto"/>
+        <w:rPr>
+          <w:rFonts w:ascii="Times New Roman" w:hAnsi="Times New Roman" w:cs="Times New Roman"/>
+          <w:color w:val="FF0000"/>
+          <w:sz w:val="20"/>
+          <w:szCs w:val="20"/>
+        </w:rPr>
+      </w:pPr>
+      <w:r>
+        <w:rPr>
+          <w:rFonts w:ascii="Times New Roman" w:hAnsi="Times New Roman" w:cs="Times New Roman"/>
+          <w:color w:val="FF0000"/>
+          <w:sz w:val="20"/>
+          <w:szCs w:val="20"/>
+        </w:rPr>
+        <w:t>to be made about how many of the messages are actually processed.</w:t>
+      </w:r>
+    </w:p>
+    <w:p>
+      <w:pPr>
+        <w:pStyle w:val="ListParagraph"/>
+        <w:numPr>
+          <w:ilvl w:val="0"/>
+          <w:numId w:val="8"/>
+        </w:numPr>
+        <w:autoSpaceDE w:val="0"/>
+        <w:autoSpaceDN w:val="0"/>
+        <w:adjustRightInd w:val="0"/>
+        <w:spacing w:after="0" w:line="240" w:lineRule="auto"/>
+        <w:rPr>
+          <w:rFonts w:ascii="Times New Roman" w:hAnsi="Times New Roman" w:cs="Times New Roman"/>
+          <w:color w:val="FF0000"/>
+          <w:sz w:val="20"/>
+          <w:szCs w:val="20"/>
+        </w:rPr>
+      </w:pPr>
+      <w:r>
+        <w:rPr>
+          <w:rFonts w:ascii="Times New Roman" w:hAnsi="Times New Roman" w:cs="Times New Roman"/>
+          <w:b/>
+          <w:bCs/>
+          <w:color w:val="FF0000"/>
+          <w:sz w:val="20"/>
+          <w:szCs w:val="20"/>
+        </w:rPr>
+        <w:t xml:space="preserve">introduce concurrency </w:t>
+      </w:r>
+      <w:r>
+        <w:rPr>
+          <w:rFonts w:ascii="Times New Roman" w:hAnsi="Times New Roman" w:cs="Times New Roman"/>
+          <w:color w:val="FF0000"/>
+          <w:sz w:val="20"/>
+          <w:szCs w:val="20"/>
+        </w:rPr>
+        <w:t>There are at least as many processes as there are buses. There are several ways in which</w:t>
+      </w:r>
+    </w:p>
+    <w:p>
+      <w:pPr>
+        <w:pStyle w:val="ListParagraph"/>
+        <w:numPr>
+          <w:ilvl w:val="0"/>
+          <w:numId w:val="8"/>
+        </w:numPr>
+        <w:autoSpaceDE w:val="0"/>
+        <w:autoSpaceDN w:val="0"/>
+        <w:adjustRightInd w:val="0"/>
+        <w:spacing w:after="0" w:line="240" w:lineRule="auto"/>
+        <w:rPr>
+          <w:rFonts w:ascii="Times New Roman" w:hAnsi="Times New Roman" w:cs="Times New Roman"/>
+          <w:color w:val="FF0000"/>
+          <w:sz w:val="20"/>
+          <w:szCs w:val="20"/>
+        </w:rPr>
+      </w:pPr>
+      <w:r>
+        <w:rPr>
+          <w:rFonts w:ascii="Times New Roman" w:hAnsi="Times New Roman" w:cs="Times New Roman"/>
+          <w:color w:val="FF0000"/>
+          <w:sz w:val="20"/>
+          <w:szCs w:val="20"/>
+        </w:rPr>
+        <w:t>these processes can be allocated to processors. Some aspects of the performance can be improved by using</w:t>
+      </w:r>
+    </w:p>
+    <w:p>
+      <w:pPr>
+        <w:pStyle w:val="ListParagraph"/>
+        <w:numPr>
+          <w:ilvl w:val="0"/>
+          <w:numId w:val="8"/>
+        </w:numPr>
+        <w:autoSpaceDE w:val="0"/>
+        <w:autoSpaceDN w:val="0"/>
+        <w:adjustRightInd w:val="0"/>
+        <w:spacing w:after="0" w:line="240" w:lineRule="auto"/>
+        <w:rPr>
+          <w:rFonts w:ascii="Times New Roman" w:hAnsi="Times New Roman" w:cs="Times New Roman"/>
+          <w:color w:val="FF0000"/>
+          <w:sz w:val="20"/>
+          <w:szCs w:val="20"/>
+        </w:rPr>
+      </w:pPr>
+      <w:r>
+        <w:rPr>
+          <w:rFonts w:ascii="Times New Roman" w:hAnsi="Times New Roman" w:cs="Times New Roman"/>
+          <w:color w:val="FF0000"/>
+          <w:sz w:val="20"/>
+          <w:szCs w:val="20"/>
+        </w:rPr>
+        <w:t>more processors.</w:t>
+      </w:r>
+    </w:p>
+    <w:p>
+      <w:pPr>
+        <w:pStyle w:val="ListParagraph"/>
+        <w:numPr>
+          <w:ilvl w:val="0"/>
+          <w:numId w:val="8"/>
+        </w:numPr>
+        <w:autoSpaceDE w:val="0"/>
+        <w:autoSpaceDN w:val="0"/>
+        <w:adjustRightInd w:val="0"/>
+        <w:spacing w:after="0" w:line="240" w:lineRule="auto"/>
+        <w:rPr>
+          <w:rFonts w:ascii="Times New Roman" w:hAnsi="Times New Roman" w:cs="Times New Roman"/>
+          <w:color w:val="FF0000"/>
+          <w:sz w:val="20"/>
+          <w:szCs w:val="20"/>
+        </w:rPr>
+      </w:pPr>
+      <w:r>
+        <w:rPr>
+          <w:rFonts w:ascii="Times New Roman" w:hAnsi="Times New Roman" w:cs="Times New Roman"/>
+          <w:b/>
+          <w:bCs/>
+          <w:color w:val="FF0000"/>
+          <w:sz w:val="20"/>
+          <w:szCs w:val="20"/>
+        </w:rPr>
+        <w:t xml:space="preserve">increase available resources </w:t>
+      </w:r>
+      <w:r>
+        <w:rPr>
+          <w:rFonts w:ascii="Times New Roman" w:hAnsi="Times New Roman" w:cs="Times New Roman"/>
+          <w:color w:val="FF0000"/>
+          <w:sz w:val="20"/>
+          <w:szCs w:val="20"/>
+        </w:rPr>
+        <w:t>Another choice that can be made is that faster processors can be used, rather than</w:t>
+      </w:r>
+    </w:p>
+    <w:p>
+      <w:pPr>
+        <w:pStyle w:val="ListParagraph"/>
+        <w:numPr>
+          <w:ilvl w:val="0"/>
+          <w:numId w:val="8"/>
+        </w:numPr>
+        <w:autoSpaceDE w:val="0"/>
+        <w:autoSpaceDN w:val="0"/>
+        <w:adjustRightInd w:val="0"/>
+        <w:spacing w:after="0" w:line="240" w:lineRule="auto"/>
+        <w:rPr>
+          <w:rFonts w:ascii="Times New Roman" w:hAnsi="Times New Roman" w:cs="Times New Roman"/>
+          <w:color w:val="FF0000"/>
+          <w:sz w:val="20"/>
+          <w:szCs w:val="20"/>
+        </w:rPr>
+      </w:pPr>
+      <w:r>
+        <w:rPr>
+          <w:rFonts w:ascii="Times New Roman" w:hAnsi="Times New Roman" w:cs="Times New Roman"/>
+          <w:color w:val="FF0000"/>
+          <w:sz w:val="20"/>
+          <w:szCs w:val="20"/>
+        </w:rPr>
+        <w:t>more processors (or both). There is also the possibility of using separate communication links for different</w:t>
+      </w:r>
+    </w:p>
+    <w:p>
+      <w:pPr>
+        <w:pStyle w:val="ListParagraph"/>
+        <w:numPr>
+          <w:ilvl w:val="0"/>
+          <w:numId w:val="8"/>
+        </w:numPr>
+        <w:autoSpaceDE w:val="0"/>
+        <w:autoSpaceDN w:val="0"/>
+        <w:adjustRightInd w:val="0"/>
+        <w:spacing w:after="0" w:line="240" w:lineRule="auto"/>
+        <w:rPr>
+          <w:rFonts w:ascii="Times New Roman" w:hAnsi="Times New Roman" w:cs="Times New Roman"/>
+          <w:color w:val="FF0000"/>
+          <w:sz w:val="20"/>
+          <w:szCs w:val="20"/>
+        </w:rPr>
+      </w:pPr>
+      <w:r>
+        <w:rPr>
+          <w:rFonts w:ascii="Times New Roman" w:hAnsi="Times New Roman" w:cs="Times New Roman"/>
+          <w:color w:val="FF0000"/>
+          <w:sz w:val="20"/>
+          <w:szCs w:val="20"/>
+        </w:rPr>
+        <w:t>parts of the system.</w:t>
+      </w:r>
+    </w:p>
+    <w:p>
+      <w:pPr>
+        <w:pStyle w:val="ListParagraph"/>
+        <w:numPr>
+          <w:ilvl w:val="0"/>
+          <w:numId w:val="8"/>
+        </w:numPr>
+        <w:autoSpaceDE w:val="0"/>
+        <w:autoSpaceDN w:val="0"/>
+        <w:adjustRightInd w:val="0"/>
+        <w:spacing w:after="0" w:line="240" w:lineRule="auto"/>
+        <w:rPr>
+          <w:rFonts w:ascii="Times New Roman" w:hAnsi="Times New Roman" w:cs="Times New Roman"/>
+          <w:color w:val="FF0000"/>
+          <w:sz w:val="20"/>
+          <w:szCs w:val="20"/>
+        </w:rPr>
+      </w:pPr>
+      <w:r>
+        <w:rPr>
+          <w:rFonts w:ascii="Times New Roman" w:hAnsi="Times New Roman" w:cs="Times New Roman"/>
+          <w:b/>
+          <w:bCs/>
+          <w:color w:val="FF0000"/>
+          <w:sz w:val="20"/>
+          <w:szCs w:val="20"/>
+        </w:rPr>
+        <w:t xml:space="preserve">maintain multiple copies of either data or computations </w:t>
+      </w:r>
+      <w:r>
+        <w:rPr>
+          <w:rFonts w:ascii="Times New Roman" w:hAnsi="Times New Roman" w:cs="Times New Roman"/>
+          <w:color w:val="FF0000"/>
+          <w:sz w:val="20"/>
+          <w:szCs w:val="20"/>
+        </w:rPr>
+        <w:t xml:space="preserve">Multiple copies of the </w:t>
+      </w:r>
+      <w:r>
+        <w:rPr>
+          <w:rFonts w:ascii="Times New Roman" w:hAnsi="Times New Roman" w:cs="Times New Roman"/>
+          <w:b/>
+          <w:bCs/>
+          <w:color w:val="FF0000"/>
+          <w:sz w:val="20"/>
+          <w:szCs w:val="20"/>
+        </w:rPr>
+        <w:t xml:space="preserve">Estimator </w:t>
+      </w:r>
+      <w:r>
+        <w:rPr>
+          <w:rFonts w:ascii="Times New Roman" w:hAnsi="Times New Roman" w:cs="Times New Roman"/>
+          <w:color w:val="FF0000"/>
+          <w:sz w:val="20"/>
+          <w:szCs w:val="20"/>
+        </w:rPr>
+        <w:t>process are used,</w:t>
+      </w:r>
+    </w:p>
+    <w:p>
+      <w:pPr>
+        <w:pStyle w:val="ListParagraph"/>
+        <w:numPr>
+          <w:ilvl w:val="0"/>
+          <w:numId w:val="8"/>
+        </w:numPr>
+        <w:rPr>
+          <w:color w:val="FF0000"/>
+          <w:sz w:val="20"/>
+          <w:szCs w:val="20"/>
+        </w:rPr>
+      </w:pPr>
+      <w:r>
+        <w:rPr>
+          <w:rFonts w:ascii="Times New Roman" w:hAnsi="Times New Roman" w:cs="Times New Roman"/>
+          <w:color w:val="FF0000"/>
+          <w:sz w:val="20"/>
+          <w:szCs w:val="20"/>
+        </w:rPr>
+        <w:t>one per bus. It is also possible to duplicate the route information or history information.</w:t>
+      </w:r>
+    </w:p>
+    <w:p>
+      <w:pPr>
         <w:rPr>
           <w:rFonts w:eastAsia="Arial"/>
+          <w:sz w:val="20"/>
+          <w:szCs w:val="20"/>
         </w:rPr>
       </w:pPr>
     </w:p>
@@ -2549,6 +4341,8 @@
         <w:pStyle w:val="Heading3"/>
         <w:rPr>
           <w:rFonts w:eastAsia="Arial"/>
+          <w:sz w:val="20"/>
+          <w:szCs w:val="20"/>
         </w:rPr>
       </w:pPr>
       <w:bookmarkStart w:id="4" w:name="_klichy68u4ix"/>
@@ -2556,6 +4350,8 @@
       <w:r>
         <w:rPr>
           <w:rFonts w:eastAsia="Arial"/>
+          <w:sz w:val="20"/>
+          <w:szCs w:val="20"/>
         </w:rPr>
         <w:t>Scenario 1</w:t>
       </w:r>
@@ -2570,9 +4366,15 @@
         <w:contextualSpacing/>
         <w:rPr>
           <w:rFonts w:eastAsia="Arial"/>
-        </w:rPr>
-      </w:pPr>
-      <w:r>
+          <w:sz w:val="20"/>
+          <w:szCs w:val="20"/>
+        </w:rPr>
+      </w:pPr>
+      <w:r>
+        <w:rPr>
+          <w:sz w:val="20"/>
+          <w:szCs w:val="20"/>
+        </w:rPr>
         <w:t>The mobile devices are expected to communicate using the owner's data plans.</w:t>
       </w:r>
     </w:p>
@@ -2584,8 +4386,17 @@
         </w:numPr>
         <w:spacing w:after="0" w:line="276" w:lineRule="auto"/>
         <w:contextualSpacing/>
-      </w:pPr>
-      <w:r>
+        <w:rPr>
+          <w:sz w:val="20"/>
+          <w:szCs w:val="20"/>
+        </w:rPr>
+      </w:pPr>
+      <w:r>
+        <w:rPr>
+          <w:sz w:val="20"/>
+          <w:szCs w:val="20"/>
+        </w:rPr>
+        <w:lastRenderedPageBreak/>
         <w:t>Data sent or received during the course of an average year is not more than 5MiB.</w:t>
       </w:r>
     </w:p>
@@ -2597,8 +4408,16 @@
         </w:numPr>
         <w:spacing w:after="0" w:line="276" w:lineRule="auto"/>
         <w:contextualSpacing/>
-      </w:pPr>
-      <w:r>
+        <w:rPr>
+          <w:sz w:val="20"/>
+          <w:szCs w:val="20"/>
+        </w:rPr>
+      </w:pPr>
+      <w:r>
+        <w:rPr>
+          <w:sz w:val="20"/>
+          <w:szCs w:val="20"/>
+        </w:rPr>
         <w:t>The details are delivered formatted in JSON, taking not more than 512 bytes.</w:t>
       </w:r>
     </w:p>
@@ -2606,6 +4425,10 @@
       <w:pPr>
         <w:spacing w:after="0" w:line="276" w:lineRule="auto"/>
         <w:contextualSpacing/>
+        <w:rPr>
+          <w:sz w:val="20"/>
+          <w:szCs w:val="20"/>
+        </w:rPr>
       </w:pPr>
     </w:p>
     <w:p>
@@ -2616,59 +4439,107 @@
         </w:numPr>
         <w:spacing w:after="0" w:line="276" w:lineRule="auto"/>
         <w:contextualSpacing/>
-      </w:pPr>
-      <w:r>
+        <w:rPr>
+          <w:sz w:val="20"/>
+          <w:szCs w:val="20"/>
+        </w:rPr>
+      </w:pPr>
+      <w:r>
+        <w:rPr>
+          <w:sz w:val="20"/>
+          <w:szCs w:val="20"/>
+        </w:rPr>
         <w:t>A</w:t>
       </w:r>
       <w:r>
+        <w:rPr>
+          <w:sz w:val="20"/>
+          <w:szCs w:val="20"/>
+        </w:rPr>
         <w:t>ssume</w:t>
       </w:r>
       <w:r>
         <w:rPr>
           <w:rFonts w:hint="eastAsia"/>
+          <w:sz w:val="20"/>
+          <w:szCs w:val="20"/>
         </w:rPr>
         <w:t xml:space="preserve"> send </w:t>
       </w:r>
       <w:r>
         <w:rPr>
           <w:rFonts w:hint="eastAsia"/>
+          <w:sz w:val="20"/>
+          <w:szCs w:val="20"/>
         </w:rPr>
         <w:t xml:space="preserve">once every </w:t>
       </w:r>
       <w:r>
+        <w:rPr>
+          <w:sz w:val="20"/>
+          <w:szCs w:val="20"/>
+        </w:rPr>
         <w:t>minute</w:t>
       </w:r>
       <w:r>
         <w:rPr>
           <w:rFonts w:hint="eastAsia"/>
+          <w:sz w:val="20"/>
+          <w:szCs w:val="20"/>
         </w:rPr>
         <w:t>: 512 bytes *</w:t>
       </w:r>
       <w:r>
+        <w:rPr>
+          <w:sz w:val="20"/>
+          <w:szCs w:val="20"/>
+        </w:rPr>
         <w:t xml:space="preserve"> 30 days </w:t>
       </w:r>
       <w:r>
+        <w:rPr>
+          <w:sz w:val="20"/>
+          <w:szCs w:val="20"/>
+        </w:rPr>
         <w:t xml:space="preserve">* 60 min </w:t>
       </w:r>
       <w:r>
+        <w:rPr>
+          <w:sz w:val="20"/>
+          <w:szCs w:val="20"/>
+        </w:rPr>
         <w:t>*</w:t>
       </w:r>
       <w:r>
         <w:rPr>
           <w:rFonts w:hint="eastAsia"/>
+          <w:sz w:val="20"/>
+          <w:szCs w:val="20"/>
         </w:rPr>
         <w:t xml:space="preserve"> </w:t>
       </w:r>
       <w:r>
+        <w:rPr>
+          <w:sz w:val="20"/>
+          <w:szCs w:val="20"/>
+        </w:rPr>
         <w:t xml:space="preserve">20 journeys </w:t>
       </w:r>
       <w:r>
+        <w:rPr>
+          <w:sz w:val="20"/>
+          <w:szCs w:val="20"/>
+        </w:rPr>
         <w:t>= 18432000 bytes = 18.4 Mb</w:t>
       </w:r>
     </w:p>
     <w:p>
       <w:pPr>
         <w:pStyle w:val="ListParagraph"/>
+        <w:rPr>
+          <w:sz w:val="20"/>
+          <w:szCs w:val="20"/>
+        </w:rPr>
       </w:pPr>
     </w:p>
     <w:p>
@@ -2679,8 +4550,16 @@
         </w:numPr>
         <w:spacing w:after="0" w:line="276" w:lineRule="auto"/>
         <w:contextualSpacing/>
-      </w:pPr>
-      <w:r>
+        <w:rPr>
+          <w:sz w:val="20"/>
+          <w:szCs w:val="20"/>
+        </w:rPr>
+      </w:pPr>
+      <w:r>
+        <w:rPr>
+          <w:sz w:val="20"/>
+          <w:szCs w:val="20"/>
+        </w:rPr>
         <w:t>This should be affordable for most mobile phone users with average data plans.</w:t>
       </w:r>
     </w:p>
@@ -2692,8 +4571,16 @@
         </w:numPr>
         <w:spacing w:after="0" w:line="276" w:lineRule="auto"/>
         <w:contextualSpacing/>
-      </w:pPr>
-      <w:r>
+        <w:rPr>
+          <w:sz w:val="20"/>
+          <w:szCs w:val="20"/>
+        </w:rPr>
+      </w:pPr>
+      <w:r>
+        <w:rPr>
+          <w:sz w:val="20"/>
+          <w:szCs w:val="20"/>
+        </w:rPr>
         <w:t>5 Mib / 512 bytes gives 10240 times to send message</w:t>
       </w:r>
     </w:p>
@@ -2705,6 +4592,10 @@
         </w:numPr>
         <w:spacing w:after="0" w:line="276" w:lineRule="auto"/>
         <w:contextualSpacing/>
+        <w:rPr>
+          <w:sz w:val="20"/>
+          <w:szCs w:val="20"/>
+        </w:rPr>
       </w:pPr>
     </w:p>
     <w:p>
@@ -2715,14 +4606,27 @@
         </w:numPr>
         <w:spacing w:after="0" w:line="276" w:lineRule="auto"/>
         <w:contextualSpacing/>
-      </w:pPr>
-    </w:p>
-    <w:p/>
+        <w:rPr>
+          <w:sz w:val="20"/>
+          <w:szCs w:val="20"/>
+        </w:rPr>
+      </w:pPr>
+    </w:p>
+    <w:p>
+      <w:pPr>
+        <w:rPr>
+          <w:sz w:val="20"/>
+          <w:szCs w:val="20"/>
+        </w:rPr>
+      </w:pPr>
+    </w:p>
     <w:p>
       <w:pPr>
         <w:pStyle w:val="Heading3"/>
         <w:rPr>
           <w:rFonts w:eastAsia="Arial"/>
+          <w:sz w:val="20"/>
+          <w:szCs w:val="20"/>
         </w:rPr>
       </w:pPr>
       <w:bookmarkStart w:id="5" w:name="_1dxhr689murt"/>
@@ -2730,6 +4634,8 @@
       <w:r>
         <w:rPr>
           <w:rFonts w:eastAsia="Arial"/>
+          <w:sz w:val="20"/>
+          <w:szCs w:val="20"/>
         </w:rPr>
         <w:t>Scenario 2</w:t>
       </w:r>
@@ -2744,6 +4650,8 @@
         <w:contextualSpacing/>
         <w:rPr>
           <w:rFonts w:eastAsia="Arial"/>
+          <w:sz w:val="20"/>
+          <w:szCs w:val="20"/>
         </w:rPr>
       </w:pPr>
     </w:p>
@@ -2752,6 +4660,8 @@
         <w:pStyle w:val="Heading3"/>
         <w:rPr>
           <w:rFonts w:eastAsia="Arial"/>
+          <w:sz w:val="20"/>
+          <w:szCs w:val="20"/>
         </w:rPr>
       </w:pPr>
       <w:bookmarkStart w:id="6" w:name="_1qhoofqn8q31"/>
@@ -2759,6 +4669,8 @@
       <w:r>
         <w:rPr>
           <w:rFonts w:eastAsia="Arial"/>
+          <w:sz w:val="20"/>
+          <w:szCs w:val="20"/>
         </w:rPr>
         <w:t>Scenario 3</w:t>
       </w:r>
@@ -2767,6 +4679,8 @@
       <w:pPr>
         <w:rPr>
           <w:rFonts w:eastAsia="Arial"/>
+          <w:sz w:val="20"/>
+          <w:szCs w:val="20"/>
         </w:rPr>
       </w:pPr>
     </w:p>
@@ -2775,6 +4689,8 @@
         <w:pStyle w:val="Heading3"/>
         <w:rPr>
           <w:rFonts w:eastAsia="Arial"/>
+          <w:sz w:val="20"/>
+          <w:szCs w:val="20"/>
         </w:rPr>
       </w:pPr>
       <w:bookmarkStart w:id="7" w:name="_tvjxlsw2tvgb"/>
@@ -2782,6 +4698,8 @@
       <w:r>
         <w:rPr>
           <w:rFonts w:eastAsia="Arial"/>
+          <w:sz w:val="20"/>
+          <w:szCs w:val="20"/>
         </w:rPr>
         <w:t>Scenario 4</w:t>
       </w:r>
@@ -2790,6 +4708,8 @@
       <w:pPr>
         <w:rPr>
           <w:rFonts w:eastAsia="Arial"/>
+          <w:sz w:val="20"/>
+          <w:szCs w:val="20"/>
         </w:rPr>
       </w:pPr>
     </w:p>
@@ -2798,6 +4718,8 @@
         <w:pStyle w:val="Heading3"/>
         <w:rPr>
           <w:rFonts w:eastAsia="Arial"/>
+          <w:sz w:val="20"/>
+          <w:szCs w:val="20"/>
         </w:rPr>
       </w:pPr>
       <w:bookmarkStart w:id="8" w:name="_yeibw7qflahx"/>
@@ -2805,6 +4727,8 @@
       <w:r>
         <w:rPr>
           <w:rFonts w:eastAsia="Arial"/>
+          <w:sz w:val="20"/>
+          <w:szCs w:val="20"/>
         </w:rPr>
         <w:t>Scenario 5</w:t>
       </w:r>
@@ -2813,6 +4737,8 @@
       <w:pPr>
         <w:rPr>
           <w:rFonts w:eastAsia="Arial"/>
+          <w:sz w:val="20"/>
+          <w:szCs w:val="20"/>
         </w:rPr>
       </w:pPr>
     </w:p>
@@ -2821,6 +4747,8 @@
         <w:pStyle w:val="Heading3"/>
         <w:rPr>
           <w:rFonts w:eastAsia="Arial"/>
+          <w:sz w:val="20"/>
+          <w:szCs w:val="20"/>
         </w:rPr>
       </w:pPr>
       <w:bookmarkStart w:id="9" w:name="_rpq0fc1ppfq9"/>
@@ -2828,6 +4756,8 @@
       <w:r>
         <w:rPr>
           <w:rFonts w:eastAsia="Arial"/>
+          <w:sz w:val="20"/>
+          <w:szCs w:val="20"/>
         </w:rPr>
         <w:t>Justification</w:t>
       </w:r>
@@ -2836,6 +4766,8 @@
       <w:pPr>
         <w:rPr>
           <w:rFonts w:eastAsia="Arial"/>
+          <w:sz w:val="20"/>
+          <w:szCs w:val="20"/>
         </w:rPr>
       </w:pPr>
     </w:p>
@@ -2844,6 +4776,8 @@
         <w:pStyle w:val="Heading3"/>
         <w:rPr>
           <w:rFonts w:eastAsia="Arial"/>
+          <w:sz w:val="20"/>
+          <w:szCs w:val="20"/>
         </w:rPr>
       </w:pPr>
       <w:bookmarkStart w:id="10" w:name="_4wev9itbfstw"/>
@@ -2851,8 +4785,9 @@
       <w:r>
         <w:rPr>
           <w:rFonts w:eastAsia="Arial"/>
-        </w:rPr>
-        <w:lastRenderedPageBreak/>
+          <w:sz w:val="20"/>
+          <w:szCs w:val="20"/>
+        </w:rPr>
         <w:t>Calculation</w:t>
       </w:r>
     </w:p>
@@ -2860,18 +4795,33 @@
       <w:pPr>
         <w:rPr>
           <w:rFonts w:eastAsia="Arial"/>
-        </w:rPr>
-      </w:pPr>
-      <w:r>
+          <w:sz w:val="20"/>
+          <w:szCs w:val="20"/>
+        </w:rPr>
+      </w:pPr>
+      <w:r>
+        <w:rPr>
+          <w:sz w:val="20"/>
+          <w:szCs w:val="20"/>
+        </w:rPr>
         <w:t>The details are delivered formatted in JSON, taking not more than 512 bytes.</w:t>
       </w:r>
     </w:p>
-    <w:p/>
+    <w:p>
+      <w:pPr>
+        <w:rPr>
+          <w:sz w:val="20"/>
+          <w:szCs w:val="20"/>
+        </w:rPr>
+      </w:pPr>
+    </w:p>
     <w:p>
       <w:pPr>
         <w:pStyle w:val="Heading3"/>
         <w:rPr>
           <w:rFonts w:eastAsia="Arial"/>
+          <w:sz w:val="20"/>
+          <w:szCs w:val="20"/>
         </w:rPr>
       </w:pPr>
       <w:bookmarkStart w:id="11" w:name="_oxbz8oa81427"/>
@@ -2879,6 +4829,8 @@
       <w:r>
         <w:rPr>
           <w:rFonts w:eastAsia="Arial"/>
+          <w:sz w:val="20"/>
+          <w:szCs w:val="20"/>
         </w:rPr>
         <w:t>From last year:</w:t>
       </w:r>
@@ -2888,6 +4840,8 @@
         <w:pStyle w:val="Heading4"/>
         <w:rPr>
           <w:rFonts w:eastAsia="Arial"/>
+          <w:sz w:val="20"/>
+          <w:szCs w:val="20"/>
         </w:rPr>
       </w:pPr>
       <w:bookmarkStart w:id="12" w:name="_3zk7ya3mics0"/>
@@ -2895,6 +4849,8 @@
       <w:r>
         <w:rPr>
           <w:rFonts w:eastAsia="Arial"/>
+          <w:sz w:val="20"/>
+          <w:szCs w:val="20"/>
         </w:rPr>
         <w:t>increase computational efficiency</w:t>
       </w:r>
@@ -2903,23 +4859,48 @@
       <w:pPr>
         <w:rPr>
           <w:rFonts w:eastAsia="Arial"/>
-        </w:rPr>
-      </w:pPr>
-      <w:r>
+          <w:sz w:val="20"/>
+          <w:szCs w:val="20"/>
+        </w:rPr>
+      </w:pPr>
+      <w:r>
+        <w:rPr>
+          <w:sz w:val="20"/>
+          <w:szCs w:val="20"/>
+        </w:rPr>
         <w:t>There are several places where use of an inefficient algorithm may result in</w:t>
       </w:r>
     </w:p>
     <w:p>
-      <w:r>
+      <w:pPr>
+        <w:rPr>
+          <w:sz w:val="20"/>
+          <w:szCs w:val="20"/>
+        </w:rPr>
+      </w:pPr>
+      <w:r>
+        <w:rPr>
+          <w:sz w:val="20"/>
+          <w:szCs w:val="20"/>
+        </w:rPr>
         <w:t>the system not meeting the performance requirements, such as the estimation algorithm, or the algorithm used to construct the messages send around the system.</w:t>
       </w:r>
     </w:p>
-    <w:p/>
+    <w:p>
+      <w:pPr>
+        <w:rPr>
+          <w:sz w:val="20"/>
+          <w:szCs w:val="20"/>
+        </w:rPr>
+      </w:pPr>
+    </w:p>
     <w:p>
       <w:pPr>
         <w:pStyle w:val="Heading4"/>
         <w:rPr>
           <w:rFonts w:eastAsia="Arial"/>
+          <w:sz w:val="20"/>
+          <w:szCs w:val="20"/>
         </w:rPr>
       </w:pPr>
       <w:bookmarkStart w:id="13" w:name="_nifw0rvqgefr"/>
@@ -2927,6 +4908,8 @@
       <w:r>
         <w:rPr>
           <w:rFonts w:eastAsia="Arial"/>
+          <w:sz w:val="20"/>
+          <w:szCs w:val="20"/>
         </w:rPr>
         <w:t>reduce computational overhead</w:t>
       </w:r>
@@ -2935,18 +4918,33 @@
       <w:pPr>
         <w:rPr>
           <w:rFonts w:eastAsia="Arial"/>
-        </w:rPr>
-      </w:pPr>
-      <w:r>
+          <w:sz w:val="20"/>
+          <w:szCs w:val="20"/>
+        </w:rPr>
+      </w:pPr>
+      <w:r>
+        <w:rPr>
+          <w:sz w:val="20"/>
+          <w:szCs w:val="20"/>
+        </w:rPr>
         <w:t>There are choices to be made as to whether to co-locate a passive process with an active process. Doing so will reduce the overhead of the remote communication that would be required if they aren’t co-located.</w:t>
       </w:r>
     </w:p>
-    <w:p/>
+    <w:p>
+      <w:pPr>
+        <w:rPr>
+          <w:sz w:val="20"/>
+          <w:szCs w:val="20"/>
+        </w:rPr>
+      </w:pPr>
+    </w:p>
     <w:p>
       <w:pPr>
         <w:pStyle w:val="Heading4"/>
         <w:rPr>
           <w:rFonts w:eastAsia="Arial"/>
+          <w:sz w:val="20"/>
+          <w:szCs w:val="20"/>
         </w:rPr>
       </w:pPr>
       <w:bookmarkStart w:id="14" w:name="_58hxseybttz3"/>
@@ -2954,6 +4952,8 @@
       <w:r>
         <w:rPr>
           <w:rFonts w:eastAsia="Arial"/>
+          <w:sz w:val="20"/>
+          <w:szCs w:val="20"/>
         </w:rPr>
         <w:t>manage event rate</w:t>
       </w:r>
@@ -2962,18 +4962,33 @@
       <w:pPr>
         <w:rPr>
           <w:rFonts w:eastAsia="Arial"/>
-        </w:rPr>
-      </w:pPr>
-      <w:r>
+          <w:sz w:val="20"/>
+          <w:szCs w:val="20"/>
+        </w:rPr>
+      </w:pPr>
+      <w:r>
+        <w:rPr>
+          <w:sz w:val="20"/>
+          <w:szCs w:val="20"/>
+        </w:rPr>
         <w:t>There is a choice to be made about the frequency with which the bus subsystem sends out its location and speed.</w:t>
       </w:r>
     </w:p>
-    <w:p/>
+    <w:p>
+      <w:pPr>
+        <w:rPr>
+          <w:sz w:val="20"/>
+          <w:szCs w:val="20"/>
+        </w:rPr>
+      </w:pPr>
+    </w:p>
     <w:p>
       <w:pPr>
         <w:pStyle w:val="Heading4"/>
         <w:rPr>
           <w:rFonts w:eastAsia="Arial"/>
+          <w:sz w:val="20"/>
+          <w:szCs w:val="20"/>
         </w:rPr>
       </w:pPr>
       <w:bookmarkStart w:id="15" w:name="_hc9eheatdagz"/>
@@ -2981,7 +4996,10 @@
       <w:r>
         <w:rPr>
           <w:rFonts w:eastAsia="Arial"/>
-        </w:rPr>
+          <w:sz w:val="20"/>
+          <w:szCs w:val="20"/>
+        </w:rPr>
+        <w:lastRenderedPageBreak/>
         <w:t>control frequency of sampling</w:t>
       </w:r>
     </w:p>
@@ -2989,18 +5007,33 @@
       <w:pPr>
         <w:rPr>
           <w:rFonts w:eastAsia="Arial"/>
-        </w:rPr>
-      </w:pPr>
-      <w:r>
+          <w:sz w:val="20"/>
+          <w:szCs w:val="20"/>
+        </w:rPr>
+      </w:pPr>
+      <w:r>
+        <w:rPr>
+          <w:sz w:val="20"/>
+          <w:szCs w:val="20"/>
+        </w:rPr>
         <w:t>Even if the bus sends out its location and speed at the stated rate, there is a choice to be made about how many of the messages are actually processed.</w:t>
       </w:r>
     </w:p>
-    <w:p/>
+    <w:p>
+      <w:pPr>
+        <w:rPr>
+          <w:sz w:val="20"/>
+          <w:szCs w:val="20"/>
+        </w:rPr>
+      </w:pPr>
+    </w:p>
     <w:p>
       <w:pPr>
         <w:pStyle w:val="Heading4"/>
         <w:rPr>
           <w:rFonts w:eastAsia="Arial"/>
+          <w:sz w:val="20"/>
+          <w:szCs w:val="20"/>
         </w:rPr>
       </w:pPr>
       <w:bookmarkStart w:id="16" w:name="_et6ymfyms8fc"/>
@@ -3008,6 +5041,8 @@
       <w:r>
         <w:rPr>
           <w:rFonts w:eastAsia="Arial"/>
+          <w:sz w:val="20"/>
+          <w:szCs w:val="20"/>
         </w:rPr>
         <w:t>introduce concurrency</w:t>
       </w:r>
@@ -3016,23 +5051,48 @@
       <w:pPr>
         <w:rPr>
           <w:rFonts w:eastAsia="Arial"/>
-        </w:rPr>
-      </w:pPr>
-      <w:r>
+          <w:sz w:val="20"/>
+          <w:szCs w:val="20"/>
+        </w:rPr>
+      </w:pPr>
+      <w:r>
+        <w:rPr>
+          <w:sz w:val="20"/>
+          <w:szCs w:val="20"/>
+        </w:rPr>
         <w:t>There are at least as many processes as there are buses. There are several ways in which</w:t>
       </w:r>
     </w:p>
     <w:p>
-      <w:r>
+      <w:pPr>
+        <w:rPr>
+          <w:sz w:val="20"/>
+          <w:szCs w:val="20"/>
+        </w:rPr>
+      </w:pPr>
+      <w:r>
+        <w:rPr>
+          <w:sz w:val="20"/>
+          <w:szCs w:val="20"/>
+        </w:rPr>
         <w:t>these processes can be allocated to processors. Some aspects of the performance can be improved by using more processors.</w:t>
       </w:r>
     </w:p>
-    <w:p/>
+    <w:p>
+      <w:pPr>
+        <w:rPr>
+          <w:sz w:val="20"/>
+          <w:szCs w:val="20"/>
+        </w:rPr>
+      </w:pPr>
+    </w:p>
     <w:p>
       <w:pPr>
         <w:pStyle w:val="Heading4"/>
         <w:rPr>
           <w:rFonts w:eastAsia="Arial"/>
+          <w:sz w:val="20"/>
+          <w:szCs w:val="20"/>
         </w:rPr>
       </w:pPr>
       <w:bookmarkStart w:id="17" w:name="_cb61qapm2804"/>
@@ -3040,6 +5100,8 @@
       <w:r>
         <w:rPr>
           <w:rFonts w:eastAsia="Arial"/>
+          <w:sz w:val="20"/>
+          <w:szCs w:val="20"/>
         </w:rPr>
         <w:t>increase available resources</w:t>
       </w:r>
@@ -3048,19 +5110,34 @@
       <w:pPr>
         <w:rPr>
           <w:rFonts w:eastAsia="Arial"/>
-        </w:rPr>
-      </w:pPr>
-      <w:r>
+          <w:sz w:val="20"/>
+          <w:szCs w:val="20"/>
+        </w:rPr>
+      </w:pPr>
+      <w:r>
+        <w:rPr>
+          <w:sz w:val="20"/>
+          <w:szCs w:val="20"/>
+        </w:rPr>
         <w:t>Another choice that can be made is that faster processors can be used, rather than more processors (or both). There is also the possibility of using separate communication links for different parts of the system.</w:t>
       </w:r>
     </w:p>
-    <w:p/>
+    <w:p>
+      <w:pPr>
+        <w:rPr>
+          <w:sz w:val="20"/>
+          <w:szCs w:val="20"/>
+        </w:rPr>
+      </w:pPr>
+    </w:p>
     <w:p>
       <w:pPr>
         <w:pStyle w:val="Heading4"/>
         <w:rPr>
           <w:rFonts w:eastAsia="Arial"/>
           <w:color w:val="FF0000"/>
+          <w:sz w:val="20"/>
+          <w:szCs w:val="20"/>
         </w:rPr>
       </w:pPr>
       <w:bookmarkStart w:id="18" w:name="_crahye7v7vzo"/>
@@ -3068,6 +5145,8 @@
       <w:r>
         <w:rPr>
           <w:rFonts w:eastAsia="Arial"/>
+          <w:sz w:val="20"/>
+          <w:szCs w:val="20"/>
         </w:rPr>
         <w:t xml:space="preserve">maintain multiple copies of either data or computations </w:t>
       </w:r>
@@ -3075,6 +5154,8 @@
         <w:rPr>
           <w:rFonts w:eastAsia="Arial"/>
           <w:color w:val="FF0000"/>
+          <w:sz w:val="20"/>
+          <w:szCs w:val="20"/>
         </w:rPr>
         <w:t>(caching?)</w:t>
       </w:r>
@@ -3084,13 +5165,26 @@
         <w:rPr>
           <w:rFonts w:eastAsia="Arial"/>
           <w:color w:val="000000"/>
-        </w:rPr>
-      </w:pPr>
-      <w:r>
+          <w:sz w:val="20"/>
+          <w:szCs w:val="20"/>
+        </w:rPr>
+      </w:pPr>
+      <w:r>
+        <w:rPr>
+          <w:sz w:val="20"/>
+          <w:szCs w:val="20"/>
+        </w:rPr>
         <w:t>Multiple copies of the Estimator process are used, one per bus. It is also possible to duplicate the route information or history information.</w:t>
       </w:r>
     </w:p>
-    <w:p/>
+    <w:p>
+      <w:pPr>
+        <w:rPr>
+          <w:sz w:val="20"/>
+          <w:szCs w:val="20"/>
+        </w:rPr>
+      </w:pPr>
+    </w:p>
     <w:p>
       <w:pPr>
         <w:autoSpaceDE w:val="0"/>
@@ -3099,6 +5193,8 @@
         <w:spacing w:after="0" w:line="240" w:lineRule="auto"/>
         <w:rPr>
           <w:color w:val="FF0000"/>
+          <w:sz w:val="20"/>
+          <w:szCs w:val="20"/>
         </w:rPr>
       </w:pPr>
     </w:p>
@@ -4630,7 +6726,7 @@
   <w:style w:type="paragraph" w:default="1" w:styleId="Normal">
     <w:name w:val="Normal"/>
     <w:qFormat/>
-    <w:rsid w:val="00DB046B"/>
+    <w:rsid w:val="00E14960"/>
     <w:pPr>
       <w:spacing w:line="256" w:lineRule="auto"/>
     </w:pPr>

</xml_diff>

<commit_message>
commit before going to class
</commit_message>
<xml_diff>
--- a/SE325_Report_elee353.docx
+++ b/SE325_Report_elee353.docx
@@ -322,11 +322,6 @@
     </w:p>
     <w:p>
       <w:pPr>
-        <w:pStyle w:val="ListParagraph"/>
-        <w:numPr>
-          <w:ilvl w:val="0"/>
-          <w:numId w:val="6"/>
-        </w:numPr>
         <w:rPr>
           <w:sz w:val="20"/>
           <w:szCs w:val="20"/>
@@ -393,7 +388,21 @@
           <w:sz w:val="20"/>
           <w:szCs w:val="20"/>
         </w:rPr>
-        <w:t xml:space="preserve"> The ‘send vehicle speed/location’ module also uses the </w:t>
+        <w:t xml:space="preserve"> </w:t>
+      </w:r>
+      <w:r>
+        <w:rPr>
+          <w:sz w:val="20"/>
+          <w:szCs w:val="20"/>
+        </w:rPr>
+        <w:t xml:space="preserve">It then uses the API included in OS to send the packaged data. </w:t>
+      </w:r>
+      <w:r>
+        <w:rPr>
+          <w:sz w:val="20"/>
+          <w:szCs w:val="20"/>
+        </w:rPr>
+        <w:t xml:space="preserve">The ‘send vehicle speed/location’ module also uses the </w:t>
       </w:r>
       <w:r>
         <w:rPr>
@@ -433,11 +442,6 @@
     </w:p>
     <w:p>
       <w:pPr>
-        <w:pStyle w:val="ListParagraph"/>
-        <w:numPr>
-          <w:ilvl w:val="0"/>
-          <w:numId w:val="6"/>
-        </w:numPr>
         <w:rPr>
           <w:sz w:val="20"/>
           <w:szCs w:val="20"/>
@@ -462,7 +466,21 @@
           <w:sz w:val="20"/>
           <w:szCs w:val="20"/>
         </w:rPr>
-        <w:t xml:space="preserve"> The ‘send on-line vehicle registration’ module uses the ‘Encode on-line driver registration’ module to package </w:t>
+        <w:t xml:space="preserve"> The ‘send on-line vehicle </w:t>
+      </w:r>
+      <w:r>
+        <w:rPr>
+          <w:sz w:val="20"/>
+          <w:szCs w:val="20"/>
+        </w:rPr>
+        <w:t>registration’ module uses the ‘e</w:t>
+      </w:r>
+      <w:r>
+        <w:rPr>
+          <w:sz w:val="20"/>
+          <w:szCs w:val="20"/>
+        </w:rPr>
+        <w:t xml:space="preserve">ncode on-line driver registration’ module to package </w:t>
       </w:r>
       <w:r>
         <w:rPr>
@@ -502,11 +520,6 @@
     </w:p>
     <w:p>
       <w:pPr>
-        <w:pStyle w:val="ListParagraph"/>
-        <w:numPr>
-          <w:ilvl w:val="0"/>
-          <w:numId w:val="6"/>
-        </w:numPr>
         <w:rPr>
           <w:sz w:val="20"/>
           <w:szCs w:val="20"/>
@@ -586,10 +599,10 @@
           <w:lang w:eastAsia="en-NZ"/>
         </w:rPr>
         <w:drawing>
-          <wp:inline distT="0" distB="0" distL="0" distR="0" wp14:anchorId="3790AF9E" wp14:editId="0511354D">
-            <wp:extent cx="6645910" cy="3727450"/>
-            <wp:effectExtent l="0" t="0" r="2540" b="6350"/>
-            <wp:docPr id="5" name="Picture 5"/>
+          <wp:inline distT="0" distB="0" distL="0" distR="0" wp14:anchorId="45BFC331" wp14:editId="3411FDF0">
+            <wp:extent cx="6645910" cy="3716020"/>
+            <wp:effectExtent l="0" t="0" r="2540" b="0"/>
+            <wp:docPr id="20" name="Picture 20"/>
             <wp:cNvGraphicFramePr>
               <a:graphicFrameLocks xmlns:a="http://schemas.openxmlformats.org/drawingml/2006/main" noChangeAspect="1"/>
             </wp:cNvGraphicFramePr>
@@ -609,7 +622,7 @@
                   <pic:spPr>
                     <a:xfrm>
                       <a:off x="0" y="0"/>
-                      <a:ext cx="6645910" cy="3727450"/>
+                      <a:ext cx="6645910" cy="3716020"/>
                     </a:xfrm>
                     <a:prstGeom prst="rect">
                       <a:avLst/>
@@ -624,6 +637,636 @@
     </w:p>
     <w:p>
       <w:pPr>
+        <w:rPr>
+          <w:sz w:val="20"/>
+          <w:szCs w:val="20"/>
+        </w:rPr>
+      </w:pPr>
+      <w:r>
+        <w:rPr>
+          <w:sz w:val="20"/>
+          <w:szCs w:val="20"/>
+        </w:rPr>
+        <w:t>The BBD-Ops contains a broker interface to be used by external clients.</w:t>
+      </w:r>
+      <w:r>
+        <w:rPr>
+          <w:sz w:val="20"/>
+          <w:szCs w:val="20"/>
+        </w:rPr>
+        <w:t xml:space="preserve"> Requests or data passed in are then filtered by the Ops controller to decide appropriate modules to be used.</w:t>
+      </w:r>
+    </w:p>
+    <w:p>
+      <w:pPr>
+        <w:rPr>
+          <w:sz w:val="20"/>
+          <w:szCs w:val="20"/>
+        </w:rPr>
+      </w:pPr>
+      <w:r>
+        <w:rPr>
+          <w:sz w:val="20"/>
+          <w:szCs w:val="20"/>
+        </w:rPr>
+        <w:t xml:space="preserve">The ‘Process Vehicle Location/Speed’ module uses the ‘decode vehicle location/speed’ module to unpack the </w:t>
+      </w:r>
+      <w:r>
+        <w:rPr>
+          <w:sz w:val="20"/>
+          <w:szCs w:val="20"/>
+        </w:rPr>
+        <w:t xml:space="preserve">speed/location </w:t>
+      </w:r>
+      <w:r>
+        <w:rPr>
+          <w:sz w:val="20"/>
+          <w:szCs w:val="20"/>
+        </w:rPr>
+        <w:t xml:space="preserve">data received. The ‘Process Vehicle Location/Speed’ module then </w:t>
+      </w:r>
+      <w:r>
+        <w:rPr>
+          <w:sz w:val="20"/>
+          <w:szCs w:val="20"/>
+        </w:rPr>
+        <w:t>stores</w:t>
+      </w:r>
+      <w:r>
+        <w:rPr>
+          <w:sz w:val="20"/>
+          <w:szCs w:val="20"/>
+        </w:rPr>
+        <w:t xml:space="preserve"> the received and calculated </w:t>
+      </w:r>
+      <w:r>
+        <w:rPr>
+          <w:sz w:val="20"/>
+          <w:szCs w:val="20"/>
+        </w:rPr>
+        <w:t xml:space="preserve">location/speed </w:t>
+      </w:r>
+      <w:r>
+        <w:rPr>
+          <w:sz w:val="20"/>
+          <w:szCs w:val="20"/>
+        </w:rPr>
+        <w:t xml:space="preserve">data </w:t>
+      </w:r>
+      <w:r>
+        <w:rPr>
+          <w:sz w:val="20"/>
+          <w:szCs w:val="20"/>
+        </w:rPr>
+        <w:t>using</w:t>
+      </w:r>
+      <w:r>
+        <w:rPr>
+          <w:sz w:val="20"/>
+          <w:szCs w:val="20"/>
+        </w:rPr>
+        <w:t xml:space="preserve"> the ‘vehicle Location/speed repository’ module.</w:t>
+      </w:r>
+    </w:p>
+    <w:p>
+      <w:pPr>
+        <w:rPr>
+          <w:sz w:val="20"/>
+          <w:szCs w:val="20"/>
+        </w:rPr>
+      </w:pPr>
+      <w:r>
+        <w:rPr>
+          <w:sz w:val="20"/>
+          <w:szCs w:val="20"/>
+        </w:rPr>
+        <w:t>It is worth noting that it is implied that all repository operations are through a database manager</w:t>
+      </w:r>
+      <w:r>
+        <w:rPr>
+          <w:sz w:val="20"/>
+          <w:szCs w:val="20"/>
+        </w:rPr>
+        <w:t xml:space="preserve">. It contains submodules for handling </w:t>
+      </w:r>
+      <w:r>
+        <w:rPr>
+          <w:sz w:val="20"/>
+          <w:szCs w:val="20"/>
+        </w:rPr>
+        <w:t xml:space="preserve">operations such as searching </w:t>
+      </w:r>
+      <w:r>
+        <w:rPr>
+          <w:sz w:val="20"/>
+          <w:szCs w:val="20"/>
+        </w:rPr>
+        <w:t xml:space="preserve">and updating </w:t>
+      </w:r>
+      <w:r>
+        <w:rPr>
+          <w:sz w:val="20"/>
+          <w:szCs w:val="20"/>
+        </w:rPr>
+        <w:t xml:space="preserve">efficiently. </w:t>
+      </w:r>
+    </w:p>
+    <w:p>
+      <w:pPr>
+        <w:rPr>
+          <w:sz w:val="20"/>
+          <w:szCs w:val="20"/>
+        </w:rPr>
+      </w:pPr>
+      <w:r>
+        <w:rPr>
+          <w:sz w:val="20"/>
+          <w:szCs w:val="20"/>
+        </w:rPr>
+        <w:t xml:space="preserve">The ‘Driver Behaviour Monitor’ </w:t>
+      </w:r>
+      <w:r>
+        <w:rPr>
+          <w:sz w:val="20"/>
+          <w:szCs w:val="20"/>
+        </w:rPr>
+        <w:t xml:space="preserve">module </w:t>
+      </w:r>
+      <w:r>
+        <w:rPr>
+          <w:sz w:val="20"/>
+          <w:szCs w:val="20"/>
+        </w:rPr>
+        <w:t>receives the data from the</w:t>
+      </w:r>
+      <w:r>
+        <w:rPr>
+          <w:sz w:val="20"/>
+          <w:szCs w:val="20"/>
+        </w:rPr>
+        <w:t xml:space="preserve"> ‘Process Vehicle Location/Speed’ module.</w:t>
+      </w:r>
+      <w:r>
+        <w:rPr>
+          <w:sz w:val="20"/>
+          <w:szCs w:val="20"/>
+        </w:rPr>
+        <w:t xml:space="preserve"> </w:t>
+      </w:r>
+      <w:r>
+        <w:rPr>
+          <w:sz w:val="20"/>
+          <w:szCs w:val="20"/>
+        </w:rPr>
+        <w:t xml:space="preserve">The ‘Driver Behaviour Monitor’ module then decides if it should </w:t>
+      </w:r>
+      <w:r>
+        <w:rPr>
+          <w:sz w:val="20"/>
+          <w:szCs w:val="20"/>
+        </w:rPr>
+        <w:t>perform</w:t>
+      </w:r>
+      <w:r>
+        <w:rPr>
+          <w:sz w:val="20"/>
+          <w:szCs w:val="20"/>
+        </w:rPr>
+        <w:t xml:space="preserve"> rea</w:t>
+      </w:r>
+      <w:r>
+        <w:rPr>
+          <w:sz w:val="20"/>
+          <w:szCs w:val="20"/>
+        </w:rPr>
+        <w:t>l</w:t>
+      </w:r>
+      <w:r>
+        <w:rPr>
+          <w:sz w:val="20"/>
+          <w:szCs w:val="20"/>
+        </w:rPr>
+        <w:t xml:space="preserve">-time tracking or </w:t>
+      </w:r>
+      <w:r>
+        <w:rPr>
+          <w:sz w:val="20"/>
+          <w:szCs w:val="20"/>
+        </w:rPr>
+        <w:t xml:space="preserve">report </w:t>
+      </w:r>
+      <w:r>
+        <w:rPr>
+          <w:sz w:val="20"/>
+          <w:szCs w:val="20"/>
+        </w:rPr>
+        <w:t xml:space="preserve">drivers </w:t>
+      </w:r>
+      <w:r>
+        <w:rPr>
+          <w:sz w:val="20"/>
+          <w:szCs w:val="20"/>
+        </w:rPr>
+        <w:t>to the police.</w:t>
+      </w:r>
+      <w:r>
+        <w:rPr>
+          <w:sz w:val="20"/>
+          <w:szCs w:val="20"/>
+        </w:rPr>
+        <w:t xml:space="preserve"> The decisions are made based on factors such as current speed limits, unnecessary line changes, and unnecessary line-crossing.</w:t>
+      </w:r>
+    </w:p>
+    <w:p>
+      <w:pPr>
+        <w:rPr>
+          <w:sz w:val="20"/>
+          <w:szCs w:val="20"/>
+        </w:rPr>
+      </w:pPr>
+      <w:r>
+        <w:rPr>
+          <w:sz w:val="20"/>
+          <w:szCs w:val="20"/>
+        </w:rPr>
+        <w:t xml:space="preserve">The ‘Real-time tracking logic’ module is used </w:t>
+      </w:r>
+      <w:r>
+        <w:rPr>
+          <w:sz w:val="20"/>
+          <w:szCs w:val="20"/>
+        </w:rPr>
+        <w:t xml:space="preserve">by the ‘Driver Behaviour Monitor’ module </w:t>
+      </w:r>
+      <w:r>
+        <w:rPr>
+          <w:sz w:val="20"/>
+          <w:szCs w:val="20"/>
+        </w:rPr>
+        <w:t>to allow real-time tracking for the police and parents</w:t>
+      </w:r>
+      <w:r>
+        <w:rPr>
+          <w:sz w:val="20"/>
+          <w:szCs w:val="20"/>
+        </w:rPr>
+        <w:t xml:space="preserve"> for </w:t>
+      </w:r>
+      <w:r>
+        <w:rPr>
+          <w:sz w:val="20"/>
+          <w:szCs w:val="20"/>
+        </w:rPr>
+        <w:t>targeted drivers</w:t>
+      </w:r>
+      <w:r>
+        <w:rPr>
+          <w:sz w:val="20"/>
+          <w:szCs w:val="20"/>
+        </w:rPr>
+        <w:t>.</w:t>
+      </w:r>
+    </w:p>
+    <w:p>
+      <w:pPr>
+        <w:rPr>
+          <w:sz w:val="20"/>
+          <w:szCs w:val="20"/>
+        </w:rPr>
+      </w:pPr>
+      <w:r>
+        <w:rPr>
+          <w:sz w:val="20"/>
+          <w:szCs w:val="20"/>
+        </w:rPr>
+        <w:t>The ‘Police IT RESTful API’ module is used by the ‘Driver Behaviour Monitor’ module</w:t>
+      </w:r>
+      <w:r>
+        <w:rPr>
+          <w:sz w:val="20"/>
+          <w:szCs w:val="20"/>
+        </w:rPr>
+        <w:t xml:space="preserve"> to report </w:t>
+      </w:r>
+      <w:proofErr w:type="spellStart"/>
+      <w:r>
+        <w:rPr>
+          <w:sz w:val="20"/>
+          <w:szCs w:val="20"/>
+        </w:rPr>
+        <w:t>erractical</w:t>
+      </w:r>
+      <w:proofErr w:type="spellEnd"/>
+      <w:r>
+        <w:rPr>
+          <w:sz w:val="20"/>
+          <w:szCs w:val="20"/>
+        </w:rPr>
+        <w:t xml:space="preserve"> driving behaviour or excessive speed to the police</w:t>
+      </w:r>
+      <w:r>
+        <w:rPr>
+          <w:sz w:val="20"/>
+          <w:szCs w:val="20"/>
+        </w:rPr>
+        <w:t xml:space="preserve"> immediately</w:t>
+      </w:r>
+      <w:r>
+        <w:rPr>
+          <w:sz w:val="20"/>
+          <w:szCs w:val="20"/>
+        </w:rPr>
+        <w:t>.</w:t>
+      </w:r>
+    </w:p>
+    <w:p>
+      <w:pPr>
+        <w:rPr>
+          <w:sz w:val="20"/>
+          <w:szCs w:val="20"/>
+        </w:rPr>
+      </w:pPr>
+      <w:r>
+        <w:rPr>
+          <w:sz w:val="20"/>
+          <w:szCs w:val="20"/>
+        </w:rPr>
+        <w:t xml:space="preserve">The ‘Process on-line driver registration’ module processes the driver information received </w:t>
+      </w:r>
+      <w:r>
+        <w:rPr>
+          <w:sz w:val="20"/>
+          <w:szCs w:val="20"/>
+        </w:rPr>
+        <w:t>after unpacking the packet using the ‘Decode on-line driver registration’ module.</w:t>
+      </w:r>
+      <w:r>
+        <w:rPr>
+          <w:sz w:val="20"/>
+          <w:szCs w:val="20"/>
+        </w:rPr>
+        <w:t xml:space="preserve"> </w:t>
+      </w:r>
+      <w:r>
+        <w:rPr>
+          <w:sz w:val="20"/>
+          <w:szCs w:val="20"/>
+        </w:rPr>
+        <w:t xml:space="preserve">The ‘Process on-line driver registration’ module then </w:t>
+      </w:r>
+      <w:r>
+        <w:rPr>
+          <w:sz w:val="20"/>
+          <w:szCs w:val="20"/>
+        </w:rPr>
+        <w:t xml:space="preserve">persists </w:t>
+      </w:r>
+      <w:r>
+        <w:rPr>
+          <w:sz w:val="20"/>
+          <w:szCs w:val="20"/>
+        </w:rPr>
+        <w:t>the driver information obtained</w:t>
+      </w:r>
+      <w:r>
+        <w:rPr>
+          <w:sz w:val="20"/>
+          <w:szCs w:val="20"/>
+        </w:rPr>
+        <w:t xml:space="preserve"> using the ‘On-line driver registration repository’.</w:t>
+      </w:r>
+    </w:p>
+    <w:p>
+      <w:pPr>
+        <w:rPr>
+          <w:sz w:val="20"/>
+          <w:szCs w:val="20"/>
+        </w:rPr>
+      </w:pPr>
+      <w:r>
+        <w:rPr>
+          <w:sz w:val="20"/>
+          <w:szCs w:val="20"/>
+        </w:rPr>
+        <w:t xml:space="preserve">The ‘Process on-line </w:t>
+      </w:r>
+      <w:r>
+        <w:rPr>
+          <w:sz w:val="20"/>
+          <w:szCs w:val="20"/>
+        </w:rPr>
+        <w:t>vehicle</w:t>
+      </w:r>
+      <w:r>
+        <w:rPr>
+          <w:sz w:val="20"/>
+          <w:szCs w:val="20"/>
+        </w:rPr>
+        <w:t xml:space="preserve"> registration’ module processes the vehicle information received after unpacking the packet using the ‘Decode on-line vehicle registration’ module.</w:t>
+      </w:r>
+      <w:r>
+        <w:rPr>
+          <w:sz w:val="20"/>
+          <w:szCs w:val="20"/>
+        </w:rPr>
+        <w:t xml:space="preserve"> </w:t>
+      </w:r>
+      <w:r>
+        <w:rPr>
+          <w:sz w:val="20"/>
+          <w:szCs w:val="20"/>
+        </w:rPr>
+        <w:t>The ‘Process on-line vehicle registration’ module then persists the vehicle information obtained using the ‘On-line vehicle registration repository’.</w:t>
+      </w:r>
+    </w:p>
+    <w:p>
+      <w:pPr>
+        <w:rPr>
+          <w:sz w:val="20"/>
+          <w:szCs w:val="20"/>
+        </w:rPr>
+      </w:pPr>
+      <w:r>
+        <w:rPr>
+          <w:sz w:val="20"/>
+          <w:szCs w:val="20"/>
+        </w:rPr>
+        <w:t>The ‘</w:t>
+      </w:r>
+      <w:r>
+        <w:rPr>
+          <w:sz w:val="20"/>
+          <w:szCs w:val="20"/>
+        </w:rPr>
+        <w:t xml:space="preserve">Process Journey report’ </w:t>
+      </w:r>
+      <w:r>
+        <w:rPr>
+          <w:sz w:val="20"/>
+          <w:szCs w:val="20"/>
+        </w:rPr>
+        <w:t xml:space="preserve">module uses the </w:t>
+      </w:r>
+      <w:r>
+        <w:rPr>
+          <w:sz w:val="20"/>
+          <w:szCs w:val="20"/>
+        </w:rPr>
+        <w:t>‘Journey Report Repository’</w:t>
+      </w:r>
+      <w:r>
+        <w:rPr>
+          <w:sz w:val="20"/>
+          <w:szCs w:val="20"/>
+        </w:rPr>
+        <w:t xml:space="preserve"> to </w:t>
+      </w:r>
+      <w:r>
+        <w:rPr>
+          <w:sz w:val="20"/>
+          <w:szCs w:val="20"/>
+        </w:rPr>
+        <w:t>persist the reports generated.</w:t>
+      </w:r>
+    </w:p>
+    <w:p>
+      <w:pPr>
+        <w:rPr>
+          <w:sz w:val="20"/>
+          <w:szCs w:val="20"/>
+        </w:rPr>
+      </w:pPr>
+      <w:r>
+        <w:rPr>
+          <w:sz w:val="20"/>
+          <w:szCs w:val="20"/>
+        </w:rPr>
+        <w:t xml:space="preserve">The ‘Process Journey report’ module </w:t>
+      </w:r>
+      <w:r>
+        <w:rPr>
+          <w:sz w:val="20"/>
+          <w:szCs w:val="20"/>
+        </w:rPr>
+        <w:t xml:space="preserve">uses </w:t>
+      </w:r>
+      <w:r>
+        <w:rPr>
+          <w:sz w:val="20"/>
+          <w:szCs w:val="20"/>
+        </w:rPr>
+        <w:t xml:space="preserve">the ‘Receive journey report request’ module to receive journey report requests. </w:t>
+      </w:r>
+      <w:r>
+        <w:rPr>
+          <w:sz w:val="20"/>
+          <w:szCs w:val="20"/>
+        </w:rPr>
+        <w:t>The ‘Receive journey report request’</w:t>
+      </w:r>
+      <w:r>
+        <w:rPr>
+          <w:sz w:val="20"/>
+          <w:szCs w:val="20"/>
+        </w:rPr>
+        <w:t xml:space="preserve"> </w:t>
+      </w:r>
+      <w:r>
+        <w:rPr>
+          <w:sz w:val="20"/>
+          <w:szCs w:val="20"/>
+        </w:rPr>
+        <w:t>module</w:t>
+      </w:r>
+      <w:r>
+        <w:rPr>
+          <w:sz w:val="20"/>
+          <w:szCs w:val="20"/>
+        </w:rPr>
+        <w:t xml:space="preserve"> uses t</w:t>
+      </w:r>
+      <w:r>
+        <w:rPr>
+          <w:sz w:val="20"/>
+          <w:szCs w:val="20"/>
+        </w:rPr>
+        <w:t>he ‘Decode journey report request’</w:t>
+      </w:r>
+      <w:r>
+        <w:rPr>
+          <w:sz w:val="20"/>
+          <w:szCs w:val="20"/>
+        </w:rPr>
+        <w:t xml:space="preserve"> to unpack the request packet received.</w:t>
+      </w:r>
+    </w:p>
+    <w:p>
+      <w:pPr>
+        <w:rPr>
+          <w:sz w:val="20"/>
+          <w:szCs w:val="20"/>
+        </w:rPr>
+      </w:pPr>
+      <w:r>
+        <w:rPr>
+          <w:sz w:val="20"/>
+          <w:szCs w:val="20"/>
+        </w:rPr>
+        <w:t>The ‘Process Journey report’ module uses the ‘Send journey report’ module and the ‘Encode Journey report’ module to package the report information and send it as a packet.</w:t>
+      </w:r>
+    </w:p>
+    <w:p>
+      <w:pPr>
+        <w:rPr>
+          <w:sz w:val="20"/>
+          <w:szCs w:val="20"/>
+        </w:rPr>
+      </w:pPr>
+      <w:r>
+        <w:rPr>
+          <w:sz w:val="20"/>
+          <w:szCs w:val="20"/>
+        </w:rPr>
+        <w:t xml:space="preserve">The </w:t>
+      </w:r>
+      <w:r>
+        <w:rPr>
+          <w:sz w:val="20"/>
+          <w:szCs w:val="20"/>
+        </w:rPr>
+        <w:t>‘Authorisation logic’</w:t>
+      </w:r>
+      <w:r>
+        <w:rPr>
+          <w:sz w:val="20"/>
+          <w:szCs w:val="20"/>
+        </w:rPr>
+        <w:t xml:space="preserve"> module </w:t>
+      </w:r>
+      <w:r>
+        <w:rPr>
+          <w:sz w:val="20"/>
+          <w:szCs w:val="20"/>
+        </w:rPr>
+        <w:t>is used by the ‘Process Journey report’ module to authorise journey report accesses.</w:t>
+      </w:r>
+      <w:r>
+        <w:rPr>
+          <w:sz w:val="20"/>
+          <w:szCs w:val="20"/>
+        </w:rPr>
+        <w:t xml:space="preserve"> </w:t>
+      </w:r>
+      <w:r>
+        <w:rPr>
+          <w:sz w:val="20"/>
+          <w:szCs w:val="20"/>
+        </w:rPr>
+        <w:t>Unauthorised journey report accesses are persisted using the ‘Unauthorised report access repository’ module.</w:t>
+      </w:r>
+    </w:p>
+    <w:p>
+      <w:pPr>
         <w:pStyle w:val="ListParagraph"/>
         <w:numPr>
           <w:ilvl w:val="0"/>
@@ -634,589 +1277,14 @@
           <w:szCs w:val="20"/>
         </w:rPr>
       </w:pPr>
-      <w:r>
-        <w:rPr>
-          <w:sz w:val="20"/>
-          <w:szCs w:val="20"/>
-        </w:rPr>
-        <w:t xml:space="preserve">The ‘Process Vehicle Location/Speed’ module uses the ‘decode vehicle location/speed’ module to unpack the </w:t>
-      </w:r>
-      <w:r>
-        <w:rPr>
-          <w:sz w:val="20"/>
-          <w:szCs w:val="20"/>
-        </w:rPr>
-        <w:t xml:space="preserve">speed/location </w:t>
-      </w:r>
-      <w:r>
-        <w:rPr>
-          <w:sz w:val="20"/>
-          <w:szCs w:val="20"/>
-        </w:rPr>
-        <w:t xml:space="preserve">data received. The ‘Process Vehicle Location/Speed’ module then </w:t>
-      </w:r>
-      <w:r>
-        <w:rPr>
-          <w:sz w:val="20"/>
-          <w:szCs w:val="20"/>
-        </w:rPr>
-        <w:t>stores</w:t>
-      </w:r>
-      <w:r>
-        <w:rPr>
-          <w:sz w:val="20"/>
-          <w:szCs w:val="20"/>
-        </w:rPr>
-        <w:t xml:space="preserve"> the received and calculated </w:t>
-      </w:r>
-      <w:r>
-        <w:rPr>
-          <w:sz w:val="20"/>
-          <w:szCs w:val="20"/>
-        </w:rPr>
-        <w:t xml:space="preserve">location/speed </w:t>
-      </w:r>
-      <w:r>
-        <w:rPr>
-          <w:sz w:val="20"/>
-          <w:szCs w:val="20"/>
-        </w:rPr>
-        <w:t xml:space="preserve">data </w:t>
-      </w:r>
-      <w:r>
-        <w:rPr>
-          <w:sz w:val="20"/>
-          <w:szCs w:val="20"/>
-        </w:rPr>
-        <w:t>using</w:t>
-      </w:r>
-      <w:r>
-        <w:rPr>
-          <w:sz w:val="20"/>
-          <w:szCs w:val="20"/>
-        </w:rPr>
-        <w:t xml:space="preserve"> the ‘vehicle Location/speed repository’ module.</w:t>
-      </w:r>
-    </w:p>
-    <w:p>
-      <w:pPr>
-        <w:pStyle w:val="ListParagraph"/>
-        <w:numPr>
-          <w:ilvl w:val="0"/>
-          <w:numId w:val="7"/>
-        </w:numPr>
-        <w:rPr>
-          <w:sz w:val="20"/>
-          <w:szCs w:val="20"/>
-        </w:rPr>
-      </w:pPr>
-      <w:r>
-        <w:rPr>
-          <w:sz w:val="20"/>
-          <w:szCs w:val="20"/>
-        </w:rPr>
-        <w:t>It is worth noting that it is implied that all repository operations are through a database manager</w:t>
-      </w:r>
-      <w:r>
-        <w:rPr>
-          <w:sz w:val="20"/>
-          <w:szCs w:val="20"/>
-        </w:rPr>
-        <w:t xml:space="preserve">. It contains submodules for handling </w:t>
-      </w:r>
-      <w:r>
-        <w:rPr>
-          <w:sz w:val="20"/>
-          <w:szCs w:val="20"/>
-        </w:rPr>
-        <w:t xml:space="preserve">operations such as searching </w:t>
-      </w:r>
-      <w:r>
-        <w:rPr>
-          <w:sz w:val="20"/>
-          <w:szCs w:val="20"/>
-        </w:rPr>
-        <w:t xml:space="preserve">and updating </w:t>
-      </w:r>
-      <w:r>
-        <w:rPr>
-          <w:sz w:val="20"/>
-          <w:szCs w:val="20"/>
-        </w:rPr>
-        <w:t xml:space="preserve">efficiently. </w:t>
-      </w:r>
-    </w:p>
-    <w:p>
-      <w:pPr>
-        <w:pStyle w:val="ListParagraph"/>
-        <w:numPr>
-          <w:ilvl w:val="0"/>
-          <w:numId w:val="7"/>
-        </w:numPr>
-        <w:rPr>
-          <w:sz w:val="20"/>
-          <w:szCs w:val="20"/>
-        </w:rPr>
-      </w:pPr>
-      <w:r>
-        <w:rPr>
-          <w:sz w:val="20"/>
-          <w:szCs w:val="20"/>
-        </w:rPr>
-        <w:t xml:space="preserve">The ‘Driver Behaviour Monitor’ </w:t>
-      </w:r>
-      <w:r>
-        <w:rPr>
-          <w:sz w:val="20"/>
-          <w:szCs w:val="20"/>
-        </w:rPr>
-        <w:t xml:space="preserve">module </w:t>
-      </w:r>
-      <w:r>
-        <w:rPr>
-          <w:sz w:val="20"/>
-          <w:szCs w:val="20"/>
-        </w:rPr>
-        <w:t>receives the data from the</w:t>
-      </w:r>
-      <w:r>
-        <w:rPr>
-          <w:sz w:val="20"/>
-          <w:szCs w:val="20"/>
-        </w:rPr>
-        <w:t xml:space="preserve"> ‘Process Vehicle Location/Speed’ module.</w:t>
-      </w:r>
-      <w:r>
-        <w:rPr>
-          <w:sz w:val="20"/>
-          <w:szCs w:val="20"/>
-        </w:rPr>
-        <w:t xml:space="preserve"> </w:t>
-      </w:r>
-      <w:r>
-        <w:rPr>
-          <w:sz w:val="20"/>
-          <w:szCs w:val="20"/>
-        </w:rPr>
-        <w:t xml:space="preserve">The ‘Driver Behaviour Monitor’ module then decides if it should </w:t>
-      </w:r>
-      <w:r>
-        <w:rPr>
-          <w:sz w:val="20"/>
-          <w:szCs w:val="20"/>
-        </w:rPr>
-        <w:t>perform</w:t>
-      </w:r>
-      <w:r>
-        <w:rPr>
-          <w:sz w:val="20"/>
-          <w:szCs w:val="20"/>
-        </w:rPr>
-        <w:t xml:space="preserve"> rea</w:t>
-      </w:r>
-      <w:r>
-        <w:rPr>
-          <w:sz w:val="20"/>
-          <w:szCs w:val="20"/>
-        </w:rPr>
-        <w:t>l</w:t>
-      </w:r>
-      <w:r>
-        <w:rPr>
-          <w:sz w:val="20"/>
-          <w:szCs w:val="20"/>
-        </w:rPr>
-        <w:t xml:space="preserve">-time tracking or </w:t>
-      </w:r>
-      <w:r>
-        <w:rPr>
-          <w:sz w:val="20"/>
-          <w:szCs w:val="20"/>
-        </w:rPr>
-        <w:t xml:space="preserve">report </w:t>
-      </w:r>
-      <w:r>
-        <w:rPr>
-          <w:sz w:val="20"/>
-          <w:szCs w:val="20"/>
-        </w:rPr>
-        <w:t xml:space="preserve">drivers </w:t>
-      </w:r>
-      <w:r>
-        <w:rPr>
-          <w:sz w:val="20"/>
-          <w:szCs w:val="20"/>
-        </w:rPr>
-        <w:t>to the police.</w:t>
-      </w:r>
-      <w:r>
-        <w:rPr>
-          <w:sz w:val="20"/>
-          <w:szCs w:val="20"/>
-        </w:rPr>
-        <w:t xml:space="preserve"> The decisions are made based on factors such as current speed limits, unnecessary line changes, and unnecessary line-crossing.</w:t>
-      </w:r>
-    </w:p>
-    <w:p>
-      <w:pPr>
-        <w:pStyle w:val="ListParagraph"/>
-        <w:numPr>
-          <w:ilvl w:val="0"/>
-          <w:numId w:val="7"/>
-        </w:numPr>
-        <w:rPr>
-          <w:sz w:val="20"/>
-          <w:szCs w:val="20"/>
-        </w:rPr>
-      </w:pPr>
-      <w:r>
-        <w:rPr>
-          <w:sz w:val="20"/>
-          <w:szCs w:val="20"/>
-        </w:rPr>
-        <w:t xml:space="preserve">The ‘Real-time tracking logic’ module is used </w:t>
-      </w:r>
-      <w:r>
-        <w:rPr>
-          <w:sz w:val="20"/>
-          <w:szCs w:val="20"/>
-        </w:rPr>
-        <w:t xml:space="preserve">by the ‘Driver Behaviour Monitor’ module </w:t>
-      </w:r>
-      <w:r>
-        <w:rPr>
-          <w:sz w:val="20"/>
-          <w:szCs w:val="20"/>
-        </w:rPr>
-        <w:t>to allow real-time tracking for the police and parents</w:t>
-      </w:r>
-      <w:r>
-        <w:rPr>
-          <w:sz w:val="20"/>
-          <w:szCs w:val="20"/>
-        </w:rPr>
-        <w:t xml:space="preserve"> for </w:t>
-      </w:r>
-      <w:r>
-        <w:rPr>
-          <w:sz w:val="20"/>
-          <w:szCs w:val="20"/>
-        </w:rPr>
-        <w:t>targeted drivers</w:t>
-      </w:r>
-      <w:r>
-        <w:rPr>
-          <w:sz w:val="20"/>
-          <w:szCs w:val="20"/>
-        </w:rPr>
-        <w:t>.</w:t>
-      </w:r>
-    </w:p>
-    <w:p>
-      <w:pPr>
-        <w:pStyle w:val="ListParagraph"/>
-        <w:numPr>
-          <w:ilvl w:val="0"/>
-          <w:numId w:val="7"/>
-        </w:numPr>
-        <w:rPr>
-          <w:sz w:val="20"/>
-          <w:szCs w:val="20"/>
-        </w:rPr>
-      </w:pPr>
-      <w:r>
-        <w:rPr>
-          <w:sz w:val="20"/>
-          <w:szCs w:val="20"/>
-        </w:rPr>
-        <w:t>The ‘Police IT RESTful API’ module is used by the ‘Driver Behaviour Monitor’ module</w:t>
-      </w:r>
-      <w:r>
-        <w:rPr>
-          <w:sz w:val="20"/>
-          <w:szCs w:val="20"/>
-        </w:rPr>
-        <w:t xml:space="preserve"> to report erractical driving behaviour or excessive speed to the police</w:t>
-      </w:r>
-      <w:r>
-        <w:rPr>
-          <w:sz w:val="20"/>
-          <w:szCs w:val="20"/>
-        </w:rPr>
-        <w:t xml:space="preserve"> immediately</w:t>
-      </w:r>
-      <w:r>
-        <w:rPr>
-          <w:sz w:val="20"/>
-          <w:szCs w:val="20"/>
-        </w:rPr>
-        <w:t>.</w:t>
-      </w:r>
-    </w:p>
-    <w:p>
-      <w:pPr>
-        <w:pStyle w:val="ListParagraph"/>
-        <w:numPr>
-          <w:ilvl w:val="0"/>
-          <w:numId w:val="7"/>
-        </w:numPr>
-        <w:rPr>
-          <w:sz w:val="20"/>
-          <w:szCs w:val="20"/>
-        </w:rPr>
-      </w:pPr>
-      <w:r>
-        <w:rPr>
-          <w:sz w:val="20"/>
-          <w:szCs w:val="20"/>
-        </w:rPr>
-        <w:t xml:space="preserve">The ‘Process on-line driver registration’ module processes the driver information received </w:t>
-      </w:r>
-      <w:r>
-        <w:rPr>
-          <w:sz w:val="20"/>
-          <w:szCs w:val="20"/>
-        </w:rPr>
-        <w:t>after unpacking the packet using the ‘Decode on-line driver registration’ module.</w:t>
-      </w:r>
-      <w:r>
-        <w:rPr>
-          <w:sz w:val="20"/>
-          <w:szCs w:val="20"/>
-        </w:rPr>
-        <w:t xml:space="preserve"> </w:t>
-      </w:r>
-      <w:r>
-        <w:rPr>
-          <w:sz w:val="20"/>
-          <w:szCs w:val="20"/>
-        </w:rPr>
-        <w:t xml:space="preserve">The ‘Process on-line driver registration’ module then </w:t>
-      </w:r>
-      <w:r>
-        <w:rPr>
-          <w:sz w:val="20"/>
-          <w:szCs w:val="20"/>
-        </w:rPr>
-        <w:t xml:space="preserve">persists </w:t>
-      </w:r>
-      <w:r>
-        <w:rPr>
-          <w:sz w:val="20"/>
-          <w:szCs w:val="20"/>
-        </w:rPr>
-        <w:t>the driver information obtained</w:t>
-      </w:r>
-      <w:r>
-        <w:rPr>
-          <w:sz w:val="20"/>
-          <w:szCs w:val="20"/>
-        </w:rPr>
-        <w:t xml:space="preserve"> using the ‘On-line driver registration repository’.</w:t>
-      </w:r>
-    </w:p>
-    <w:p>
-      <w:pPr>
-        <w:pStyle w:val="ListParagraph"/>
-        <w:numPr>
-          <w:ilvl w:val="0"/>
-          <w:numId w:val="7"/>
-        </w:numPr>
-        <w:rPr>
-          <w:sz w:val="20"/>
-          <w:szCs w:val="20"/>
-        </w:rPr>
-      </w:pPr>
-      <w:r>
-        <w:rPr>
-          <w:sz w:val="20"/>
-          <w:szCs w:val="20"/>
-        </w:rPr>
-        <w:t xml:space="preserve">The ‘Process on-line </w:t>
-      </w:r>
-      <w:r>
-        <w:rPr>
-          <w:sz w:val="20"/>
-          <w:szCs w:val="20"/>
-        </w:rPr>
-        <w:t>vehicle</w:t>
-      </w:r>
-      <w:r>
-        <w:rPr>
-          <w:sz w:val="20"/>
-          <w:szCs w:val="20"/>
-        </w:rPr>
-        <w:t xml:space="preserve"> registration’ module processes the vehicle information received after unpacking the packet using the ‘Decode on-line vehicle registration’ module.</w:t>
-      </w:r>
-      <w:r>
-        <w:rPr>
-          <w:sz w:val="20"/>
-          <w:szCs w:val="20"/>
-        </w:rPr>
-        <w:t xml:space="preserve"> </w:t>
-      </w:r>
-      <w:r>
-        <w:rPr>
-          <w:sz w:val="20"/>
-          <w:szCs w:val="20"/>
-        </w:rPr>
-        <w:t>The ‘Process on-line vehicle registration’ module then persists the vehicle information obtained using the ‘On-line vehicle registration repository’.</w:t>
-      </w:r>
-    </w:p>
-    <w:p>
-      <w:pPr>
-        <w:pStyle w:val="ListParagraph"/>
-        <w:numPr>
-          <w:ilvl w:val="0"/>
-          <w:numId w:val="7"/>
-        </w:numPr>
-        <w:rPr>
-          <w:sz w:val="20"/>
-          <w:szCs w:val="20"/>
-        </w:rPr>
-      </w:pPr>
-      <w:r>
-        <w:rPr>
-          <w:sz w:val="20"/>
-          <w:szCs w:val="20"/>
-        </w:rPr>
-        <w:t>The ‘</w:t>
-      </w:r>
-      <w:r>
-        <w:rPr>
-          <w:sz w:val="20"/>
-          <w:szCs w:val="20"/>
-        </w:rPr>
-        <w:t xml:space="preserve">Process Journey report’ </w:t>
-      </w:r>
-      <w:r>
-        <w:rPr>
-          <w:sz w:val="20"/>
-          <w:szCs w:val="20"/>
-        </w:rPr>
-        <w:t xml:space="preserve">module uses the </w:t>
-      </w:r>
-      <w:r>
-        <w:rPr>
-          <w:sz w:val="20"/>
-          <w:szCs w:val="20"/>
-        </w:rPr>
-        <w:t>‘Journey Report Repository’</w:t>
-      </w:r>
-      <w:r>
-        <w:rPr>
-          <w:sz w:val="20"/>
-          <w:szCs w:val="20"/>
-        </w:rPr>
-        <w:t xml:space="preserve"> to </w:t>
-      </w:r>
-      <w:r>
-        <w:rPr>
-          <w:sz w:val="20"/>
-          <w:szCs w:val="20"/>
-        </w:rPr>
-        <w:t>persist the reports generated.</w:t>
-      </w:r>
-    </w:p>
-    <w:p>
-      <w:pPr>
-        <w:pStyle w:val="ListParagraph"/>
-        <w:numPr>
-          <w:ilvl w:val="0"/>
-          <w:numId w:val="7"/>
-        </w:numPr>
-        <w:rPr>
-          <w:sz w:val="20"/>
-          <w:szCs w:val="20"/>
-        </w:rPr>
-      </w:pPr>
-      <w:r>
-        <w:rPr>
-          <w:sz w:val="20"/>
-          <w:szCs w:val="20"/>
-        </w:rPr>
-        <w:t xml:space="preserve">The ‘Process Journey report’ module receives the ‘Receive journey report request’ module to receive journey report requests. </w:t>
-      </w:r>
-      <w:r>
-        <w:rPr>
-          <w:sz w:val="20"/>
-          <w:szCs w:val="20"/>
-        </w:rPr>
-        <w:t>The ‘Receive journey report request’</w:t>
-      </w:r>
-      <w:r>
-        <w:rPr>
-          <w:sz w:val="20"/>
-          <w:szCs w:val="20"/>
-        </w:rPr>
-        <w:t xml:space="preserve"> </w:t>
-      </w:r>
-      <w:r>
-        <w:rPr>
-          <w:sz w:val="20"/>
-          <w:szCs w:val="20"/>
-        </w:rPr>
-        <w:t>module</w:t>
-      </w:r>
-      <w:r>
-        <w:rPr>
-          <w:sz w:val="20"/>
-          <w:szCs w:val="20"/>
-        </w:rPr>
-        <w:t xml:space="preserve"> uses t</w:t>
-      </w:r>
-      <w:r>
-        <w:rPr>
-          <w:sz w:val="20"/>
-          <w:szCs w:val="20"/>
-        </w:rPr>
-        <w:t>he ‘Decode journey report request’</w:t>
-      </w:r>
-      <w:r>
-        <w:rPr>
-          <w:sz w:val="20"/>
-          <w:szCs w:val="20"/>
-        </w:rPr>
-        <w:t xml:space="preserve"> to unpack the request packet received.</w:t>
-      </w:r>
-    </w:p>
-    <w:p>
-      <w:pPr>
-        <w:pStyle w:val="ListParagraph"/>
-        <w:numPr>
-          <w:ilvl w:val="0"/>
-          <w:numId w:val="7"/>
-        </w:numPr>
-        <w:rPr>
-          <w:sz w:val="20"/>
-          <w:szCs w:val="20"/>
-        </w:rPr>
-      </w:pPr>
-      <w:r>
-        <w:rPr>
-          <w:sz w:val="20"/>
-          <w:szCs w:val="20"/>
-        </w:rPr>
-        <w:t>The ‘Process Journey report’ module uses the ‘Send journey report’ module and the ‘Encode Journey report’ module to package the report information and send it as a packet.</w:t>
-      </w:r>
-    </w:p>
-    <w:p>
-      <w:pPr>
-        <w:pStyle w:val="ListParagraph"/>
-        <w:numPr>
-          <w:ilvl w:val="0"/>
-          <w:numId w:val="7"/>
-        </w:numPr>
-        <w:rPr>
-          <w:sz w:val="20"/>
-          <w:szCs w:val="20"/>
-        </w:rPr>
-      </w:pPr>
-      <w:r>
-        <w:rPr>
-          <w:sz w:val="20"/>
-          <w:szCs w:val="20"/>
-        </w:rPr>
+      <w:bookmarkStart w:id="0" w:name="_GoBack"/>
+      <w:bookmarkEnd w:id="0"/>
+      <w:r>
+        <w:rPr>
+          <w:sz w:val="20"/>
+          <w:szCs w:val="20"/>
+        </w:rPr>
+        <w:lastRenderedPageBreak/>
         <w:t xml:space="preserve">The </w:t>
       </w:r>
       <w:r>
@@ -1224,74 +1292,6 @@
           <w:sz w:val="20"/>
           <w:szCs w:val="20"/>
         </w:rPr>
-        <w:t>‘Authorisation logic’</w:t>
-      </w:r>
-      <w:r>
-        <w:rPr>
-          <w:sz w:val="20"/>
-          <w:szCs w:val="20"/>
-        </w:rPr>
-        <w:t xml:space="preserve"> module </w:t>
-      </w:r>
-      <w:r>
-        <w:rPr>
-          <w:sz w:val="20"/>
-          <w:szCs w:val="20"/>
-        </w:rPr>
-        <w:t xml:space="preserve">is used by the ‘Process Journey report’ </w:t>
-      </w:r>
-      <w:r>
-        <w:rPr>
-          <w:sz w:val="20"/>
-          <w:szCs w:val="20"/>
-        </w:rPr>
-        <w:t>module to authorise journey report accesses.</w:t>
-      </w:r>
-    </w:p>
-    <w:p>
-      <w:pPr>
-        <w:pStyle w:val="ListParagraph"/>
-        <w:numPr>
-          <w:ilvl w:val="0"/>
-          <w:numId w:val="7"/>
-        </w:numPr>
-        <w:rPr>
-          <w:sz w:val="20"/>
-          <w:szCs w:val="20"/>
-        </w:rPr>
-      </w:pPr>
-      <w:r>
-        <w:rPr>
-          <w:sz w:val="20"/>
-          <w:szCs w:val="20"/>
-        </w:rPr>
-        <w:t>Unauthorised journey report accesses are persisted using the ‘Unauthorised report access repository’ module.</w:t>
-      </w:r>
-    </w:p>
-    <w:p>
-      <w:pPr>
-        <w:pStyle w:val="ListParagraph"/>
-        <w:numPr>
-          <w:ilvl w:val="0"/>
-          <w:numId w:val="7"/>
-        </w:numPr>
-        <w:rPr>
-          <w:sz w:val="20"/>
-          <w:szCs w:val="20"/>
-        </w:rPr>
-      </w:pPr>
-      <w:r>
-        <w:rPr>
-          <w:sz w:val="20"/>
-          <w:szCs w:val="20"/>
-        </w:rPr>
-        <w:t xml:space="preserve">The </w:t>
-      </w:r>
-      <w:r>
-        <w:rPr>
-          <w:sz w:val="20"/>
-          <w:szCs w:val="20"/>
-        </w:rPr>
         <w:t>‘Send Unauthorised access report’ and ‘Encode Unauthorised access report’</w:t>
       </w:r>
       <w:r>
@@ -1299,7 +1299,21 @@
           <w:sz w:val="20"/>
           <w:szCs w:val="20"/>
         </w:rPr>
-        <w:t xml:space="preserve"> modules are used to package and send the unauthorised access to journey reports.</w:t>
+        <w:t xml:space="preserve"> modules are used to package and send the unauthorised access</w:t>
+      </w:r>
+      <w:r>
+        <w:rPr>
+          <w:sz w:val="20"/>
+          <w:szCs w:val="20"/>
+        </w:rPr>
+        <w:t>or</w:t>
+      </w:r>
+      <w:r>
+        <w:rPr>
+          <w:sz w:val="20"/>
+          <w:szCs w:val="20"/>
+        </w:rPr>
+        <w:t xml:space="preserve"> reports.</w:t>
       </w:r>
     </w:p>
     <w:p>
@@ -1315,7 +1329,6 @@
           <w:sz w:val="20"/>
           <w:szCs w:val="20"/>
         </w:rPr>
-        <w:lastRenderedPageBreak/>
         <w:t>BBD-M</w:t>
       </w:r>
     </w:p>
@@ -1404,11 +1417,19 @@
       <w:r>
         <w:rPr>
           <w:rFonts w:ascii="Times New Roman" w:hAnsi="Times New Roman" w:cs="Times New Roman"/>
+          <w:sz w:val="20"/>
+          <w:szCs w:val="20"/>
+        </w:rPr>
+        <w:t>d</w:t>
+      </w:r>
+      <w:r>
+        <w:rPr>
+          <w:rFonts w:ascii="Times New Roman" w:hAnsi="Times New Roman" w:cs="Times New Roman"/>
           <w:bCs/>
           <w:sz w:val="20"/>
           <w:szCs w:val="20"/>
         </w:rPr>
-        <w:t xml:space="preserve">Display </w:t>
+        <w:t xml:space="preserve">isplay </w:t>
       </w:r>
       <w:r>
         <w:rPr>
@@ -1426,7 +1447,16 @@
           <w:sz w:val="20"/>
           <w:szCs w:val="20"/>
         </w:rPr>
-        <w:t>Report</w:t>
+        <w:t>r</w:t>
+      </w:r>
+      <w:r>
+        <w:rPr>
+          <w:rFonts w:ascii="Times New Roman" w:hAnsi="Times New Roman" w:cs="Times New Roman"/>
+          <w:bCs/>
+          <w:sz w:val="20"/>
+          <w:szCs w:val="20"/>
+        </w:rPr>
+        <w:t>eport</w:t>
       </w:r>
       <w:r>
         <w:rPr>
@@ -1523,10 +1553,18 @@
       </w:r>
       <w:r>
         <w:rPr>
-          <w:sz w:val="20"/>
-          <w:szCs w:val="20"/>
-        </w:rPr>
-        <w:t>Send journey report request</w:t>
+          <w:rFonts w:ascii="Times New Roman" w:hAnsi="Times New Roman" w:cs="Times New Roman"/>
+          <w:sz w:val="20"/>
+          <w:szCs w:val="20"/>
+        </w:rPr>
+        <w:t>s</w:t>
+      </w:r>
+      <w:r>
+        <w:rPr>
+          <w:sz w:val="20"/>
+          <w:szCs w:val="20"/>
+        </w:rPr>
+        <w:t>end journey report request</w:t>
       </w:r>
       <w:r>
         <w:rPr>
@@ -1568,8 +1606,8 @@
           <w:szCs w:val="20"/>
         </w:rPr>
       </w:pPr>
-      <w:bookmarkStart w:id="0" w:name="_4bxjgeayu2cm"/>
-      <w:bookmarkEnd w:id="0"/>
+      <w:bookmarkStart w:id="1" w:name="_4bxjgeayu2cm"/>
+      <w:bookmarkEnd w:id="1"/>
       <w:r>
         <w:rPr>
           <w:rFonts w:eastAsia="Arial"/>
@@ -2048,6 +2086,7 @@
           <w:szCs w:val="20"/>
         </w:rPr>
       </w:pPr>
+      <w:proofErr w:type="gramStart"/>
       <w:r>
         <w:rPr>
           <w:rFonts w:ascii="Times New Roman" w:hAnsi="Times New Roman" w:cs="Times New Roman"/>
@@ -2055,7 +2094,17 @@
           <w:sz w:val="20"/>
           <w:szCs w:val="20"/>
         </w:rPr>
-        <w:t xml:space="preserve">as many </w:t>
+        <w:t>as</w:t>
+      </w:r>
+      <w:proofErr w:type="gramEnd"/>
+      <w:r>
+        <w:rPr>
+          <w:rFonts w:ascii="Times New Roman" w:hAnsi="Times New Roman" w:cs="Times New Roman"/>
+          <w:color w:val="FF0000"/>
+          <w:sz w:val="20"/>
+          <w:szCs w:val="20"/>
+        </w:rPr>
+        <w:t xml:space="preserve"> many </w:t>
       </w:r>
       <w:r>
         <w:rPr>
@@ -2155,8 +2204,8 @@
           <w:szCs w:val="20"/>
         </w:rPr>
       </w:pPr>
-      <w:bookmarkStart w:id="1" w:name="_pn9cxens31q"/>
-      <w:bookmarkEnd w:id="1"/>
+      <w:bookmarkStart w:id="2" w:name="_pn9cxens31q"/>
+      <w:bookmarkEnd w:id="2"/>
       <w:r>
         <w:rPr>
           <w:sz w:val="20"/>
@@ -2179,10 +2228,10 @@
           <w:lang w:eastAsia="en-NZ"/>
         </w:rPr>
         <w:drawing>
-          <wp:inline distT="0" distB="0" distL="0" distR="0" wp14:anchorId="54906824" wp14:editId="791E8B46">
-            <wp:extent cx="6645910" cy="4617085"/>
+          <wp:inline distT="0" distB="0" distL="0" distR="0" wp14:anchorId="6EACDC72" wp14:editId="049A684A">
+            <wp:extent cx="6645910" cy="4597400"/>
             <wp:effectExtent l="0" t="0" r="2540" b="0"/>
-            <wp:docPr id="8" name="Picture 8"/>
+            <wp:docPr id="26" name="Picture 26"/>
             <wp:cNvGraphicFramePr>
               <a:graphicFrameLocks xmlns:a="http://schemas.openxmlformats.org/drawingml/2006/main" noChangeAspect="1"/>
             </wp:cNvGraphicFramePr>
@@ -2202,7 +2251,7 @@
                   <pic:spPr>
                     <a:xfrm>
                       <a:off x="0" y="0"/>
-                      <a:ext cx="6645910" cy="4617085"/>
+                      <a:ext cx="6645910" cy="4597400"/>
                     </a:xfrm>
                     <a:prstGeom prst="rect">
                       <a:avLst/>
@@ -3763,6 +3812,7 @@
           <w:lang w:eastAsia="en-NZ"/>
         </w:rPr>
       </w:pPr>
+      <w:proofErr w:type="gramStart"/>
       <w:r>
         <w:rPr>
           <w:rFonts w:ascii="Arial" w:eastAsia="Times New Roman" w:hAnsi="Arial" w:cs="Arial"/>
@@ -3771,7 +3821,18 @@
           <w:szCs w:val="20"/>
           <w:lang w:eastAsia="en-NZ"/>
         </w:rPr>
-        <w:t>systems in which data is transformed serially</w:t>
+        <w:t>systems</w:t>
+      </w:r>
+      <w:proofErr w:type="gramEnd"/>
+      <w:r>
+        <w:rPr>
+          <w:rFonts w:ascii="Arial" w:eastAsia="Times New Roman" w:hAnsi="Arial" w:cs="Arial"/>
+          <w:color w:val="444444"/>
+          <w:sz w:val="20"/>
+          <w:szCs w:val="20"/>
+          <w:lang w:eastAsia="en-NZ"/>
+        </w:rPr>
+        <w:t xml:space="preserve"> in which data is transformed serially</w:t>
       </w:r>
     </w:p>
     <w:p>
@@ -3811,8 +3872,8 @@
           <w:szCs w:val="20"/>
         </w:rPr>
       </w:pPr>
-      <w:bookmarkStart w:id="2" w:name="_o9k2aekm58zb"/>
-      <w:bookmarkEnd w:id="2"/>
+      <w:bookmarkStart w:id="3" w:name="_o9k2aekm58zb"/>
+      <w:bookmarkEnd w:id="3"/>
       <w:r>
         <w:rPr>
           <w:rFonts w:eastAsia="Arial"/>
@@ -4037,6 +4098,7 @@
           <w:szCs w:val="20"/>
         </w:rPr>
       </w:pPr>
+      <w:proofErr w:type="gramStart"/>
       <w:r>
         <w:rPr>
           <w:rFonts w:ascii="Times New Roman" w:hAnsi="Times New Roman" w:cs="Times New Roman"/>
@@ -4044,7 +4106,17 @@
           <w:sz w:val="20"/>
           <w:szCs w:val="20"/>
         </w:rPr>
-        <w:t>used to construct the messages send around the system.</w:t>
+        <w:t>used</w:t>
+      </w:r>
+      <w:proofErr w:type="gramEnd"/>
+      <w:r>
+        <w:rPr>
+          <w:rFonts w:ascii="Times New Roman" w:hAnsi="Times New Roman" w:cs="Times New Roman"/>
+          <w:color w:val="FF0000"/>
+          <w:sz w:val="20"/>
+          <w:szCs w:val="20"/>
+        </w:rPr>
+        <w:t xml:space="preserve"> to construct the messages send around the system.</w:t>
       </w:r>
     </w:p>
     <w:p>
@@ -4104,6 +4176,7 @@
           <w:szCs w:val="20"/>
         </w:rPr>
       </w:pPr>
+      <w:proofErr w:type="gramStart"/>
       <w:r>
         <w:rPr>
           <w:rFonts w:ascii="Times New Roman" w:hAnsi="Times New Roman" w:cs="Times New Roman"/>
@@ -4111,7 +4184,17 @@
           <w:sz w:val="20"/>
           <w:szCs w:val="20"/>
         </w:rPr>
-        <w:t>an active process. Doing so will reduce the overhead of the remote communication that would be required</w:t>
+        <w:t>an</w:t>
+      </w:r>
+      <w:proofErr w:type="gramEnd"/>
+      <w:r>
+        <w:rPr>
+          <w:rFonts w:ascii="Times New Roman" w:hAnsi="Times New Roman" w:cs="Times New Roman"/>
+          <w:color w:val="FF0000"/>
+          <w:sz w:val="20"/>
+          <w:szCs w:val="20"/>
+        </w:rPr>
+        <w:t xml:space="preserve"> active process. Doing so will reduce the overhead of the remote communication that would be required</w:t>
       </w:r>
     </w:p>
     <w:p>
@@ -4132,6 +4215,7 @@
           <w:szCs w:val="20"/>
         </w:rPr>
       </w:pPr>
+      <w:proofErr w:type="gramStart"/>
       <w:r>
         <w:rPr>
           <w:rFonts w:ascii="Times New Roman" w:hAnsi="Times New Roman" w:cs="Times New Roman"/>
@@ -4139,7 +4223,17 @@
           <w:sz w:val="20"/>
           <w:szCs w:val="20"/>
         </w:rPr>
-        <w:t>if they aren’t co-located.</w:t>
+        <w:t>if</w:t>
+      </w:r>
+      <w:proofErr w:type="gramEnd"/>
+      <w:r>
+        <w:rPr>
+          <w:rFonts w:ascii="Times New Roman" w:hAnsi="Times New Roman" w:cs="Times New Roman"/>
+          <w:color w:val="FF0000"/>
+          <w:sz w:val="20"/>
+          <w:szCs w:val="20"/>
+        </w:rPr>
+        <w:t xml:space="preserve"> they aren’t co-located.</w:t>
       </w:r>
     </w:p>
     <w:p>
@@ -4199,6 +4293,7 @@
           <w:szCs w:val="20"/>
         </w:rPr>
       </w:pPr>
+      <w:proofErr w:type="gramStart"/>
       <w:r>
         <w:rPr>
           <w:rFonts w:ascii="Times New Roman" w:hAnsi="Times New Roman" w:cs="Times New Roman"/>
@@ -4206,7 +4301,17 @@
           <w:sz w:val="20"/>
           <w:szCs w:val="20"/>
         </w:rPr>
-        <w:t>location and speed.</w:t>
+        <w:t>location</w:t>
+      </w:r>
+      <w:proofErr w:type="gramEnd"/>
+      <w:r>
+        <w:rPr>
+          <w:rFonts w:ascii="Times New Roman" w:hAnsi="Times New Roman" w:cs="Times New Roman"/>
+          <w:color w:val="FF0000"/>
+          <w:sz w:val="20"/>
+          <w:szCs w:val="20"/>
+        </w:rPr>
+        <w:t xml:space="preserve"> and speed.</w:t>
       </w:r>
     </w:p>
     <w:p>
@@ -4266,6 +4371,7 @@
           <w:szCs w:val="20"/>
         </w:rPr>
       </w:pPr>
+      <w:proofErr w:type="gramStart"/>
       <w:r>
         <w:rPr>
           <w:rFonts w:ascii="Times New Roman" w:hAnsi="Times New Roman" w:cs="Times New Roman"/>
@@ -4273,7 +4379,17 @@
           <w:sz w:val="20"/>
           <w:szCs w:val="20"/>
         </w:rPr>
-        <w:t>to be made about how many of the messages are actually processed.</w:t>
+        <w:t>to</w:t>
+      </w:r>
+      <w:proofErr w:type="gramEnd"/>
+      <w:r>
+        <w:rPr>
+          <w:rFonts w:ascii="Times New Roman" w:hAnsi="Times New Roman" w:cs="Times New Roman"/>
+          <w:color w:val="FF0000"/>
+          <w:sz w:val="20"/>
+          <w:szCs w:val="20"/>
+        </w:rPr>
+        <w:t xml:space="preserve"> be made about how many of the messages are actually processed.</w:t>
       </w:r>
     </w:p>
     <w:p>
@@ -4294,6 +4410,7 @@
           <w:szCs w:val="20"/>
         </w:rPr>
       </w:pPr>
+      <w:proofErr w:type="gramStart"/>
       <w:r>
         <w:rPr>
           <w:rFonts w:ascii="Times New Roman" w:hAnsi="Times New Roman" w:cs="Times New Roman"/>
@@ -4303,7 +4420,19 @@
           <w:sz w:val="20"/>
           <w:szCs w:val="20"/>
         </w:rPr>
-        <w:t xml:space="preserve">introduce concurrency </w:t>
+        <w:t>introduce</w:t>
+      </w:r>
+      <w:proofErr w:type="gramEnd"/>
+      <w:r>
+        <w:rPr>
+          <w:rFonts w:ascii="Times New Roman" w:hAnsi="Times New Roman" w:cs="Times New Roman"/>
+          <w:b/>
+          <w:bCs/>
+          <w:color w:val="FF0000"/>
+          <w:sz w:val="20"/>
+          <w:szCs w:val="20"/>
+        </w:rPr>
+        <w:t xml:space="preserve"> concurrency </w:t>
       </w:r>
       <w:r>
         <w:rPr>
@@ -4333,6 +4462,7 @@
           <w:szCs w:val="20"/>
         </w:rPr>
       </w:pPr>
+      <w:proofErr w:type="gramStart"/>
       <w:r>
         <w:rPr>
           <w:rFonts w:ascii="Times New Roman" w:hAnsi="Times New Roman" w:cs="Times New Roman"/>
@@ -4340,7 +4470,17 @@
           <w:sz w:val="20"/>
           <w:szCs w:val="20"/>
         </w:rPr>
-        <w:t>these processes can be allocated to processors. Some aspects of the performance can be improved by using</w:t>
+        <w:t>these</w:t>
+      </w:r>
+      <w:proofErr w:type="gramEnd"/>
+      <w:r>
+        <w:rPr>
+          <w:rFonts w:ascii="Times New Roman" w:hAnsi="Times New Roman" w:cs="Times New Roman"/>
+          <w:color w:val="FF0000"/>
+          <w:sz w:val="20"/>
+          <w:szCs w:val="20"/>
+        </w:rPr>
+        <w:t xml:space="preserve"> processes can be allocated to processors. Some aspects of the performance can be improved by using</w:t>
       </w:r>
     </w:p>
     <w:p>
@@ -4361,6 +4501,7 @@
           <w:szCs w:val="20"/>
         </w:rPr>
       </w:pPr>
+      <w:proofErr w:type="gramStart"/>
       <w:r>
         <w:rPr>
           <w:rFonts w:ascii="Times New Roman" w:hAnsi="Times New Roman" w:cs="Times New Roman"/>
@@ -4368,7 +4509,17 @@
           <w:sz w:val="20"/>
           <w:szCs w:val="20"/>
         </w:rPr>
-        <w:t>more processors.</w:t>
+        <w:t>more</w:t>
+      </w:r>
+      <w:proofErr w:type="gramEnd"/>
+      <w:r>
+        <w:rPr>
+          <w:rFonts w:ascii="Times New Roman" w:hAnsi="Times New Roman" w:cs="Times New Roman"/>
+          <w:color w:val="FF0000"/>
+          <w:sz w:val="20"/>
+          <w:szCs w:val="20"/>
+        </w:rPr>
+        <w:t xml:space="preserve"> processors.</w:t>
       </w:r>
     </w:p>
     <w:p>
@@ -4557,7 +4708,7 @@
         <w:rPr>
           <w:color w:val="002060"/>
         </w:rPr>
-        <w:t xml:space="preserve">Increase computational efficiency: using an efficient algorithm to </w:t>
+        <w:t>Increase computational efficiency:</w:t>
       </w:r>
     </w:p>
     <w:p>
@@ -4575,23 +4726,18 @@
         <w:rPr>
           <w:color w:val="002060"/>
         </w:rPr>
-        <w:t>Reduce computational overhead: deciding whether to co-locate some processes which will end up wit</w:t>
+        <w:t xml:space="preserve">using an efficient algorithm to </w:t>
       </w:r>
       <w:r>
         <w:rPr>
           <w:color w:val="002060"/>
         </w:rPr>
-        <w:t>h</w:t>
-      </w:r>
-      <w:r>
-        <w:rPr>
-          <w:color w:val="002060"/>
-        </w:rPr>
-        <w:t xml:space="preserve"> reduction of the overhead of the remote communication. Less communication cost also means that the data can be transferred faster to meet the performance requirements.</w:t>
-      </w:r>
-    </w:p>
-    <w:p>
-      <w:pPr>
+        <w:t>…</w:t>
+      </w:r>
+    </w:p>
+    <w:p>
+      <w:pPr>
+        <w:ind w:left="360"/>
         <w:rPr>
           <w:color w:val="002060"/>
         </w:rPr>
@@ -4612,23 +4758,8 @@
         <w:rPr>
           <w:color w:val="002060"/>
         </w:rPr>
-        <w:t>Manage event rate: deciding on how frequently to update journey information from BBD-V to BBD-Ops for the drivers that need to be tracked in real-time.</w:t>
-      </w:r>
-      <w:r>
-        <w:rPr>
-          <w:color w:val="002060"/>
-        </w:rPr>
-        <w:t xml:space="preserve"> </w:t>
-      </w:r>
-      <w:bookmarkStart w:id="3" w:name="_GoBack"/>
-      <w:bookmarkEnd w:id="3"/>
-    </w:p>
-    <w:p>
-      <w:pPr>
-        <w:rPr>
-          <w:color w:val="002060"/>
-        </w:rPr>
-      </w:pPr>
+        <w:t>Reduce computational overhead:</w:t>
+      </w:r>
     </w:p>
     <w:p>
       <w:pPr>
@@ -4645,7 +4776,37 @@
         <w:rPr>
           <w:color w:val="002060"/>
         </w:rPr>
-        <w:t>Control frequency of sampling: choice to be made on how often the data should be recorded. More frequent means more accurate data but it will lead to high cost and slower performance.</w:t>
+        <w:t>C</w:t>
+      </w:r>
+      <w:r>
+        <w:rPr>
+          <w:color w:val="002060"/>
+        </w:rPr>
+        <w:t xml:space="preserve">o-locate some processes </w:t>
+      </w:r>
+      <w:r>
+        <w:rPr>
+          <w:color w:val="002060"/>
+        </w:rPr>
+        <w:t>results</w:t>
+      </w:r>
+      <w:r>
+        <w:rPr>
+          <w:color w:val="002060"/>
+        </w:rPr>
+        <w:t xml:space="preserve"> </w:t>
+      </w:r>
+      <w:r>
+        <w:rPr>
+          <w:color w:val="002060"/>
+        </w:rPr>
+        <w:t xml:space="preserve">in reduced </w:t>
+      </w:r>
+      <w:r>
+        <w:rPr>
+          <w:color w:val="002060"/>
+        </w:rPr>
+        <w:t>overhead of the remote communication. Less communication cost means that the data can be transferred faster to meet the performance requirements.</w:t>
       </w:r>
     </w:p>
     <w:p>
@@ -4670,11 +4831,12 @@
         <w:rPr>
           <w:color w:val="002060"/>
         </w:rPr>
-        <w:t xml:space="preserve">Introduce concurrency: having multiple servers to process incoming data from many drivers. This will allow many journey information from multiple BBD-V drivers to be processed and get it ready for BBD-M at the same time within the required limit. </w:t>
-      </w:r>
-    </w:p>
-    <w:p>
-      <w:pPr>
+        <w:t>Manage event rate:</w:t>
+      </w:r>
+    </w:p>
+    <w:p>
+      <w:pPr>
+        <w:pStyle w:val="ListParagraph"/>
         <w:rPr>
           <w:color w:val="002060"/>
         </w:rPr>
@@ -4691,11 +4853,25 @@
           <w:color w:val="002060"/>
         </w:rPr>
       </w:pPr>
+      <w:proofErr w:type="gramStart"/>
       <w:r>
         <w:rPr>
           <w:color w:val="002060"/>
         </w:rPr>
-        <w:t>Increase available resource: having many processors is essential but having faster processors is also essential as well. It may cost more but it must be done to meet the performance requirements.</w:t>
+        <w:t>deciding</w:t>
+      </w:r>
+      <w:proofErr w:type="gramEnd"/>
+      <w:r>
+        <w:rPr>
+          <w:color w:val="002060"/>
+        </w:rPr>
+        <w:t xml:space="preserve"> on how frequently to update journey information from BBD-V to BBD-Ops for the drivers that need to be tracked in real-time.</w:t>
+      </w:r>
+      <w:r>
+        <w:rPr>
+          <w:color w:val="002060"/>
+        </w:rPr>
+        <w:t xml:space="preserve"> </w:t>
       </w:r>
     </w:p>
     <w:p>
@@ -4720,18 +4896,12 @@
         <w:rPr>
           <w:color w:val="002060"/>
         </w:rPr>
-        <w:t xml:space="preserve">Maintain multiple copies of either data or computations: have multiple copies of data and servers. By placing multiple copies of data and server around country, the computation will be done faster and more effectively </w:t>
-      </w:r>
-      <w:r>
-        <w:rPr>
-          <w:color w:val="002060"/>
-        </w:rPr>
-        <w:lastRenderedPageBreak/>
-        <w:t>as the distance from the mobile device and the server decreases. It also ensures the security of data loss or corruption due to many reasons (i.e. natural disaster).</w:t>
-      </w:r>
-    </w:p>
-    <w:p>
-      <w:pPr>
+        <w:t>Control frequency of sampling:</w:t>
+      </w:r>
+    </w:p>
+    <w:p>
+      <w:pPr>
+        <w:pStyle w:val="ListParagraph"/>
         <w:rPr>
           <w:color w:val="002060"/>
         </w:rPr>
@@ -4748,12 +4918,27 @@
           <w:color w:val="002060"/>
         </w:rPr>
       </w:pPr>
+      <w:proofErr w:type="gramStart"/>
       <w:r>
         <w:rPr>
           <w:color w:val="002060"/>
         </w:rPr>
-        <w:t>Tactic for modifiability:</w:t>
-      </w:r>
+        <w:t>choice</w:t>
+      </w:r>
+      <w:proofErr w:type="gramEnd"/>
+      <w:r>
+        <w:rPr>
+          <w:color w:val="002060"/>
+        </w:rPr>
+        <w:t xml:space="preserve"> to be made on how often the data should be recorded. More frequent means more accurate data but it will lead to high cost and slower performance.</w:t>
+      </w:r>
+    </w:p>
+    <w:p>
+      <w:pPr>
+        <w:rPr>
+          <w:color w:val="002060"/>
+        </w:rPr>
+      </w:pPr>
     </w:p>
     <w:p>
       <w:pPr>
@@ -4770,7 +4955,208 @@
         <w:rPr>
           <w:color w:val="002060"/>
         </w:rPr>
-        <w:t xml:space="preserve">Split module: the hardware (displays and user interface) and the computations are well split into separate module which minimises the needs for changing computations when the hardware (a mobile device that needs to be used) is different. So, when new device is released, only the layout and the look of the user interface has to be adjusted which can be done quite quickly i.e. can be done within 40 hours of development and testing.   </w:t>
+        <w:t>Introduce concurrency:</w:t>
+      </w:r>
+    </w:p>
+    <w:p>
+      <w:pPr>
+        <w:pStyle w:val="ListParagraph"/>
+        <w:rPr>
+          <w:color w:val="002060"/>
+        </w:rPr>
+      </w:pPr>
+    </w:p>
+    <w:p>
+      <w:pPr>
+        <w:pStyle w:val="ListParagraph"/>
+        <w:numPr>
+          <w:ilvl w:val="0"/>
+          <w:numId w:val="19"/>
+        </w:numPr>
+        <w:rPr>
+          <w:color w:val="002060"/>
+        </w:rPr>
+      </w:pPr>
+      <w:proofErr w:type="gramStart"/>
+      <w:r>
+        <w:rPr>
+          <w:color w:val="002060"/>
+        </w:rPr>
+        <w:t>having</w:t>
+      </w:r>
+      <w:proofErr w:type="gramEnd"/>
+      <w:r>
+        <w:rPr>
+          <w:color w:val="002060"/>
+        </w:rPr>
+        <w:t xml:space="preserve"> multiple servers to process incoming data from many drivers. This will allow many journey information from multiple BBD-V drivers to be processed and get it ready for BBD-M at the same time within the required limit. </w:t>
+      </w:r>
+    </w:p>
+    <w:p>
+      <w:pPr>
+        <w:rPr>
+          <w:color w:val="002060"/>
+        </w:rPr>
+      </w:pPr>
+    </w:p>
+    <w:p>
+      <w:pPr>
+        <w:pStyle w:val="ListParagraph"/>
+        <w:numPr>
+          <w:ilvl w:val="0"/>
+          <w:numId w:val="19"/>
+        </w:numPr>
+        <w:rPr>
+          <w:color w:val="002060"/>
+        </w:rPr>
+      </w:pPr>
+      <w:r>
+        <w:rPr>
+          <w:color w:val="002060"/>
+        </w:rPr>
+        <w:t>Increase available resource: having many processors is essential but having faster processors is also essential as well. It may cost more but it must be done to meet the performance requirements.</w:t>
+      </w:r>
+    </w:p>
+    <w:p>
+      <w:pPr>
+        <w:rPr>
+          <w:color w:val="002060"/>
+        </w:rPr>
+      </w:pPr>
+    </w:p>
+    <w:p>
+      <w:pPr>
+        <w:pStyle w:val="ListParagraph"/>
+        <w:numPr>
+          <w:ilvl w:val="0"/>
+          <w:numId w:val="19"/>
+        </w:numPr>
+        <w:rPr>
+          <w:color w:val="002060"/>
+        </w:rPr>
+      </w:pPr>
+      <w:r>
+        <w:rPr>
+          <w:color w:val="002060"/>
+        </w:rPr>
+        <w:t>Maintain multiple copies of either data or computations: have multiple copies of data and servers. By placing multiple copies of data and server around country, the computation will be done faster and more effectively as the distance from the mobile device and the server decreases. It also ensures the security of data loss or corruption due to many reasons (i.e. natural disaster).</w:t>
+      </w:r>
+    </w:p>
+    <w:p>
+      <w:pPr>
+        <w:rPr>
+          <w:color w:val="002060"/>
+        </w:rPr>
+      </w:pPr>
+    </w:p>
+    <w:p>
+      <w:pPr>
+        <w:pStyle w:val="ListParagraph"/>
+        <w:numPr>
+          <w:ilvl w:val="0"/>
+          <w:numId w:val="19"/>
+        </w:numPr>
+        <w:rPr>
+          <w:color w:val="002060"/>
+        </w:rPr>
+      </w:pPr>
+      <w:r>
+        <w:rPr>
+          <w:color w:val="002060"/>
+        </w:rPr>
+        <w:t>Tactic for modifiability:</w:t>
+      </w:r>
+    </w:p>
+    <w:p>
+      <w:pPr>
+        <w:pStyle w:val="ListParagraph"/>
+        <w:numPr>
+          <w:ilvl w:val="0"/>
+          <w:numId w:val="19"/>
+        </w:numPr>
+        <w:rPr>
+          <w:color w:val="002060"/>
+        </w:rPr>
+      </w:pPr>
+      <w:r>
+        <w:rPr>
+          <w:color w:val="002060"/>
+        </w:rPr>
+        <w:t>Split module:</w:t>
+      </w:r>
+    </w:p>
+    <w:p>
+      <w:pPr>
+        <w:pStyle w:val="ListParagraph"/>
+        <w:numPr>
+          <w:ilvl w:val="0"/>
+          <w:numId w:val="19"/>
+        </w:numPr>
+        <w:rPr>
+          <w:color w:val="002060"/>
+        </w:rPr>
+      </w:pPr>
+      <w:proofErr w:type="gramStart"/>
+      <w:r>
+        <w:rPr>
+          <w:color w:val="002060"/>
+        </w:rPr>
+        <w:t>the</w:t>
+      </w:r>
+      <w:proofErr w:type="gramEnd"/>
+      <w:r>
+        <w:rPr>
+          <w:color w:val="002060"/>
+        </w:rPr>
+        <w:t xml:space="preserve"> hardware (displays and user interface) and the computations are well split into separate module which minimises the needs for changing computations when the hardware </w:t>
+      </w:r>
+      <w:r>
+        <w:rPr>
+          <w:color w:val="002060"/>
+        </w:rPr>
+        <w:t>changes</w:t>
+      </w:r>
+      <w:r>
+        <w:rPr>
+          <w:color w:val="002060"/>
+        </w:rPr>
+        <w:t>. So, when new device</w:t>
+      </w:r>
+      <w:r>
+        <w:rPr>
+          <w:color w:val="002060"/>
+        </w:rPr>
+        <w:t>s are</w:t>
+      </w:r>
+      <w:r>
+        <w:rPr>
+          <w:color w:val="002060"/>
+        </w:rPr>
+        <w:t xml:space="preserve"> released, only the user interface </w:t>
+      </w:r>
+      <w:r>
+        <w:rPr>
+          <w:color w:val="002060"/>
+        </w:rPr>
+        <w:t xml:space="preserve">should require adjustment </w:t>
+      </w:r>
+      <w:r>
+        <w:rPr>
+          <w:color w:val="002060"/>
+        </w:rPr>
+        <w:t>which can be done quite quickly</w:t>
+      </w:r>
+      <w:r>
+        <w:rPr>
+          <w:color w:val="002060"/>
+        </w:rPr>
+        <w:t>,</w:t>
+      </w:r>
+      <w:r>
+        <w:rPr>
+          <w:color w:val="002060"/>
+        </w:rPr>
+        <w:t xml:space="preserve"> i.e. can be done within 40 hours of development and testing.   </w:t>
       </w:r>
     </w:p>
     <w:p>
@@ -5299,6 +5685,7 @@
         </w:rPr>
       </w:pPr>
       <w:r>
+        <w:lastRenderedPageBreak/>
         <w:t>A</w:t>
       </w:r>
       <w:r>
@@ -5332,7 +5719,23 @@
           <w:sz w:val="20"/>
           <w:szCs w:val="20"/>
         </w:rPr>
-        <w:t>5 Mib / 512 bytes gives 10240 times to send message</w:t>
+        <w:t xml:space="preserve">5 </w:t>
+      </w:r>
+      <w:proofErr w:type="spellStart"/>
+      <w:r>
+        <w:rPr>
+          <w:sz w:val="20"/>
+          <w:szCs w:val="20"/>
+        </w:rPr>
+        <w:t>Mib</w:t>
+      </w:r>
+      <w:proofErr w:type="spellEnd"/>
+      <w:r>
+        <w:rPr>
+          <w:sz w:val="20"/>
+          <w:szCs w:val="20"/>
+        </w:rPr>
+        <w:t xml:space="preserve"> / 512 bytes gives 10240 times to send message</w:t>
       </w:r>
       <w:r>
         <w:rPr>
@@ -5397,13 +5800,23 @@
           <w:szCs w:val="20"/>
         </w:rPr>
       </w:pPr>
-      <w:r>
-        <w:rPr>
-          <w:rFonts w:ascii="Times New Roman" w:hAnsi="Times New Roman" w:cs="Times New Roman"/>
-          <w:sz w:val="20"/>
-          <w:szCs w:val="20"/>
-        </w:rPr>
-        <w:t>local area network speed (100Mbps).</w:t>
+      <w:proofErr w:type="gramStart"/>
+      <w:r>
+        <w:rPr>
+          <w:rFonts w:ascii="Times New Roman" w:hAnsi="Times New Roman" w:cs="Times New Roman"/>
+          <w:sz w:val="20"/>
+          <w:szCs w:val="20"/>
+        </w:rPr>
+        <w:t>local</w:t>
+      </w:r>
+      <w:proofErr w:type="gramEnd"/>
+      <w:r>
+        <w:rPr>
+          <w:rFonts w:ascii="Times New Roman" w:hAnsi="Times New Roman" w:cs="Times New Roman"/>
+          <w:sz w:val="20"/>
+          <w:szCs w:val="20"/>
+        </w:rPr>
+        <w:t xml:space="preserve"> area network speed (100Mbps).</w:t>
       </w:r>
     </w:p>
     <w:p>
@@ -5435,14 +5848,23 @@
         <w:adjustRightInd w:val="0"/>
         <w:spacing w:after="0" w:line="240" w:lineRule="auto"/>
       </w:pPr>
-      <w:r>
-        <w:rPr>
-          <w:rFonts w:ascii="Times New Roman" w:hAnsi="Times New Roman" w:cs="Times New Roman"/>
-          <w:sz w:val="20"/>
-          <w:szCs w:val="20"/>
-        </w:rPr>
-        <w:lastRenderedPageBreak/>
-        <w:t xml:space="preserve">we can </w:t>
+      <w:proofErr w:type="gramStart"/>
+      <w:r>
+        <w:rPr>
+          <w:rFonts w:ascii="Times New Roman" w:hAnsi="Times New Roman" w:cs="Times New Roman"/>
+          <w:sz w:val="20"/>
+          <w:szCs w:val="20"/>
+        </w:rPr>
+        <w:t>we</w:t>
+      </w:r>
+      <w:proofErr w:type="gramEnd"/>
+      <w:r>
+        <w:rPr>
+          <w:rFonts w:ascii="Times New Roman" w:hAnsi="Times New Roman" w:cs="Times New Roman"/>
+          <w:sz w:val="20"/>
+          <w:szCs w:val="20"/>
+        </w:rPr>
+        <w:t xml:space="preserve"> can </w:t>
       </w:r>
       <w:r>
         <w:t xml:space="preserve">reduce either the send rate from the vehicle (manage event rate) or ignore many of the </w:t>
@@ -5778,13 +6200,23 @@
           <w:szCs w:val="20"/>
         </w:rPr>
       </w:pPr>
-      <w:r>
-        <w:rPr>
-          <w:rFonts w:ascii="Times New Roman" w:hAnsi="Times New Roman" w:cs="Times New Roman"/>
-          <w:sz w:val="20"/>
-          <w:szCs w:val="20"/>
-        </w:rPr>
-        <w:t xml:space="preserve">messages to be sent to each </w:t>
+      <w:proofErr w:type="gramStart"/>
+      <w:r>
+        <w:rPr>
+          <w:rFonts w:ascii="Times New Roman" w:hAnsi="Times New Roman" w:cs="Times New Roman"/>
+          <w:sz w:val="20"/>
+          <w:szCs w:val="20"/>
+        </w:rPr>
+        <w:t>messages</w:t>
+      </w:r>
+      <w:proofErr w:type="gramEnd"/>
+      <w:r>
+        <w:rPr>
+          <w:rFonts w:ascii="Times New Roman" w:hAnsi="Times New Roman" w:cs="Times New Roman"/>
+          <w:sz w:val="20"/>
+          <w:szCs w:val="20"/>
+        </w:rPr>
+        <w:t xml:space="preserve"> to be sent to each </w:t>
       </w:r>
       <w:r>
         <w:rPr>
@@ -5996,8 +6428,13 @@
     <w:p>
       <w:bookmarkStart w:id="5" w:name="_1dxhr689murt"/>
       <w:bookmarkEnd w:id="5"/>
-      <w:r>
-        <w:t>reduce number of events to process</w:t>
+      <w:proofErr w:type="gramStart"/>
+      <w:r>
+        <w:t>reduce</w:t>
+      </w:r>
+      <w:proofErr w:type="gramEnd"/>
+      <w:r>
+        <w:t xml:space="preserve"> number of events to process</w:t>
       </w:r>
     </w:p>
     <w:p>
@@ -6029,13 +6466,26 @@
     </w:p>
     <w:p/>
     <w:p>
-      <w:r>
-        <w:t>reduce resources required for processing stimuli</w:t>
-      </w:r>
-    </w:p>
-    <w:p>
-      <w:r>
-        <w:t>◦ increase computational efficiency</w:t>
+      <w:proofErr w:type="gramStart"/>
+      <w:r>
+        <w:t>reduce</w:t>
+      </w:r>
+      <w:proofErr w:type="gramEnd"/>
+      <w:r>
+        <w:t xml:space="preserve"> resources required for processing stimuli</w:t>
+      </w:r>
+    </w:p>
+    <w:p>
+      <w:r>
+        <w:t xml:space="preserve">◦ </w:t>
+      </w:r>
+      <w:proofErr w:type="gramStart"/>
+      <w:r>
+        <w:t>increase</w:t>
+      </w:r>
+      <w:proofErr w:type="gramEnd"/>
+      <w:r>
+        <w:t xml:space="preserve"> computational efficiency</w:t>
       </w:r>
     </w:p>
     <w:p>
@@ -6044,12 +6494,14 @@
       </w:r>
     </w:p>
     <w:p>
+      <w:proofErr w:type="gramStart"/>
       <w:r>
         <w:rPr>
           <w:rFonts w:hint="eastAsia"/>
         </w:rPr>
         <w:t>•</w:t>
       </w:r>
+      <w:proofErr w:type="gramEnd"/>
       <w:r>
         <w:t xml:space="preserve"> reduce number of events to process</w:t>
       </w:r>
@@ -6065,12 +6517,14 @@
       </w:r>
     </w:p>
     <w:p>
+      <w:proofErr w:type="gramStart"/>
       <w:r>
         <w:rPr>
           <w:rFonts w:hint="eastAsia"/>
         </w:rPr>
         <w:t>•</w:t>
       </w:r>
+      <w:proofErr w:type="gramEnd"/>
       <w:r>
         <w:t xml:space="preserve"> control resources consumed</w:t>
       </w:r>
@@ -6117,19 +6571,28 @@
           <w:color w:val="FF0000"/>
         </w:rPr>
       </w:pPr>
+      <w:proofErr w:type="gramStart"/>
       <w:r>
         <w:rPr>
           <w:color w:val="FF0000"/>
         </w:rPr>
-        <w:t>introduce concurrency — have multiple servers processing requests</w:t>
-      </w:r>
-    </w:p>
-    <w:p>
-      <w:pPr>
+        <w:t>introduce</w:t>
+      </w:r>
+      <w:proofErr w:type="gramEnd"/>
+      <w:r>
         <w:rPr>
           <w:color w:val="FF0000"/>
         </w:rPr>
-      </w:pPr>
+        <w:t xml:space="preserve"> concurrency — have multiple servers processing requests</w:t>
+      </w:r>
+    </w:p>
+    <w:p>
+      <w:pPr>
+        <w:rPr>
+          <w:color w:val="FF0000"/>
+        </w:rPr>
+      </w:pPr>
+      <w:proofErr w:type="gramStart"/>
       <w:r>
         <w:rPr>
           <w:rFonts w:hint="eastAsia"/>
@@ -6137,34 +6600,58 @@
         </w:rPr>
         <w:t>•</w:t>
       </w:r>
+      <w:proofErr w:type="gramEnd"/>
       <w:r>
         <w:rPr>
           <w:color w:val="FF0000"/>
         </w:rPr>
-        <w:t xml:space="preserve"> maintain multiple copies of either data or computations — have multiple</w:t>
-      </w:r>
-    </w:p>
-    <w:p>
-      <w:pPr>
+        <w:t xml:space="preserve"> maintain multiple copies of either data or computations </w:t>
+      </w:r>
+      <w:proofErr w:type="gramStart"/>
+      <w:r>
         <w:rPr>
           <w:color w:val="FF0000"/>
         </w:rPr>
-      </w:pPr>
+        <w:t>—</w:t>
+      </w:r>
+      <w:proofErr w:type="gramEnd"/>
       <w:r>
         <w:rPr>
           <w:color w:val="FF0000"/>
         </w:rPr>
-        <w:t>copies of the data about flights, one per server</w:t>
-      </w:r>
-    </w:p>
-    <w:p>
-      <w:pPr>
-        <w:rPr>
-          <w:rFonts w:ascii="Times New Roman" w:hAnsi="Times New Roman" w:cs="Times New Roman"/>
-          <w:sz w:val="20"/>
-          <w:szCs w:val="20"/>
-        </w:rPr>
-      </w:pPr>
+        <w:t xml:space="preserve"> have multiple</w:t>
+      </w:r>
+    </w:p>
+    <w:p>
+      <w:pPr>
+        <w:rPr>
+          <w:color w:val="FF0000"/>
+        </w:rPr>
+      </w:pPr>
+      <w:proofErr w:type="gramStart"/>
+      <w:r>
+        <w:rPr>
+          <w:color w:val="FF0000"/>
+        </w:rPr>
+        <w:t>copies</w:t>
+      </w:r>
+      <w:proofErr w:type="gramEnd"/>
+      <w:r>
+        <w:rPr>
+          <w:color w:val="FF0000"/>
+        </w:rPr>
+        <w:t xml:space="preserve"> of the data about flights, one per server</w:t>
+      </w:r>
+    </w:p>
+    <w:p>
+      <w:pPr>
+        <w:rPr>
+          <w:rFonts w:ascii="Times New Roman" w:hAnsi="Times New Roman" w:cs="Times New Roman"/>
+          <w:sz w:val="20"/>
+          <w:szCs w:val="20"/>
+        </w:rPr>
+      </w:pPr>
+      <w:proofErr w:type="gramStart"/>
       <w:r>
         <w:rPr>
           <w:rFonts w:ascii="CMSY9" w:eastAsia="CMSY9" w:hAnsi="NimbusSanL-Regu" w:cs="CMSY9" w:hint="eastAsia"/>
@@ -6174,6 +6661,7 @@
         </w:rPr>
         <w:t>•</w:t>
       </w:r>
+      <w:proofErr w:type="gramEnd"/>
       <w:r>
         <w:rPr>
           <w:rFonts w:ascii="Times New Roman" w:hAnsi="Times New Roman" w:cs="Times New Roman"/>
@@ -6775,6 +7263,7 @@
         </w:rPr>
         <w:t xml:space="preserve">), and may be able to </w:t>
       </w:r>
+      <w:proofErr w:type="spellStart"/>
       <w:r>
         <w:rPr>
           <w:rFonts w:ascii="Times New Roman" w:hAnsi="Times New Roman" w:cs="Times New Roman"/>
@@ -6783,6 +7272,7 @@
         </w:rPr>
         <w:t>optomise</w:t>
       </w:r>
+      <w:proofErr w:type="spellEnd"/>
       <w:r>
         <w:rPr>
           <w:rFonts w:ascii="Times New Roman" w:hAnsi="Times New Roman" w:cs="Times New Roman"/>
@@ -6839,13 +7329,23 @@
         <w:adjustRightInd w:val="0"/>
         <w:spacing w:after="0" w:line="240" w:lineRule="auto"/>
       </w:pPr>
-      <w:r>
-        <w:rPr>
-          <w:rFonts w:ascii="Times New Roman" w:hAnsi="Times New Roman" w:cs="Times New Roman"/>
-          <w:sz w:val="20"/>
-          <w:szCs w:val="20"/>
-        </w:rPr>
-        <w:t xml:space="preserve">we can </w:t>
+      <w:proofErr w:type="gramStart"/>
+      <w:r>
+        <w:rPr>
+          <w:rFonts w:ascii="Times New Roman" w:hAnsi="Times New Roman" w:cs="Times New Roman"/>
+          <w:sz w:val="20"/>
+          <w:szCs w:val="20"/>
+        </w:rPr>
+        <w:t>we</w:t>
+      </w:r>
+      <w:proofErr w:type="gramEnd"/>
+      <w:r>
+        <w:rPr>
+          <w:rFonts w:ascii="Times New Roman" w:hAnsi="Times New Roman" w:cs="Times New Roman"/>
+          <w:sz w:val="20"/>
+          <w:szCs w:val="20"/>
+        </w:rPr>
+        <w:t xml:space="preserve"> can </w:t>
       </w:r>
       <w:r>
         <w:t>reduce either the send rate from the vehicle (manage event rate) or ignore many of the data coming in a relatively short amount of time (control frequency of sampling).</w:t>
@@ -6868,7 +7368,6 @@
           <w:sz w:val="20"/>
           <w:szCs w:val="20"/>
         </w:rPr>
-        <w:lastRenderedPageBreak/>
         <w:t>Scenario 3</w:t>
       </w:r>
     </w:p>
@@ -6896,19 +7395,34 @@
       </w:r>
     </w:p>
     <w:p>
+      <w:proofErr w:type="gramStart"/>
       <w:r>
         <w:rPr>
           <w:rFonts w:hint="eastAsia"/>
         </w:rPr>
         <w:t>•</w:t>
       </w:r>
-      <w:r>
-        <w:t xml:space="preserve"> coupling — reduce the probability that a change in one module will</w:t>
-      </w:r>
-    </w:p>
-    <w:p>
-      <w:r>
-        <w:t>impact another module</w:t>
+      <w:proofErr w:type="gramEnd"/>
+      <w:r>
+        <w:t xml:space="preserve"> coupling </w:t>
+      </w:r>
+      <w:proofErr w:type="gramStart"/>
+      <w:r>
+        <w:t>—</w:t>
+      </w:r>
+      <w:proofErr w:type="gramEnd"/>
+      <w:r>
+        <w:t xml:space="preserve"> reduce the probability that a change in one module will</w:t>
+      </w:r>
+    </w:p>
+    <w:p>
+      <w:proofErr w:type="gramStart"/>
+      <w:r>
+        <w:t>impact</w:t>
+      </w:r>
+      <w:proofErr w:type="gramEnd"/>
+      <w:r>
+        <w:t xml:space="preserve"> another module</w:t>
       </w:r>
     </w:p>
     <w:p>
@@ -6929,35 +7443,65 @@
       </w:r>
     </w:p>
     <w:p>
+      <w:proofErr w:type="gramStart"/>
       <w:r>
         <w:rPr>
           <w:rFonts w:hint="eastAsia"/>
         </w:rPr>
         <w:t>•</w:t>
       </w:r>
-      <w:r>
-        <w:t xml:space="preserve"> cohesion — maximise the probability that if some part of a module</w:t>
-      </w:r>
-    </w:p>
-    <w:p>
-      <w:r>
-        <w:t>changes, it all changes</w:t>
-      </w:r>
-    </w:p>
-    <w:p>
+      <w:proofErr w:type="gramEnd"/>
+      <w:r>
+        <w:t xml:space="preserve"> cohesion </w:t>
+      </w:r>
+      <w:proofErr w:type="gramStart"/>
+      <w:r>
+        <w:t>—</w:t>
+      </w:r>
+      <w:proofErr w:type="gramEnd"/>
+      <w:r>
+        <w:t xml:space="preserve"> maximise the probability that if some part of a module</w:t>
+      </w:r>
+    </w:p>
+    <w:p>
+      <w:proofErr w:type="gramStart"/>
+      <w:r>
+        <w:t>changes</w:t>
+      </w:r>
+      <w:proofErr w:type="gramEnd"/>
+      <w:r>
+        <w:t>, it all changes</w:t>
+      </w:r>
+    </w:p>
+    <w:p>
+      <w:proofErr w:type="gramStart"/>
       <w:r>
         <w:rPr>
           <w:rFonts w:hint="eastAsia"/>
         </w:rPr>
         <w:t>•</w:t>
       </w:r>
-      <w:r>
-        <w:t xml:space="preserve"> defer binding time — increase the ability of the computer to manage the</w:t>
-      </w:r>
-    </w:p>
-    <w:p>
-      <w:r>
-        <w:t>change (binding: determining what a</w:t>
+      <w:proofErr w:type="gramEnd"/>
+      <w:r>
+        <w:t xml:space="preserve"> defer binding time </w:t>
+      </w:r>
+      <w:proofErr w:type="gramStart"/>
+      <w:r>
+        <w:t>—</w:t>
+      </w:r>
+      <w:proofErr w:type="gramEnd"/>
+      <w:r>
+        <w:t xml:space="preserve"> increase the ability of the computer to manage the</w:t>
+      </w:r>
+    </w:p>
+    <w:p>
+      <w:proofErr w:type="gramStart"/>
+      <w:r>
+        <w:t>change</w:t>
+      </w:r>
+      <w:proofErr w:type="gramEnd"/>
+      <w:r>
+        <w:t xml:space="preserve"> (binding: determining what a</w:t>
       </w:r>
       <w:r>
         <w:rPr>
@@ -7153,6 +7697,7 @@
       <w:bookmarkStart w:id="11" w:name="_oxbz8oa81427"/>
       <w:bookmarkEnd w:id="11"/>
       <w:r>
+        <w:lastRenderedPageBreak/>
         <w:t>From last year:</w:t>
       </w:r>
     </w:p>
@@ -7167,22 +7712,32 @@
       </w:pPr>
       <w:bookmarkStart w:id="12" w:name="_3zk7ya3mics0"/>
       <w:bookmarkEnd w:id="12"/>
+      <w:proofErr w:type="gramStart"/>
       <w:r>
         <w:rPr>
           <w:rFonts w:eastAsia="Arial"/>
           <w:sz w:val="20"/>
           <w:szCs w:val="20"/>
         </w:rPr>
-        <w:t>increase computational efficiency</w:t>
-      </w:r>
-    </w:p>
-    <w:p>
-      <w:pPr>
+        <w:t>increase</w:t>
+      </w:r>
+      <w:proofErr w:type="gramEnd"/>
+      <w:r>
         <w:rPr>
           <w:rFonts w:eastAsia="Arial"/>
           <w:sz w:val="20"/>
           <w:szCs w:val="20"/>
         </w:rPr>
+        <w:t xml:space="preserve"> computational efficiency</w:t>
+      </w:r>
+    </w:p>
+    <w:p>
+      <w:pPr>
+        <w:rPr>
+          <w:rFonts w:eastAsia="Arial"/>
+          <w:sz w:val="20"/>
+          <w:szCs w:val="20"/>
+        </w:rPr>
       </w:pPr>
       <w:r>
         <w:rPr>
@@ -7199,12 +7754,21 @@
           <w:szCs w:val="20"/>
         </w:rPr>
       </w:pPr>
-      <w:r>
-        <w:rPr>
-          <w:sz w:val="20"/>
-          <w:szCs w:val="20"/>
-        </w:rPr>
-        <w:t>the system not meeting the performance requirements, such as the estimation algorithm, or the algorithm used to construct the messages send around the system.</w:t>
+      <w:proofErr w:type="gramStart"/>
+      <w:r>
+        <w:rPr>
+          <w:sz w:val="20"/>
+          <w:szCs w:val="20"/>
+        </w:rPr>
+        <w:t>the</w:t>
+      </w:r>
+      <w:proofErr w:type="gramEnd"/>
+      <w:r>
+        <w:rPr>
+          <w:sz w:val="20"/>
+          <w:szCs w:val="20"/>
+        </w:rPr>
+        <w:t xml:space="preserve"> system not meeting the performance requirements, such as the estimation algorithm, or the algorithm used to construct the messages send around the system.</w:t>
       </w:r>
     </w:p>
     <w:p>
@@ -7226,14 +7790,23 @@
       </w:pPr>
       <w:bookmarkStart w:id="13" w:name="_nifw0rvqgefr"/>
       <w:bookmarkEnd w:id="13"/>
+      <w:proofErr w:type="gramStart"/>
       <w:r>
         <w:rPr>
           <w:rFonts w:eastAsia="Arial"/>
           <w:sz w:val="20"/>
           <w:szCs w:val="20"/>
         </w:rPr>
-        <w:lastRenderedPageBreak/>
-        <w:t>reduce computational overhead</w:t>
+        <w:t>reduce</w:t>
+      </w:r>
+      <w:proofErr w:type="gramEnd"/>
+      <w:r>
+        <w:rPr>
+          <w:rFonts w:eastAsia="Arial"/>
+          <w:sz w:val="20"/>
+          <w:szCs w:val="20"/>
+        </w:rPr>
+        <w:t xml:space="preserve"> computational overhead</w:t>
       </w:r>
     </w:p>
     <w:p>
@@ -7271,13 +7844,23 @@
       </w:pPr>
       <w:bookmarkStart w:id="14" w:name="_58hxseybttz3"/>
       <w:bookmarkEnd w:id="14"/>
+      <w:proofErr w:type="gramStart"/>
       <w:r>
         <w:rPr>
           <w:rFonts w:eastAsia="Arial"/>
           <w:sz w:val="20"/>
           <w:szCs w:val="20"/>
         </w:rPr>
-        <w:t>manage event rate</w:t>
+        <w:t>manage</w:t>
+      </w:r>
+      <w:proofErr w:type="gramEnd"/>
+      <w:r>
+        <w:rPr>
+          <w:rFonts w:eastAsia="Arial"/>
+          <w:sz w:val="20"/>
+          <w:szCs w:val="20"/>
+        </w:rPr>
+        <w:t xml:space="preserve"> event rate</w:t>
       </w:r>
     </w:p>
     <w:p>
@@ -7315,13 +7898,23 @@
       </w:pPr>
       <w:bookmarkStart w:id="15" w:name="_hc9eheatdagz"/>
       <w:bookmarkEnd w:id="15"/>
+      <w:proofErr w:type="gramStart"/>
       <w:r>
         <w:rPr>
           <w:rFonts w:eastAsia="Arial"/>
           <w:sz w:val="20"/>
           <w:szCs w:val="20"/>
         </w:rPr>
-        <w:t>control frequency of sampling</w:t>
+        <w:t>control</w:t>
+      </w:r>
+      <w:proofErr w:type="gramEnd"/>
+      <w:r>
+        <w:rPr>
+          <w:rFonts w:eastAsia="Arial"/>
+          <w:sz w:val="20"/>
+          <w:szCs w:val="20"/>
+        </w:rPr>
+        <w:t xml:space="preserve"> frequency of sampling</w:t>
       </w:r>
     </w:p>
     <w:p>
@@ -7359,22 +7952,32 @@
       </w:pPr>
       <w:bookmarkStart w:id="16" w:name="_et6ymfyms8fc"/>
       <w:bookmarkEnd w:id="16"/>
+      <w:proofErr w:type="gramStart"/>
       <w:r>
         <w:rPr>
           <w:rFonts w:eastAsia="Arial"/>
           <w:sz w:val="20"/>
           <w:szCs w:val="20"/>
         </w:rPr>
-        <w:t>introduce concurrency</w:t>
-      </w:r>
-    </w:p>
-    <w:p>
-      <w:pPr>
+        <w:t>introduce</w:t>
+      </w:r>
+      <w:proofErr w:type="gramEnd"/>
+      <w:r>
         <w:rPr>
           <w:rFonts w:eastAsia="Arial"/>
           <w:sz w:val="20"/>
           <w:szCs w:val="20"/>
         </w:rPr>
+        <w:t xml:space="preserve"> concurrency</w:t>
+      </w:r>
+    </w:p>
+    <w:p>
+      <w:pPr>
+        <w:rPr>
+          <w:rFonts w:eastAsia="Arial"/>
+          <w:sz w:val="20"/>
+          <w:szCs w:val="20"/>
+        </w:rPr>
       </w:pPr>
       <w:r>
         <w:rPr>
@@ -7391,12 +7994,21 @@
           <w:szCs w:val="20"/>
         </w:rPr>
       </w:pPr>
-      <w:r>
-        <w:rPr>
-          <w:sz w:val="20"/>
-          <w:szCs w:val="20"/>
-        </w:rPr>
-        <w:t>these processes can be allocated to processors. Some aspects of the performance can be improved by using more processors.</w:t>
+      <w:proofErr w:type="gramStart"/>
+      <w:r>
+        <w:rPr>
+          <w:sz w:val="20"/>
+          <w:szCs w:val="20"/>
+        </w:rPr>
+        <w:t>these</w:t>
+      </w:r>
+      <w:proofErr w:type="gramEnd"/>
+      <w:r>
+        <w:rPr>
+          <w:sz w:val="20"/>
+          <w:szCs w:val="20"/>
+        </w:rPr>
+        <w:t xml:space="preserve"> processes can be allocated to processors. Some aspects of the performance can be improved by using more processors.</w:t>
       </w:r>
     </w:p>
     <w:p>
@@ -7418,13 +8030,23 @@
       </w:pPr>
       <w:bookmarkStart w:id="17" w:name="_cb61qapm2804"/>
       <w:bookmarkEnd w:id="17"/>
+      <w:proofErr w:type="gramStart"/>
       <w:r>
         <w:rPr>
           <w:rFonts w:eastAsia="Arial"/>
           <w:sz w:val="20"/>
           <w:szCs w:val="20"/>
         </w:rPr>
-        <w:t>increase available resources</w:t>
+        <w:t>increase</w:t>
+      </w:r>
+      <w:proofErr w:type="gramEnd"/>
+      <w:r>
+        <w:rPr>
+          <w:rFonts w:eastAsia="Arial"/>
+          <w:sz w:val="20"/>
+          <w:szCs w:val="20"/>
+        </w:rPr>
+        <w:t xml:space="preserve"> available resources</w:t>
       </w:r>
     </w:p>
     <w:p>
@@ -7463,13 +8085,23 @@
       </w:pPr>
       <w:bookmarkStart w:id="18" w:name="_crahye7v7vzo"/>
       <w:bookmarkEnd w:id="18"/>
+      <w:proofErr w:type="gramStart"/>
       <w:r>
         <w:rPr>
           <w:rFonts w:eastAsia="Arial"/>
           <w:sz w:val="20"/>
           <w:szCs w:val="20"/>
         </w:rPr>
-        <w:t xml:space="preserve">maintain multiple copies of either data or computations </w:t>
+        <w:t>maintain</w:t>
+      </w:r>
+      <w:proofErr w:type="gramEnd"/>
+      <w:r>
+        <w:rPr>
+          <w:rFonts w:eastAsia="Arial"/>
+          <w:sz w:val="20"/>
+          <w:szCs w:val="20"/>
+        </w:rPr>
+        <w:t xml:space="preserve"> multiple copies of either data or computations </w:t>
       </w:r>
       <w:r>
         <w:rPr>

</xml_diff>

<commit_message>
writing justification; switch to linux
</commit_message>
<xml_diff>
--- a/SE325_Report_elee353.docx
+++ b/SE325_Report_elee353.docx
@@ -682,23 +682,7 @@
           <w:szCs w:val="20"/>
         </w:rPr>
         <w:lastRenderedPageBreak/>
-        <w:t xml:space="preserve">The ‘cache manager’ </w:t>
-      </w:r>
-      <w:r>
-        <w:rPr>
-          <w:rFonts w:cstheme="minorHAnsi"/>
-          <w:sz w:val="20"/>
-          <w:szCs w:val="20"/>
-        </w:rPr>
-        <w:t>is responsible</w:t>
-      </w:r>
-      <w:r>
-        <w:rPr>
-          <w:rFonts w:cstheme="minorHAnsi"/>
-          <w:sz w:val="20"/>
-          <w:szCs w:val="20"/>
-        </w:rPr>
-        <w:t xml:space="preserve"> for caching speed/location information and </w:t>
+        <w:t xml:space="preserve">The ‘cache manager’ is responsible for caching speed/location information and </w:t>
       </w:r>
       <w:r>
         <w:rPr>
@@ -3465,10 +3449,7 @@
         <w:t>BBD-V</w:t>
       </w:r>
       <w:r>
-        <w:t xml:space="preserve"> </w:t>
-      </w:r>
-      <w:r>
-        <w:t>Allocation Structure</w:t>
+        <w:t xml:space="preserve"> Allocation Structure</w:t>
       </w:r>
     </w:p>
     <w:p>
@@ -3686,15 +3667,7 @@
           <w:sz w:val="20"/>
           <w:szCs w:val="20"/>
         </w:rPr>
-        <w:t xml:space="preserve"> </w:t>
-      </w:r>
-      <w:r>
-        <w:rPr>
-          <w:rFonts w:asciiTheme="minorHAnsi" w:hAnsiTheme="minorHAnsi" w:cstheme="minorHAnsi"/>
-          <w:sz w:val="20"/>
-          <w:szCs w:val="20"/>
-        </w:rPr>
-        <w:t>Allocation Structure</w:t>
+        <w:t xml:space="preserve"> Allocation Structure</w:t>
       </w:r>
     </w:p>
     <w:p>
@@ -4189,15 +4162,7 @@
           <w:sz w:val="20"/>
           <w:szCs w:val="20"/>
         </w:rPr>
-        <w:t xml:space="preserve"> </w:t>
-      </w:r>
-      <w:r>
-        <w:rPr>
-          <w:rFonts w:asciiTheme="minorHAnsi" w:hAnsiTheme="minorHAnsi" w:cstheme="minorHAnsi"/>
-          <w:sz w:val="20"/>
-          <w:szCs w:val="20"/>
-        </w:rPr>
-        <w:t>Allocation Structure</w:t>
+        <w:t xml:space="preserve"> Allocation Structure</w:t>
       </w:r>
     </w:p>
     <w:p>
@@ -5072,15 +5037,7 @@
           <w:sz w:val="20"/>
           <w:szCs w:val="20"/>
         </w:rPr>
-        <w:t xml:space="preserve"> This prevents </w:t>
-      </w:r>
-      <w:r>
-        <w:rPr>
-          <w:rFonts w:cstheme="minorHAnsi"/>
-          <w:sz w:val="20"/>
-          <w:szCs w:val="20"/>
-        </w:rPr>
-        <w:t>oversampl</w:t>
+        <w:t xml:space="preserve"> This prevents oversampl</w:t>
       </w:r>
       <w:r>
         <w:rPr>
@@ -5367,15 +5324,7 @@
           <w:sz w:val="20"/>
           <w:szCs w:val="20"/>
         </w:rPr>
-        <w:t>BBD-Ops</w:t>
-      </w:r>
-      <w:r>
-        <w:rPr>
-          <w:rFonts w:cstheme="minorHAnsi"/>
-          <w:sz w:val="20"/>
-          <w:szCs w:val="20"/>
-        </w:rPr>
-        <w:t xml:space="preserve"> also has more and faster processors </w:t>
+        <w:t xml:space="preserve">BBD-Ops also has more and faster processors </w:t>
       </w:r>
       <w:r>
         <w:rPr>
@@ -5468,127 +5417,7 @@
           <w:bdr w:val="none" w:sz="0" w:space="0" w:color="auto" w:frame="1"/>
           <w:shd w:val="clear" w:color="auto" w:fill="FFFFFF"/>
         </w:rPr>
-        <w:t>l</w:t>
-      </w:r>
-      <w:r>
-        <w:rPr>
-          <w:rStyle w:val="Strong"/>
-          <w:rFonts w:cstheme="minorHAnsi"/>
-          <w:b w:val="0"/>
-          <w:sz w:val="20"/>
-          <w:szCs w:val="20"/>
-          <w:bdr w:val="none" w:sz="0" w:space="0" w:color="auto" w:frame="1"/>
-          <w:shd w:val="clear" w:color="auto" w:fill="FFFFFF"/>
-        </w:rPr>
-        <w:t>ower</w:t>
-      </w:r>
-      <w:r>
-        <w:rPr>
-          <w:rStyle w:val="Strong"/>
-          <w:rFonts w:cstheme="minorHAnsi"/>
-          <w:b w:val="0"/>
-          <w:sz w:val="20"/>
-          <w:szCs w:val="20"/>
-          <w:bdr w:val="none" w:sz="0" w:space="0" w:color="auto" w:frame="1"/>
-          <w:shd w:val="clear" w:color="auto" w:fill="FFFFFF"/>
-        </w:rPr>
-        <w:t>s</w:t>
-      </w:r>
-      <w:r>
-        <w:rPr>
-          <w:rStyle w:val="Strong"/>
-          <w:rFonts w:cstheme="minorHAnsi"/>
-          <w:b w:val="0"/>
-          <w:sz w:val="20"/>
-          <w:szCs w:val="20"/>
-          <w:bdr w:val="none" w:sz="0" w:space="0" w:color="auto" w:frame="1"/>
-          <w:shd w:val="clear" w:color="auto" w:fill="FFFFFF"/>
-        </w:rPr>
-        <w:t xml:space="preserve"> </w:t>
-      </w:r>
-      <w:r>
-        <w:rPr>
-          <w:rStyle w:val="Strong"/>
-          <w:rFonts w:cstheme="minorHAnsi"/>
-          <w:b w:val="0"/>
-          <w:sz w:val="20"/>
-          <w:szCs w:val="20"/>
-          <w:bdr w:val="none" w:sz="0" w:space="0" w:color="auto" w:frame="1"/>
-          <w:shd w:val="clear" w:color="auto" w:fill="FFFFFF"/>
-        </w:rPr>
-        <w:t>w</w:t>
-      </w:r>
-      <w:r>
-        <w:rPr>
-          <w:rStyle w:val="Strong"/>
-          <w:rFonts w:cstheme="minorHAnsi"/>
-          <w:b w:val="0"/>
-          <w:sz w:val="20"/>
-          <w:szCs w:val="20"/>
-          <w:bdr w:val="none" w:sz="0" w:space="0" w:color="auto" w:frame="1"/>
-          <w:shd w:val="clear" w:color="auto" w:fill="FFFFFF"/>
-        </w:rPr>
-        <w:t xml:space="preserve">eb </w:t>
-      </w:r>
-      <w:r>
-        <w:rPr>
-          <w:rStyle w:val="Strong"/>
-          <w:rFonts w:cstheme="minorHAnsi"/>
-          <w:b w:val="0"/>
-          <w:sz w:val="20"/>
-          <w:szCs w:val="20"/>
-          <w:bdr w:val="none" w:sz="0" w:space="0" w:color="auto" w:frame="1"/>
-          <w:shd w:val="clear" w:color="auto" w:fill="FFFFFF"/>
-        </w:rPr>
-        <w:t>s</w:t>
-      </w:r>
-      <w:r>
-        <w:rPr>
-          <w:rStyle w:val="Strong"/>
-          <w:rFonts w:cstheme="minorHAnsi"/>
-          <w:b w:val="0"/>
-          <w:sz w:val="20"/>
-          <w:szCs w:val="20"/>
-          <w:bdr w:val="none" w:sz="0" w:space="0" w:color="auto" w:frame="1"/>
-          <w:shd w:val="clear" w:color="auto" w:fill="FFFFFF"/>
-        </w:rPr>
-        <w:t xml:space="preserve">erver </w:t>
-      </w:r>
-      <w:r>
-        <w:rPr>
-          <w:rStyle w:val="Strong"/>
-          <w:rFonts w:cstheme="minorHAnsi"/>
-          <w:b w:val="0"/>
-          <w:sz w:val="20"/>
-          <w:szCs w:val="20"/>
-          <w:bdr w:val="none" w:sz="0" w:space="0" w:color="auto" w:frame="1"/>
-          <w:shd w:val="clear" w:color="auto" w:fill="FFFFFF"/>
-        </w:rPr>
-        <w:t>l</w:t>
-      </w:r>
-      <w:r>
-        <w:rPr>
-          <w:rStyle w:val="Strong"/>
-          <w:rFonts w:cstheme="minorHAnsi"/>
-          <w:b w:val="0"/>
-          <w:sz w:val="20"/>
-          <w:szCs w:val="20"/>
-          <w:bdr w:val="none" w:sz="0" w:space="0" w:color="auto" w:frame="1"/>
-          <w:shd w:val="clear" w:color="auto" w:fill="FFFFFF"/>
-        </w:rPr>
-        <w:t>oad</w:t>
-      </w:r>
-      <w:r>
-        <w:rPr>
-          <w:rStyle w:val="Strong"/>
-          <w:rFonts w:cstheme="minorHAnsi"/>
-          <w:b w:val="0"/>
-          <w:sz w:val="20"/>
-          <w:szCs w:val="20"/>
-          <w:bdr w:val="none" w:sz="0" w:space="0" w:color="auto" w:frame="1"/>
-          <w:shd w:val="clear" w:color="auto" w:fill="FFFFFF"/>
-        </w:rPr>
-        <w:t>.</w:t>
+        <w:t>lowers web server load.</w:t>
       </w:r>
       <w:r>
         <w:rPr>
@@ -7231,122 +7060,293 @@
           <w:sz w:val="20"/>
           <w:szCs w:val="20"/>
         </w:rPr>
-        <w:t>data usage to below the given limit.</w:t>
+        <w:t xml:space="preserve">data usage to </w:t>
+      </w:r>
+      <w:r>
+        <w:rPr>
+          <w:rFonts w:cstheme="minorHAnsi"/>
+          <w:bCs/>
+          <w:sz w:val="20"/>
+          <w:szCs w:val="20"/>
+        </w:rPr>
+        <w:t>meet</w:t>
+      </w:r>
+      <w:r>
+        <w:rPr>
+          <w:rFonts w:cstheme="minorHAnsi"/>
+          <w:bCs/>
+          <w:sz w:val="20"/>
+          <w:szCs w:val="20"/>
+        </w:rPr>
+        <w:t xml:space="preserve"> the given limit.</w:t>
+      </w:r>
+    </w:p>
+    <w:p>
+      <w:pPr>
+        <w:spacing w:after="0" w:line="276" w:lineRule="auto"/>
+        <w:contextualSpacing/>
+        <w:rPr>
+          <w:rFonts w:cstheme="minorHAnsi"/>
+          <w:sz w:val="20"/>
+          <w:szCs w:val="20"/>
+        </w:rPr>
+      </w:pPr>
+    </w:p>
+    <w:p>
+      <w:pPr>
+        <w:pStyle w:val="Heading2"/>
+        <w:rPr>
+          <w:sz w:val="20"/>
+          <w:szCs w:val="20"/>
+        </w:rPr>
+      </w:pPr>
+      <w:r>
+        <w:t>Scenario 2</w:t>
+      </w:r>
+    </w:p>
+    <w:p>
+      <w:pPr>
+        <w:spacing w:after="0" w:line="276" w:lineRule="auto"/>
+        <w:rPr>
+          <w:rFonts w:cstheme="minorHAnsi"/>
+          <w:sz w:val="20"/>
+          <w:szCs w:val="20"/>
+        </w:rPr>
+      </w:pPr>
+      <w:r>
+        <w:rPr>
+          <w:rFonts w:cstheme="minorHAnsi"/>
+          <w:sz w:val="20"/>
+          <w:szCs w:val="20"/>
+        </w:rPr>
+        <w:t>The a</w:t>
+      </w:r>
+      <w:r>
+        <w:rPr>
+          <w:rFonts w:cstheme="minorHAnsi"/>
+          <w:sz w:val="20"/>
+          <w:szCs w:val="20"/>
+        </w:rPr>
+        <w:t xml:space="preserve">verage 3G network has </w:t>
+      </w:r>
+      <w:r>
+        <w:rPr>
+          <w:rFonts w:cstheme="minorHAnsi"/>
+          <w:sz w:val="20"/>
+          <w:szCs w:val="20"/>
+        </w:rPr>
+        <w:t>an</w:t>
+      </w:r>
+      <w:r>
+        <w:rPr>
+          <w:rFonts w:cstheme="minorHAnsi"/>
+          <w:sz w:val="20"/>
+          <w:szCs w:val="20"/>
+        </w:rPr>
+        <w:t xml:space="preserve"> upload speed of </w:t>
+      </w:r>
+      <w:r>
+        <w:rPr>
+          <w:rFonts w:cstheme="minorHAnsi"/>
+          <w:sz w:val="20"/>
+          <w:szCs w:val="20"/>
+        </w:rPr>
+        <w:t>1</w:t>
+      </w:r>
+      <w:r>
+        <w:rPr>
+          <w:rFonts w:cstheme="minorHAnsi"/>
+          <w:sz w:val="20"/>
+          <w:szCs w:val="20"/>
+        </w:rPr>
+        <w:t>0Mbps</w:t>
+      </w:r>
+      <w:r>
+        <w:rPr>
+          <w:rFonts w:cstheme="minorHAnsi"/>
+          <w:sz w:val="20"/>
+          <w:szCs w:val="20"/>
+        </w:rPr>
+        <w:t xml:space="preserve">, the </w:t>
+      </w:r>
+      <w:r>
+        <w:rPr>
+          <w:rFonts w:cstheme="minorHAnsi"/>
+          <w:sz w:val="20"/>
+          <w:szCs w:val="20"/>
+        </w:rPr>
+        <w:t>u</w:t>
+      </w:r>
+      <w:r>
+        <w:rPr>
+          <w:rFonts w:cstheme="minorHAnsi"/>
+          <w:sz w:val="20"/>
+          <w:szCs w:val="20"/>
+        </w:rPr>
+        <w:t xml:space="preserve">pload </w:t>
+      </w:r>
+      <w:r>
+        <w:rPr>
+          <w:rFonts w:cstheme="minorHAnsi"/>
+          <w:sz w:val="20"/>
+          <w:szCs w:val="20"/>
+        </w:rPr>
+        <w:t>time</w:t>
+      </w:r>
+      <w:r>
+        <w:rPr>
+          <w:rFonts w:cstheme="minorHAnsi"/>
+          <w:sz w:val="20"/>
+          <w:szCs w:val="20"/>
+        </w:rPr>
+        <w:t xml:space="preserve"> </w:t>
+      </w:r>
+      <w:r>
+        <w:rPr>
+          <w:rFonts w:cstheme="minorHAnsi"/>
+          <w:sz w:val="20"/>
+          <w:szCs w:val="20"/>
+        </w:rPr>
+        <w:t>for a packet</w:t>
+      </w:r>
+      <w:r>
+        <w:rPr>
+          <w:rFonts w:cstheme="minorHAnsi"/>
+          <w:sz w:val="20"/>
+          <w:szCs w:val="20"/>
+        </w:rPr>
+        <w:t xml:space="preserve"> from BBD-V</w:t>
+      </w:r>
+      <w:r>
+        <w:rPr>
+          <w:rFonts w:cstheme="minorHAnsi"/>
+          <w:sz w:val="20"/>
+          <w:szCs w:val="20"/>
+        </w:rPr>
+        <w:t xml:space="preserve"> </w:t>
+      </w:r>
+      <w:r>
+        <w:rPr>
+          <w:rFonts w:cstheme="minorHAnsi"/>
+          <w:sz w:val="20"/>
+          <w:szCs w:val="20"/>
+        </w:rPr>
+        <w:t xml:space="preserve">to BBD-Ops </w:t>
+      </w:r>
+      <w:r>
+        <w:rPr>
+          <w:rFonts w:cstheme="minorHAnsi"/>
+          <w:sz w:val="20"/>
+          <w:szCs w:val="20"/>
+        </w:rPr>
+        <w:t xml:space="preserve">takes </w:t>
+      </w:r>
+      <w:r>
+        <w:rPr>
+          <w:rFonts w:cstheme="minorHAnsi"/>
+          <w:sz w:val="20"/>
+          <w:szCs w:val="20"/>
+        </w:rPr>
+        <w:t>2.0 × 10^-8 seconds</w:t>
+      </w:r>
+      <w:r>
+        <w:rPr>
+          <w:rFonts w:cstheme="minorHAnsi"/>
+          <w:sz w:val="20"/>
+          <w:szCs w:val="20"/>
+        </w:rPr>
+        <w:t>.</w:t>
+      </w:r>
+    </w:p>
+    <w:p>
+      <w:pPr>
+        <w:rPr>
+          <w:rFonts w:cstheme="minorHAnsi"/>
+          <w:sz w:val="20"/>
+          <w:szCs w:val="20"/>
+        </w:rPr>
+      </w:pPr>
+      <w:r>
+        <w:rPr>
+          <w:rFonts w:cstheme="minorHAnsi"/>
+          <w:sz w:val="20"/>
+          <w:szCs w:val="20"/>
+        </w:rPr>
+        <w:t>Assum</w:t>
+      </w:r>
+      <w:r>
+        <w:rPr>
+          <w:rFonts w:cstheme="minorHAnsi"/>
+          <w:sz w:val="20"/>
+          <w:szCs w:val="20"/>
+        </w:rPr>
+        <w:t>ing</w:t>
+      </w:r>
+      <w:r>
+        <w:rPr>
+          <w:rFonts w:cstheme="minorHAnsi"/>
+          <w:sz w:val="20"/>
+          <w:szCs w:val="20"/>
+        </w:rPr>
+        <w:t xml:space="preserve"> the </w:t>
+      </w:r>
+      <w:r>
+        <w:rPr>
+          <w:rFonts w:cstheme="minorHAnsi"/>
+          <w:sz w:val="20"/>
+          <w:szCs w:val="20"/>
+        </w:rPr>
+        <w:t>WKWYL API takes negligible amount of time to respond to requests from the client</w:t>
+      </w:r>
+      <w:r>
+        <w:rPr>
+          <w:rFonts w:cstheme="minorHAnsi"/>
+          <w:sz w:val="20"/>
+          <w:szCs w:val="20"/>
+        </w:rPr>
+        <w:t xml:space="preserve"> and the time</w:t>
+      </w:r>
+      <w:r>
+        <w:rPr>
+          <w:rFonts w:cstheme="minorHAnsi"/>
+          <w:sz w:val="20"/>
+          <w:szCs w:val="20"/>
+        </w:rPr>
+        <w:t xml:space="preserve"> take</w:t>
+      </w:r>
+      <w:r>
+        <w:rPr>
+          <w:rFonts w:cstheme="minorHAnsi"/>
+          <w:sz w:val="20"/>
+          <w:szCs w:val="20"/>
+        </w:rPr>
+        <w:t>n</w:t>
+      </w:r>
+      <w:r>
+        <w:rPr>
+          <w:rFonts w:cstheme="minorHAnsi"/>
+          <w:sz w:val="20"/>
+          <w:szCs w:val="20"/>
+        </w:rPr>
+        <w:t xml:space="preserve"> to access the repositories is </w:t>
+      </w:r>
+      <w:r>
+        <w:rPr>
+          <w:rFonts w:cstheme="minorHAnsi"/>
+          <w:sz w:val="20"/>
+          <w:szCs w:val="20"/>
+        </w:rPr>
+        <w:t>0.5</w:t>
       </w:r>
       <w:bookmarkStart w:id="4" w:name="_GoBack"/>
       <w:bookmarkEnd w:id="4"/>
-    </w:p>
-    <w:p>
-      <w:pPr>
-        <w:spacing w:after="0" w:line="276" w:lineRule="auto"/>
-        <w:contextualSpacing/>
-        <w:rPr>
-          <w:rFonts w:cstheme="minorHAnsi"/>
-          <w:sz w:val="20"/>
-          <w:szCs w:val="20"/>
-        </w:rPr>
-      </w:pPr>
-    </w:p>
-    <w:p>
-      <w:pPr>
-        <w:pStyle w:val="Heading2"/>
-        <w:rPr>
-          <w:sz w:val="20"/>
-          <w:szCs w:val="20"/>
-        </w:rPr>
-      </w:pPr>
-      <w:r>
-        <w:t>Scenario 2</w:t>
-      </w:r>
-    </w:p>
-    <w:p>
-      <w:pPr>
-        <w:spacing w:after="0" w:line="276" w:lineRule="auto"/>
-        <w:rPr>
-          <w:rFonts w:cstheme="minorHAnsi"/>
-          <w:sz w:val="20"/>
-          <w:szCs w:val="20"/>
-        </w:rPr>
-      </w:pPr>
-      <w:r>
-        <w:rPr>
-          <w:rFonts w:cstheme="minorHAnsi"/>
-          <w:sz w:val="20"/>
-          <w:szCs w:val="20"/>
-        </w:rPr>
-        <w:t>The a</w:t>
-      </w:r>
-      <w:r>
-        <w:rPr>
-          <w:rFonts w:cstheme="minorHAnsi"/>
-          <w:sz w:val="20"/>
-          <w:szCs w:val="20"/>
-        </w:rPr>
-        <w:t xml:space="preserve">verage 3G network has </w:t>
-      </w:r>
-      <w:r>
-        <w:rPr>
-          <w:rFonts w:cstheme="minorHAnsi"/>
-          <w:sz w:val="20"/>
-          <w:szCs w:val="20"/>
-        </w:rPr>
-        <w:t>an</w:t>
-      </w:r>
-      <w:r>
-        <w:rPr>
-          <w:rFonts w:cstheme="minorHAnsi"/>
-          <w:sz w:val="20"/>
-          <w:szCs w:val="20"/>
-        </w:rPr>
-        <w:t xml:space="preserve"> upload speed of </w:t>
-      </w:r>
-      <w:r>
-        <w:rPr>
-          <w:rFonts w:cstheme="minorHAnsi"/>
-          <w:sz w:val="20"/>
-          <w:szCs w:val="20"/>
-        </w:rPr>
-        <w:t>1</w:t>
-      </w:r>
-      <w:r>
-        <w:rPr>
-          <w:rFonts w:cstheme="minorHAnsi"/>
-          <w:sz w:val="20"/>
-          <w:szCs w:val="20"/>
-        </w:rPr>
-        <w:t>0Mbps</w:t>
-      </w:r>
-      <w:r>
-        <w:rPr>
-          <w:rFonts w:cstheme="minorHAnsi"/>
-          <w:sz w:val="20"/>
-          <w:szCs w:val="20"/>
-        </w:rPr>
-        <w:t xml:space="preserve">, the </w:t>
-      </w:r>
-      <w:r>
-        <w:rPr>
-          <w:rFonts w:cstheme="minorHAnsi"/>
-          <w:sz w:val="20"/>
-          <w:szCs w:val="20"/>
-        </w:rPr>
-        <w:t>u</w:t>
-      </w:r>
-      <w:r>
-        <w:rPr>
-          <w:rFonts w:cstheme="minorHAnsi"/>
-          <w:sz w:val="20"/>
-          <w:szCs w:val="20"/>
-        </w:rPr>
-        <w:t xml:space="preserve">pload </w:t>
-      </w:r>
-      <w:r>
-        <w:rPr>
-          <w:rFonts w:cstheme="minorHAnsi"/>
-          <w:sz w:val="20"/>
-          <w:szCs w:val="20"/>
-        </w:rPr>
-        <w:t>time</w:t>
+      <w:r>
+        <w:rPr>
+          <w:rFonts w:cstheme="minorHAnsi"/>
+          <w:sz w:val="20"/>
+          <w:szCs w:val="20"/>
+        </w:rPr>
+        <w:t xml:space="preserve"> second.</w:t>
       </w:r>
       <w:r>
         <w:rPr>
@@ -7362,71 +7362,6 @@
           <w:sz w:val="20"/>
           <w:szCs w:val="20"/>
         </w:rPr>
-        <w:t>for a packet</w:t>
-      </w:r>
-      <w:r>
-        <w:rPr>
-          <w:rFonts w:cstheme="minorHAnsi"/>
-          <w:sz w:val="20"/>
-          <w:szCs w:val="20"/>
-        </w:rPr>
-        <w:t xml:space="preserve"> from BBD-V</w:t>
-      </w:r>
-      <w:r>
-        <w:rPr>
-          <w:rFonts w:cstheme="minorHAnsi"/>
-          <w:sz w:val="20"/>
-          <w:szCs w:val="20"/>
-        </w:rPr>
-        <w:t xml:space="preserve"> </w:t>
-      </w:r>
-      <w:r>
-        <w:rPr>
-          <w:rFonts w:cstheme="minorHAnsi"/>
-          <w:sz w:val="20"/>
-          <w:szCs w:val="20"/>
-        </w:rPr>
-        <w:t xml:space="preserve">to BBD-Ops </w:t>
-      </w:r>
-      <w:r>
-        <w:rPr>
-          <w:rFonts w:cstheme="minorHAnsi"/>
-          <w:sz w:val="20"/>
-          <w:szCs w:val="20"/>
-        </w:rPr>
-        <w:t xml:space="preserve">takes </w:t>
-      </w:r>
-      <w:r>
-        <w:rPr>
-          <w:rFonts w:cstheme="minorHAnsi"/>
-          <w:sz w:val="20"/>
-          <w:szCs w:val="20"/>
-        </w:rPr>
-        <w:t>2.0 × 10^-8 seconds</w:t>
-      </w:r>
-      <w:r>
-        <w:rPr>
-          <w:rFonts w:cstheme="minorHAnsi"/>
-          <w:sz w:val="20"/>
-          <w:szCs w:val="20"/>
-        </w:rPr>
-        <w:t>.</w:t>
-      </w:r>
-    </w:p>
-    <w:p>
-      <w:pPr>
-        <w:rPr>
-          <w:rFonts w:cstheme="minorHAnsi"/>
-          <w:sz w:val="20"/>
-          <w:szCs w:val="20"/>
-        </w:rPr>
-      </w:pPr>
-      <w:r>
-        <w:rPr>
-          <w:rFonts w:cstheme="minorHAnsi"/>
-          <w:sz w:val="20"/>
-          <w:szCs w:val="20"/>
-        </w:rPr>
         <w:t>Assum</w:t>
       </w:r>
       <w:r>
@@ -7443,78 +7378,6 @@
           <w:sz w:val="20"/>
           <w:szCs w:val="20"/>
         </w:rPr>
-        <w:t xml:space="preserve"> the </w:t>
-      </w:r>
-      <w:r>
-        <w:rPr>
-          <w:rFonts w:cstheme="minorHAnsi"/>
-          <w:sz w:val="20"/>
-          <w:szCs w:val="20"/>
-        </w:rPr>
-        <w:t>WKWYL API takes negligible amount of time to respond to requests from the client</w:t>
-      </w:r>
-      <w:r>
-        <w:rPr>
-          <w:rFonts w:cstheme="minorHAnsi"/>
-          <w:sz w:val="20"/>
-          <w:szCs w:val="20"/>
-        </w:rPr>
-        <w:t xml:space="preserve"> and the time</w:t>
-      </w:r>
-      <w:r>
-        <w:rPr>
-          <w:rFonts w:cstheme="minorHAnsi"/>
-          <w:sz w:val="20"/>
-          <w:szCs w:val="20"/>
-        </w:rPr>
-        <w:t xml:space="preserve"> take</w:t>
-      </w:r>
-      <w:r>
-        <w:rPr>
-          <w:rFonts w:cstheme="minorHAnsi"/>
-          <w:sz w:val="20"/>
-          <w:szCs w:val="20"/>
-        </w:rPr>
-        <w:t>n</w:t>
-      </w:r>
-      <w:r>
-        <w:rPr>
-          <w:rFonts w:cstheme="minorHAnsi"/>
-          <w:sz w:val="20"/>
-          <w:szCs w:val="20"/>
-        </w:rPr>
-        <w:t xml:space="preserve"> to access the repositories is 1 second.</w:t>
-      </w:r>
-      <w:r>
-        <w:rPr>
-          <w:rFonts w:cstheme="minorHAnsi"/>
-          <w:sz w:val="20"/>
-          <w:szCs w:val="20"/>
-        </w:rPr>
-        <w:t xml:space="preserve"> </w:t>
-      </w:r>
-      <w:r>
-        <w:rPr>
-          <w:rFonts w:cstheme="minorHAnsi"/>
-          <w:sz w:val="20"/>
-          <w:szCs w:val="20"/>
-        </w:rPr>
-        <w:t>Assum</w:t>
-      </w:r>
-      <w:r>
-        <w:rPr>
-          <w:rFonts w:cstheme="minorHAnsi"/>
-          <w:sz w:val="20"/>
-          <w:szCs w:val="20"/>
-        </w:rPr>
-        <w:t>ing</w:t>
-      </w:r>
-      <w:r>
-        <w:rPr>
-          <w:rFonts w:cstheme="minorHAnsi"/>
-          <w:sz w:val="20"/>
-          <w:szCs w:val="20"/>
-        </w:rPr>
         <w:t xml:space="preserve"> it takes </w:t>
       </w:r>
       <w:r>
@@ -7523,6 +7386,14 @@
           <w:sz w:val="20"/>
           <w:szCs w:val="20"/>
         </w:rPr>
+        <w:t>0.</w:t>
+      </w:r>
+      <w:r>
+        <w:rPr>
+          <w:rFonts w:cstheme="minorHAnsi"/>
+          <w:sz w:val="20"/>
+          <w:szCs w:val="20"/>
+        </w:rPr>
         <w:t xml:space="preserve">1 second to communicate between </w:t>
       </w:r>
       <w:r>
@@ -7541,13 +7412,22 @@
         </w:rPr>
         <w:t>processes.</w:t>
       </w:r>
-      <w:r>
-        <w:rPr>
-          <w:rFonts w:cstheme="minorHAnsi"/>
-          <w:sz w:val="20"/>
-          <w:szCs w:val="20"/>
-        </w:rPr>
-        <w:t xml:space="preserve"> The processes include: v</w:t>
+    </w:p>
+    <w:p>
+      <w:pPr>
+        <w:rPr>
+          <w:rFonts w:cstheme="minorHAnsi"/>
+          <w:sz w:val="20"/>
+          <w:szCs w:val="20"/>
+        </w:rPr>
+      </w:pPr>
+      <w:r>
+        <w:rPr>
+          <w:rFonts w:cstheme="minorHAnsi"/>
+          <w:sz w:val="20"/>
+          <w:szCs w:val="20"/>
+        </w:rPr>
+        <w:t>The processes include: v</w:t>
       </w:r>
       <w:r>
         <w:rPr>
@@ -7847,23 +7727,7 @@
           <w:sz w:val="20"/>
           <w:szCs w:val="20"/>
         </w:rPr>
-        <w:t xml:space="preserve">Therefore, it takes approximately </w:t>
-      </w:r>
-      <w:r>
-        <w:rPr>
-          <w:rFonts w:cstheme="minorHAnsi"/>
-          <w:sz w:val="20"/>
-          <w:szCs w:val="20"/>
-        </w:rPr>
-        <w:t>4.</w:t>
-      </w:r>
-      <w:r>
-        <w:rPr>
-          <w:rFonts w:cstheme="minorHAnsi"/>
-          <w:sz w:val="20"/>
-          <w:szCs w:val="20"/>
-        </w:rPr>
-        <w:t>5 seconds, which the same as the 5 second restriction.</w:t>
+        <w:t>Therefore, it takes approximately 4.5 seconds, which the same as the 5 second restriction.</w:t>
       </w:r>
     </w:p>
     <w:p>
@@ -11165,6 +11029,7 @@
     <w:lsdException w:name="HTML Sample" w:semiHidden="1" w:unhideWhenUsed="1"/>
     <w:lsdException w:name="HTML Typewriter" w:semiHidden="1" w:unhideWhenUsed="1"/>
     <w:lsdException w:name="HTML Variable" w:semiHidden="1" w:unhideWhenUsed="1"/>
+    <w:lsdException w:name="Normal Table" w:semiHidden="1" w:unhideWhenUsed="1"/>
     <w:lsdException w:name="annotation subject" w:semiHidden="1" w:unhideWhenUsed="1"/>
     <w:lsdException w:name="No List" w:semiHidden="1" w:unhideWhenUsed="1"/>
     <w:lsdException w:name="Outline List 1" w:semiHidden="1" w:unhideWhenUsed="1"/>
@@ -11208,8 +11073,10 @@
     <w:lsdException w:name="Table Elegant" w:semiHidden="1" w:unhideWhenUsed="1"/>
     <w:lsdException w:name="Table Professional" w:semiHidden="1" w:unhideWhenUsed="1"/>
     <w:lsdException w:name="Table Subtle 1" w:semiHidden="1" w:unhideWhenUsed="1"/>
+    <w:lsdException w:name="Table Subtle 2" w:semiHidden="1" w:unhideWhenUsed="1"/>
     <w:lsdException w:name="Table Web 1" w:semiHidden="1" w:unhideWhenUsed="1"/>
     <w:lsdException w:name="Table Web 2" w:semiHidden="1" w:unhideWhenUsed="1"/>
+    <w:lsdException w:name="Table Web 3" w:semiHidden="1" w:unhideWhenUsed="1"/>
     <w:lsdException w:name="Balloon Text" w:semiHidden="1" w:unhideWhenUsed="1"/>
     <w:lsdException w:name="Table Grid" w:uiPriority="39"/>
     <w:lsdException w:name="Table Theme" w:semiHidden="1" w:unhideWhenUsed="1"/>
@@ -11529,6 +11396,7 @@
   <w:style w:type="character" w:default="1" w:styleId="DefaultParagraphFont">
     <w:name w:val="Default Paragraph Font"/>
     <w:uiPriority w:val="1"/>
+    <w:semiHidden/>
     <w:unhideWhenUsed/>
   </w:style>
   <w:style w:type="table" w:default="1" w:styleId="TableNormal">
@@ -11986,7 +11854,7 @@
 </file>
 
 <file path=customXml/itemProps1.xml><?xml version="1.0" encoding="utf-8"?>
-<ds:datastoreItem xmlns:ds="http://schemas.openxmlformats.org/officeDocument/2006/customXml" ds:itemID="{F40E8AA4-2A2D-4DF3-AC2A-1F04B32C78A2}">
+<ds:datastoreItem xmlns:ds="http://schemas.openxmlformats.org/officeDocument/2006/customXml" ds:itemID="{E71D2DD4-F84D-4957-81A7-BA119B249008}">
   <ds:schemaRefs>
     <ds:schemaRef ds:uri="http://schemas.openxmlformats.org/officeDocument/2006/bibliography"/>
   </ds:schemaRefs>

</xml_diff>

<commit_message>
before changing scenario 3
</commit_message>
<xml_diff>
--- a/SE325_Report_elee353.docx
+++ b/SE325_Report_elee353.docx
@@ -4322,7 +4322,25 @@
           <w:sz w:val="20"/>
           <w:szCs w:val="20"/>
         </w:rPr>
-        <w:t>The system consists of an application server, a large number of clients, and a database.</w:t>
+        <w:t xml:space="preserve">The system consists of an application server, </w:t>
+      </w:r>
+      <w:proofErr w:type="gramStart"/>
+      <w:r>
+        <w:rPr>
+          <w:rFonts w:cstheme="minorHAnsi"/>
+          <w:sz w:val="20"/>
+          <w:szCs w:val="20"/>
+        </w:rPr>
+        <w:t>a large number of</w:t>
+      </w:r>
+      <w:proofErr w:type="gramEnd"/>
+      <w:r>
+        <w:rPr>
+          <w:rFonts w:cstheme="minorHAnsi"/>
+          <w:sz w:val="20"/>
+          <w:szCs w:val="20"/>
+        </w:rPr>
+        <w:t xml:space="preserve"> clients, and a database.</w:t>
       </w:r>
     </w:p>
     <w:p>
@@ -4388,15 +4406,33 @@
           <w:sz w:val="20"/>
           <w:szCs w:val="20"/>
         </w:rPr>
-        <w:t xml:space="preserve">There can be a large </w:t>
-      </w:r>
-      <w:r>
-        <w:rPr>
-          <w:rFonts w:cstheme="minorHAnsi"/>
-          <w:sz w:val="20"/>
-          <w:szCs w:val="20"/>
-        </w:rPr>
-        <w:t xml:space="preserve">number of clients </w:t>
+        <w:t xml:space="preserve">There can be </w:t>
+      </w:r>
+      <w:proofErr w:type="gramStart"/>
+      <w:r>
+        <w:rPr>
+          <w:rFonts w:cstheme="minorHAnsi"/>
+          <w:sz w:val="20"/>
+          <w:szCs w:val="20"/>
+        </w:rPr>
+        <w:t xml:space="preserve">a large </w:t>
+      </w:r>
+      <w:r>
+        <w:rPr>
+          <w:rFonts w:cstheme="minorHAnsi"/>
+          <w:sz w:val="20"/>
+          <w:szCs w:val="20"/>
+        </w:rPr>
+        <w:t>number of</w:t>
+      </w:r>
+      <w:proofErr w:type="gramEnd"/>
+      <w:r>
+        <w:rPr>
+          <w:rFonts w:cstheme="minorHAnsi"/>
+          <w:sz w:val="20"/>
+          <w:szCs w:val="20"/>
+        </w:rPr>
+        <w:t xml:space="preserve"> clients </w:t>
       </w:r>
       <w:r>
         <w:rPr>
@@ -5782,7 +5818,25 @@
           <w:sz w:val="20"/>
           <w:szCs w:val="20"/>
         </w:rPr>
-        <w:t xml:space="preserve">Functionalities likely to change are located in </w:t>
+        <w:t xml:space="preserve">Functionalities likely to change </w:t>
+      </w:r>
+      <w:proofErr w:type="gramStart"/>
+      <w:r>
+        <w:rPr>
+          <w:rFonts w:cstheme="minorHAnsi"/>
+          <w:sz w:val="20"/>
+          <w:szCs w:val="20"/>
+        </w:rPr>
+        <w:t>are located in</w:t>
+      </w:r>
+      <w:proofErr w:type="gramEnd"/>
+      <w:r>
+        <w:rPr>
+          <w:rFonts w:cstheme="minorHAnsi"/>
+          <w:sz w:val="20"/>
+          <w:szCs w:val="20"/>
+        </w:rPr>
+        <w:t xml:space="preserve"> </w:t>
       </w:r>
       <w:r>
         <w:rPr>
@@ -7082,28 +7136,14 @@
       <w:r>
         <w:rPr>
           <w:rFonts w:cstheme="minorHAnsi"/>
+          <w:bCs/>
           <w:sz w:val="20"/>
           <w:szCs w:val="20"/>
         </w:rPr>
         <w:lastRenderedPageBreak/>
-        <w:t xml:space="preserve">By </w:t>
-      </w:r>
-      <w:r>
-        <w:rPr>
-          <w:rFonts w:cstheme="minorHAnsi"/>
-          <w:sz w:val="20"/>
-          <w:szCs w:val="20"/>
-        </w:rPr>
-        <w:t xml:space="preserve">applying the </w:t>
-      </w:r>
-      <w:r>
-        <w:rPr>
-          <w:rFonts w:cstheme="minorHAnsi"/>
-          <w:sz w:val="20"/>
-          <w:szCs w:val="20"/>
-        </w:rPr>
-        <w:t>‘</w:t>
-      </w:r>
+        <w:t xml:space="preserve">A driver should not speed all the </w:t>
+      </w:r>
+      <w:proofErr w:type="gramStart"/>
       <w:r>
         <w:rPr>
           <w:rFonts w:cstheme="minorHAnsi"/>
@@ -7111,8 +7151,9 @@
           <w:sz w:val="20"/>
           <w:szCs w:val="20"/>
         </w:rPr>
-        <w:t>manage event rate</w:t>
-      </w:r>
+        <w:t>time,</w:t>
+      </w:r>
+      <w:proofErr w:type="gramEnd"/>
       <w:r>
         <w:rPr>
           <w:rFonts w:cstheme="minorHAnsi"/>
@@ -7120,7 +7161,7 @@
           <w:sz w:val="20"/>
           <w:szCs w:val="20"/>
         </w:rPr>
-        <w:t xml:space="preserve">’ tactics, this software architecture can control the </w:t>
+        <w:t xml:space="preserve"> therefore it is reasonable to assume that </w:t>
       </w:r>
       <w:r>
         <w:rPr>
@@ -7129,7 +7170,7 @@
           <w:sz w:val="20"/>
           <w:szCs w:val="20"/>
         </w:rPr>
-        <w:t xml:space="preserve">data usage to </w:t>
+        <w:t xml:space="preserve">only </w:t>
       </w:r>
       <w:r>
         <w:rPr>
@@ -7138,25 +7179,7 @@
           <w:sz w:val="20"/>
           <w:szCs w:val="20"/>
         </w:rPr>
-        <w:t>meet</w:t>
-      </w:r>
-      <w:r>
-        <w:rPr>
-          <w:rFonts w:cstheme="minorHAnsi"/>
-          <w:bCs/>
-          <w:sz w:val="20"/>
-          <w:szCs w:val="20"/>
-        </w:rPr>
-        <w:t xml:space="preserve"> the given limit.</w:t>
-      </w:r>
-      <w:r>
-        <w:rPr>
-          <w:rFonts w:cstheme="minorHAnsi"/>
-          <w:bCs/>
-          <w:sz w:val="20"/>
-          <w:szCs w:val="20"/>
-        </w:rPr>
-        <w:t xml:space="preserve"> A driver should not speed all the time, therefore it is reasonable to assume that a quarter of the time we will be sampling at the maximum speed of one event per second</w:t>
+        <w:t>a quarter of the time we will be sampling at the maximum speed of one event per second</w:t>
       </w:r>
       <w:r>
         <w:rPr>
@@ -7308,6 +7331,7 @@
         </w:rPr>
         <w:t>75</w:t>
       </w:r>
+      <w:proofErr w:type="gramStart"/>
       <w:r>
         <w:rPr>
           <w:rFonts w:cstheme="minorHAnsi"/>
@@ -7322,7 +7346,16 @@
           <w:sz w:val="20"/>
           <w:szCs w:val="20"/>
         </w:rPr>
-        <w:t xml:space="preserve"> * </w:t>
+        <w:t xml:space="preserve"> *</w:t>
+      </w:r>
+      <w:proofErr w:type="gramEnd"/>
+      <w:r>
+        <w:rPr>
+          <w:rFonts w:cstheme="minorHAnsi"/>
+          <w:sz w:val="20"/>
+          <w:szCs w:val="20"/>
+        </w:rPr>
+        <w:t xml:space="preserve"> </w:t>
       </w:r>
       <w:r>
         <w:rPr>
@@ -7387,8 +7420,69 @@
         </w:rPr>
         <w:t xml:space="preserve"> MB</w:t>
       </w:r>
-      <w:bookmarkStart w:id="4" w:name="_GoBack"/>
-      <w:bookmarkEnd w:id="4"/>
+    </w:p>
+    <w:p>
+      <w:pPr>
+        <w:spacing w:after="0" w:line="276" w:lineRule="auto"/>
+        <w:contextualSpacing/>
+        <w:rPr>
+          <w:rFonts w:cstheme="minorHAnsi"/>
+          <w:sz w:val="20"/>
+          <w:szCs w:val="20"/>
+        </w:rPr>
+      </w:pPr>
+      <w:proofErr w:type="gramStart"/>
+      <w:r>
+        <w:rPr>
+          <w:rFonts w:cstheme="minorHAnsi"/>
+          <w:sz w:val="20"/>
+          <w:szCs w:val="20"/>
+        </w:rPr>
+        <w:t>Therefore</w:t>
+      </w:r>
+      <w:proofErr w:type="gramEnd"/>
+      <w:r>
+        <w:rPr>
+          <w:rFonts w:cstheme="minorHAnsi"/>
+          <w:sz w:val="20"/>
+          <w:szCs w:val="20"/>
+        </w:rPr>
+        <w:t xml:space="preserve"> the reasonable data usage for an average driver should be approximately 3.06 MB.</w:t>
+      </w:r>
+      <w:r>
+        <w:rPr>
+          <w:rFonts w:cstheme="minorHAnsi"/>
+          <w:sz w:val="20"/>
+          <w:szCs w:val="20"/>
+        </w:rPr>
+        <w:t xml:space="preserve"> </w:t>
+      </w:r>
+      <w:r>
+        <w:rPr>
+          <w:rFonts w:cstheme="minorHAnsi"/>
+          <w:sz w:val="20"/>
+          <w:szCs w:val="20"/>
+        </w:rPr>
+        <w:t>By applying the ‘</w:t>
+      </w:r>
+      <w:r>
+        <w:rPr>
+          <w:rFonts w:cstheme="minorHAnsi"/>
+          <w:bCs/>
+          <w:sz w:val="20"/>
+          <w:szCs w:val="20"/>
+        </w:rPr>
+        <w:t>manage event rate</w:t>
+      </w:r>
+      <w:r>
+        <w:rPr>
+          <w:rFonts w:cstheme="minorHAnsi"/>
+          <w:bCs/>
+          <w:sz w:val="20"/>
+          <w:szCs w:val="20"/>
+        </w:rPr>
+        <w:t>’ tactics, this software architecture can control the data usage to meet the given limit.</w:t>
+      </w:r>
     </w:p>
     <w:p>
       <w:pPr>
@@ -7572,6 +7666,30 @@
         </w:rPr>
         <w:t>.</w:t>
       </w:r>
+      <w:r>
+        <w:rPr>
+          <w:rFonts w:cstheme="minorHAnsi"/>
+          <w:sz w:val="20"/>
+          <w:szCs w:val="20"/>
+        </w:rPr>
+        <w:t xml:space="preserve"> This value</w:t>
+      </w:r>
+      <w:r>
+        <w:rPr>
+          <w:rFonts w:cstheme="minorHAnsi"/>
+          <w:sz w:val="20"/>
+          <w:szCs w:val="20"/>
+        </w:rPr>
+        <w:t xml:space="preserve"> is</w:t>
+      </w:r>
+      <w:r>
+        <w:rPr>
+          <w:rFonts w:cstheme="minorHAnsi"/>
+          <w:sz w:val="20"/>
+          <w:szCs w:val="20"/>
+        </w:rPr>
+        <w:t xml:space="preserve"> therefore negligible.</w:t>
+      </w:r>
     </w:p>
     <w:p>
       <w:pPr>
@@ -7659,7 +7777,23 @@
           <w:sz w:val="20"/>
           <w:szCs w:val="20"/>
         </w:rPr>
-        <w:t xml:space="preserve"> to access the repositories is </w:t>
+        <w:t xml:space="preserve"> to access the </w:t>
+      </w:r>
+      <w:r>
+        <w:rPr>
+          <w:rFonts w:cstheme="minorHAnsi"/>
+          <w:sz w:val="20"/>
+          <w:szCs w:val="20"/>
+        </w:rPr>
+        <w:t>speed/location repository</w:t>
+      </w:r>
+      <w:r>
+        <w:rPr>
+          <w:rFonts w:cstheme="minorHAnsi"/>
+          <w:sz w:val="20"/>
+          <w:szCs w:val="20"/>
+        </w:rPr>
+        <w:t xml:space="preserve"> is </w:t>
       </w:r>
       <w:r>
         <w:rPr>
@@ -7693,6 +7827,87 @@
         </w:rPr>
         <w:t>.</w:t>
       </w:r>
+    </w:p>
+    <w:p>
+      <w:pPr>
+        <w:rPr>
+          <w:rFonts w:cstheme="minorHAnsi"/>
+          <w:sz w:val="20"/>
+          <w:szCs w:val="20"/>
+        </w:rPr>
+      </w:pPr>
+      <w:r>
+        <w:rPr>
+          <w:rFonts w:cstheme="minorHAnsi"/>
+          <w:sz w:val="20"/>
+          <w:szCs w:val="20"/>
+        </w:rPr>
+        <w:t>Assum</w:t>
+      </w:r>
+      <w:r>
+        <w:rPr>
+          <w:rFonts w:cstheme="minorHAnsi"/>
+          <w:sz w:val="20"/>
+          <w:szCs w:val="20"/>
+        </w:rPr>
+        <w:t>ing</w:t>
+      </w:r>
+      <w:r>
+        <w:rPr>
+          <w:rFonts w:cstheme="minorHAnsi"/>
+          <w:sz w:val="20"/>
+          <w:szCs w:val="20"/>
+        </w:rPr>
+        <w:t xml:space="preserve"> it takes </w:t>
+      </w:r>
+      <w:r>
+        <w:rPr>
+          <w:rFonts w:cstheme="minorHAnsi"/>
+          <w:sz w:val="20"/>
+          <w:szCs w:val="20"/>
+        </w:rPr>
+        <w:t>0.</w:t>
+      </w:r>
+      <w:r>
+        <w:rPr>
+          <w:rFonts w:cstheme="minorHAnsi"/>
+          <w:sz w:val="20"/>
+          <w:szCs w:val="20"/>
+        </w:rPr>
+        <w:t>1 second</w:t>
+      </w:r>
+      <w:r>
+        <w:rPr>
+          <w:rFonts w:cstheme="minorHAnsi"/>
+          <w:sz w:val="20"/>
+          <w:szCs w:val="20"/>
+        </w:rPr>
+        <w:t>s</w:t>
+      </w:r>
+      <w:r>
+        <w:rPr>
+          <w:rFonts w:cstheme="minorHAnsi"/>
+          <w:sz w:val="20"/>
+          <w:szCs w:val="20"/>
+        </w:rPr>
+        <w:t xml:space="preserve"> to communicate between </w:t>
+      </w:r>
+      <w:r>
+        <w:rPr>
+          <w:rFonts w:cstheme="minorHAnsi"/>
+          <w:sz w:val="20"/>
+          <w:szCs w:val="20"/>
+        </w:rPr>
+        <w:t xml:space="preserve">the </w:t>
+      </w:r>
+      <w:r>
+        <w:rPr>
+          <w:rFonts w:cstheme="minorHAnsi"/>
+          <w:sz w:val="20"/>
+          <w:szCs w:val="20"/>
+        </w:rPr>
+        <w:t>processes.</w:t>
+      </w:r>
       <w:r>
         <w:rPr>
           <w:rFonts w:cstheme="minorHAnsi"/>
@@ -7707,15 +7922,210 @@
           <w:sz w:val="20"/>
           <w:szCs w:val="20"/>
         </w:rPr>
-        <w:t>Assum</w:t>
-      </w:r>
-      <w:r>
-        <w:rPr>
-          <w:rFonts w:cstheme="minorHAnsi"/>
-          <w:sz w:val="20"/>
-          <w:szCs w:val="20"/>
-        </w:rPr>
-        <w:t>ing</w:t>
+        <w:t>The processes include: v</w:t>
+      </w:r>
+      <w:r>
+        <w:rPr>
+          <w:rFonts w:cstheme="minorHAnsi"/>
+          <w:sz w:val="20"/>
+          <w:szCs w:val="20"/>
+        </w:rPr>
+        <w:t>ehicle speed/location processing</w:t>
+      </w:r>
+      <w:r>
+        <w:rPr>
+          <w:rFonts w:cstheme="minorHAnsi"/>
+          <w:sz w:val="20"/>
+          <w:szCs w:val="20"/>
+        </w:rPr>
+        <w:t>, m</w:t>
+      </w:r>
+      <w:r>
+        <w:rPr>
+          <w:rFonts w:cstheme="minorHAnsi"/>
+          <w:sz w:val="20"/>
+          <w:szCs w:val="20"/>
+        </w:rPr>
+        <w:t>onitor d</w:t>
+      </w:r>
+      <w:r>
+        <w:rPr>
+          <w:rFonts w:cstheme="minorHAnsi"/>
+          <w:sz w:val="20"/>
+          <w:szCs w:val="20"/>
+        </w:rPr>
+        <w:t>rivers</w:t>
+      </w:r>
+      <w:r>
+        <w:rPr>
+          <w:rFonts w:cstheme="minorHAnsi"/>
+          <w:sz w:val="20"/>
+          <w:szCs w:val="20"/>
+        </w:rPr>
+        <w:t>, r</w:t>
+      </w:r>
+      <w:r>
+        <w:rPr>
+          <w:rFonts w:cstheme="minorHAnsi"/>
+          <w:sz w:val="20"/>
+          <w:szCs w:val="20"/>
+        </w:rPr>
+        <w:t>eporting to p</w:t>
+      </w:r>
+      <w:r>
+        <w:rPr>
+          <w:rFonts w:cstheme="minorHAnsi"/>
+          <w:sz w:val="20"/>
+          <w:szCs w:val="20"/>
+        </w:rPr>
+        <w:t>olice process</w:t>
+      </w:r>
+      <w:r>
+        <w:rPr>
+          <w:rFonts w:cstheme="minorHAnsi"/>
+          <w:sz w:val="20"/>
+          <w:szCs w:val="20"/>
+        </w:rPr>
+        <w:t>.</w:t>
+      </w:r>
+      <w:r>
+        <w:rPr>
+          <w:rFonts w:cstheme="minorHAnsi"/>
+          <w:sz w:val="20"/>
+          <w:szCs w:val="20"/>
+        </w:rPr>
+        <w:t xml:space="preserve"> </w:t>
+      </w:r>
+      <w:r>
+        <w:rPr>
+          <w:rFonts w:cstheme="minorHAnsi"/>
+          <w:sz w:val="20"/>
+          <w:szCs w:val="20"/>
+        </w:rPr>
+        <w:t>The process communication takes 0.4 seconds in total.</w:t>
+      </w:r>
+      <w:r>
+        <w:rPr>
+          <w:rFonts w:cstheme="minorHAnsi"/>
+          <w:sz w:val="20"/>
+          <w:szCs w:val="20"/>
+        </w:rPr>
+        <w:t xml:space="preserve"> </w:t>
+      </w:r>
+      <w:r>
+        <w:rPr>
+          <w:rFonts w:cstheme="minorHAnsi"/>
+          <w:sz w:val="20"/>
+          <w:szCs w:val="20"/>
+        </w:rPr>
+        <w:t>Suspicious drivers can be pre-processed inside the driver monitor module when there are more spare computation resources. This can then be retrieved faster than relying them to be computed in time before report to police.</w:t>
+      </w:r>
+    </w:p>
+    <w:p>
+      <w:pPr>
+        <w:rPr>
+          <w:rFonts w:cstheme="minorHAnsi"/>
+          <w:sz w:val="20"/>
+          <w:szCs w:val="20"/>
+        </w:rPr>
+      </w:pPr>
+      <w:r>
+        <w:rPr>
+          <w:rFonts w:cstheme="minorHAnsi"/>
+          <w:bCs/>
+          <w:sz w:val="20"/>
+          <w:szCs w:val="20"/>
+        </w:rPr>
+        <w:t xml:space="preserve">Introducing concurrency by increasing the number of processors and servers allow more data to be processed under high load. This can prevent significant increase of process time. </w:t>
+      </w:r>
+      <w:r>
+        <w:rPr>
+          <w:rFonts w:cstheme="minorHAnsi"/>
+          <w:sz w:val="20"/>
+          <w:szCs w:val="20"/>
+        </w:rPr>
+        <w:t xml:space="preserve">The speed/location processing and driver monitor should </w:t>
+      </w:r>
+      <w:r>
+        <w:rPr>
+          <w:rFonts w:cstheme="minorHAnsi"/>
+          <w:sz w:val="20"/>
+          <w:szCs w:val="20"/>
+        </w:rPr>
+        <w:t xml:space="preserve">therefore be </w:t>
+      </w:r>
+      <w:r>
+        <w:rPr>
+          <w:rFonts w:cstheme="minorHAnsi"/>
+          <w:sz w:val="20"/>
+          <w:szCs w:val="20"/>
+        </w:rPr>
+        <w:t xml:space="preserve">take </w:t>
+      </w:r>
+      <w:r>
+        <w:rPr>
+          <w:rFonts w:cstheme="minorHAnsi"/>
+          <w:sz w:val="20"/>
+          <w:szCs w:val="20"/>
+        </w:rPr>
+        <w:t xml:space="preserve">1 second and </w:t>
+      </w:r>
+      <w:r>
+        <w:rPr>
+          <w:rFonts w:cstheme="minorHAnsi"/>
+          <w:sz w:val="20"/>
+          <w:szCs w:val="20"/>
+        </w:rPr>
+        <w:t>2 seconds to process data</w:t>
+      </w:r>
+      <w:r>
+        <w:rPr>
+          <w:rFonts w:cstheme="minorHAnsi"/>
+          <w:sz w:val="20"/>
+          <w:szCs w:val="20"/>
+        </w:rPr>
+        <w:t xml:space="preserve"> </w:t>
+      </w:r>
+      <w:r>
+        <w:rPr>
+          <w:rFonts w:cstheme="minorHAnsi"/>
+          <w:sz w:val="20"/>
+          <w:szCs w:val="20"/>
+        </w:rPr>
+        <w:t>respectively</w:t>
+      </w:r>
+      <w:r>
+        <w:rPr>
+          <w:rFonts w:cstheme="minorHAnsi"/>
+          <w:sz w:val="20"/>
+          <w:szCs w:val="20"/>
+        </w:rPr>
+        <w:t>, even under reasonably high load</w:t>
+      </w:r>
+      <w:r>
+        <w:rPr>
+          <w:rFonts w:cstheme="minorHAnsi"/>
+          <w:sz w:val="20"/>
+          <w:szCs w:val="20"/>
+        </w:rPr>
+        <w:t>.</w:t>
+      </w:r>
+    </w:p>
+    <w:p>
+      <w:pPr>
+        <w:rPr>
+          <w:rFonts w:cstheme="minorHAnsi"/>
+          <w:sz w:val="20"/>
+          <w:szCs w:val="20"/>
+        </w:rPr>
+      </w:pPr>
+      <w:r>
+        <w:rPr>
+          <w:rFonts w:cstheme="minorHAnsi"/>
+          <w:sz w:val="20"/>
+          <w:szCs w:val="20"/>
+        </w:rPr>
+        <w:t>Therefore,</w:t>
       </w:r>
       <w:r>
         <w:rPr>
@@ -7731,120 +8141,87 @@
           <w:sz w:val="20"/>
           <w:szCs w:val="20"/>
         </w:rPr>
-        <w:t>0.</w:t>
-      </w:r>
-      <w:r>
-        <w:rPr>
-          <w:rFonts w:cstheme="minorHAnsi"/>
-          <w:sz w:val="20"/>
-          <w:szCs w:val="20"/>
-        </w:rPr>
-        <w:t>1 second</w:t>
-      </w:r>
-      <w:r>
-        <w:rPr>
-          <w:rFonts w:cstheme="minorHAnsi"/>
-          <w:sz w:val="20"/>
-          <w:szCs w:val="20"/>
-        </w:rPr>
-        <w:t>s</w:t>
-      </w:r>
-      <w:r>
-        <w:rPr>
-          <w:rFonts w:cstheme="minorHAnsi"/>
-          <w:sz w:val="20"/>
-          <w:szCs w:val="20"/>
-        </w:rPr>
-        <w:t xml:space="preserve"> to communicate between </w:t>
-      </w:r>
-      <w:r>
-        <w:rPr>
-          <w:rFonts w:cstheme="minorHAnsi"/>
-          <w:sz w:val="20"/>
-          <w:szCs w:val="20"/>
-        </w:rPr>
-        <w:t xml:space="preserve">the </w:t>
-      </w:r>
-      <w:r>
-        <w:rPr>
-          <w:rFonts w:cstheme="minorHAnsi"/>
-          <w:sz w:val="20"/>
-          <w:szCs w:val="20"/>
-        </w:rPr>
-        <w:t>processes.</w:t>
-      </w:r>
-    </w:p>
-    <w:p>
-      <w:pPr>
-        <w:rPr>
-          <w:rFonts w:cstheme="minorHAnsi"/>
-          <w:sz w:val="20"/>
-          <w:szCs w:val="20"/>
-        </w:rPr>
-      </w:pPr>
-      <w:r>
-        <w:rPr>
-          <w:rFonts w:cstheme="minorHAnsi"/>
-          <w:sz w:val="20"/>
-          <w:szCs w:val="20"/>
-        </w:rPr>
-        <w:t>The processes include: v</w:t>
-      </w:r>
-      <w:r>
-        <w:rPr>
-          <w:rFonts w:cstheme="minorHAnsi"/>
-          <w:sz w:val="20"/>
-          <w:szCs w:val="20"/>
-        </w:rPr>
-        <w:t>ehicle speed/location processing</w:t>
-      </w:r>
-      <w:r>
-        <w:rPr>
-          <w:rFonts w:cstheme="minorHAnsi"/>
-          <w:sz w:val="20"/>
-          <w:szCs w:val="20"/>
-        </w:rPr>
-        <w:t>, m</w:t>
-      </w:r>
-      <w:r>
-        <w:rPr>
-          <w:rFonts w:cstheme="minorHAnsi"/>
-          <w:sz w:val="20"/>
-          <w:szCs w:val="20"/>
-        </w:rPr>
-        <w:t>onitor d</w:t>
-      </w:r>
-      <w:r>
-        <w:rPr>
-          <w:rFonts w:cstheme="minorHAnsi"/>
-          <w:sz w:val="20"/>
-          <w:szCs w:val="20"/>
-        </w:rPr>
-        <w:t>rivers</w:t>
-      </w:r>
-      <w:r>
-        <w:rPr>
-          <w:rFonts w:cstheme="minorHAnsi"/>
-          <w:sz w:val="20"/>
-          <w:szCs w:val="20"/>
-        </w:rPr>
-        <w:t>, r</w:t>
-      </w:r>
-      <w:r>
-        <w:rPr>
-          <w:rFonts w:cstheme="minorHAnsi"/>
-          <w:sz w:val="20"/>
-          <w:szCs w:val="20"/>
-        </w:rPr>
-        <w:t>eporting to p</w:t>
-      </w:r>
-      <w:r>
-        <w:rPr>
-          <w:rFonts w:cstheme="minorHAnsi"/>
-          <w:sz w:val="20"/>
-          <w:szCs w:val="20"/>
-        </w:rPr>
-        <w:t>olice process</w:t>
+        <w:t xml:space="preserve">approximately </w:t>
+      </w:r>
+      <w:r>
+        <w:rPr>
+          <w:rFonts w:cstheme="minorHAnsi"/>
+          <w:sz w:val="20"/>
+          <w:szCs w:val="20"/>
+        </w:rPr>
+        <w:t>3</w:t>
+      </w:r>
+      <w:r>
+        <w:rPr>
+          <w:rFonts w:cstheme="minorHAnsi"/>
+          <w:sz w:val="20"/>
+          <w:szCs w:val="20"/>
+        </w:rPr>
+        <w:t>.9</w:t>
+      </w:r>
+      <w:r>
+        <w:rPr>
+          <w:rFonts w:cstheme="minorHAnsi"/>
+          <w:sz w:val="20"/>
+          <w:szCs w:val="20"/>
+        </w:rPr>
+        <w:t xml:space="preserve"> seconds</w:t>
+      </w:r>
+      <w:r>
+        <w:rPr>
+          <w:rFonts w:cstheme="minorHAnsi"/>
+          <w:sz w:val="20"/>
+          <w:szCs w:val="20"/>
+        </w:rPr>
+        <w:t xml:space="preserve"> to report to police</w:t>
+      </w:r>
+      <w:r>
+        <w:rPr>
+          <w:rFonts w:cstheme="minorHAnsi"/>
+          <w:sz w:val="20"/>
+          <w:szCs w:val="20"/>
+        </w:rPr>
+        <w:t xml:space="preserve">, which </w:t>
+      </w:r>
+      <w:r>
+        <w:rPr>
+          <w:rFonts w:cstheme="minorHAnsi"/>
+          <w:sz w:val="20"/>
+          <w:szCs w:val="20"/>
+        </w:rPr>
+        <w:t xml:space="preserve">is below </w:t>
+      </w:r>
+      <w:r>
+        <w:rPr>
+          <w:rFonts w:cstheme="minorHAnsi"/>
+          <w:sz w:val="20"/>
+          <w:szCs w:val="20"/>
+        </w:rPr>
+        <w:t>the</w:t>
+      </w:r>
+      <w:r>
+        <w:rPr>
+          <w:rFonts w:cstheme="minorHAnsi"/>
+          <w:sz w:val="20"/>
+          <w:szCs w:val="20"/>
+        </w:rPr>
+        <w:t xml:space="preserve"> </w:t>
+      </w:r>
+      <w:r>
+        <w:rPr>
+          <w:rFonts w:cstheme="minorHAnsi"/>
+          <w:sz w:val="20"/>
+          <w:szCs w:val="20"/>
+        </w:rPr>
+        <w:t>5</w:t>
+      </w:r>
+      <w:r>
+        <w:rPr>
+          <w:rFonts w:cstheme="minorHAnsi"/>
+          <w:sz w:val="20"/>
+          <w:szCs w:val="20"/>
+        </w:rPr>
+        <w:t xml:space="preserve"> second restriction</w:t>
       </w:r>
       <w:r>
         <w:rPr>
@@ -7854,101 +8231,115 @@
         </w:rPr>
         <w:t>.</w:t>
       </w:r>
-      <w:r>
-        <w:rPr>
-          <w:rFonts w:cstheme="minorHAnsi"/>
+    </w:p>
+    <w:p>
+      <w:pPr>
+        <w:autoSpaceDE w:val="0"/>
+        <w:autoSpaceDN w:val="0"/>
+        <w:adjustRightInd w:val="0"/>
+        <w:spacing w:after="0" w:line="240" w:lineRule="auto"/>
+        <w:rPr>
+          <w:rFonts w:cstheme="minorHAnsi"/>
+          <w:sz w:val="20"/>
+          <w:szCs w:val="20"/>
+        </w:rPr>
+      </w:pPr>
+      <w:r>
+        <w:rPr>
+          <w:rFonts w:cstheme="minorHAnsi"/>
+          <w:sz w:val="20"/>
+          <w:szCs w:val="20"/>
+        </w:rPr>
+        <w:t xml:space="preserve">By applying </w:t>
+      </w:r>
+      <w:r>
+        <w:rPr>
+          <w:rFonts w:cstheme="minorHAnsi"/>
+          <w:sz w:val="20"/>
+          <w:szCs w:val="20"/>
+        </w:rPr>
+        <w:t xml:space="preserve">performance </w:t>
+      </w:r>
+      <w:r>
+        <w:rPr>
+          <w:rFonts w:cstheme="minorHAnsi"/>
+          <w:bCs/>
+          <w:sz w:val="20"/>
+          <w:szCs w:val="20"/>
+        </w:rPr>
+        <w:t>tactics</w:t>
+      </w:r>
+      <w:r>
+        <w:rPr>
+          <w:rFonts w:cstheme="minorHAnsi"/>
+          <w:bCs/>
+          <w:sz w:val="20"/>
+          <w:szCs w:val="20"/>
+        </w:rPr>
+        <w:t xml:space="preserve"> such </w:t>
+      </w:r>
+      <w:r>
+        <w:rPr>
+          <w:rFonts w:cstheme="minorHAnsi"/>
+          <w:bCs/>
+          <w:sz w:val="20"/>
+          <w:szCs w:val="20"/>
+        </w:rPr>
+        <w:t xml:space="preserve">as </w:t>
+      </w:r>
+      <w:r>
+        <w:rPr>
+          <w:rFonts w:cstheme="minorHAnsi"/>
+          <w:bCs/>
+          <w:sz w:val="20"/>
+          <w:szCs w:val="20"/>
+        </w:rPr>
+        <w:t>introducing</w:t>
+      </w:r>
+      <w:r>
+        <w:rPr>
+          <w:rFonts w:cstheme="minorHAnsi"/>
+          <w:bCs/>
+          <w:sz w:val="20"/>
+          <w:szCs w:val="20"/>
+        </w:rPr>
+        <w:t xml:space="preserve"> concurrency</w:t>
+      </w:r>
+      <w:r>
+        <w:rPr>
+          <w:rFonts w:cstheme="minorHAnsi"/>
+          <w:bCs/>
+          <w:sz w:val="20"/>
+          <w:szCs w:val="20"/>
+        </w:rPr>
+        <w:t xml:space="preserve">, this software architecture can control the </w:t>
+      </w:r>
+      <w:r>
+        <w:rPr>
+          <w:rFonts w:cstheme="minorHAnsi"/>
+          <w:bCs/>
+          <w:sz w:val="20"/>
+          <w:szCs w:val="20"/>
+        </w:rPr>
+        <w:t>time taken</w:t>
+      </w:r>
+      <w:r>
+        <w:rPr>
+          <w:rFonts w:cstheme="minorHAnsi"/>
+          <w:bCs/>
+          <w:sz w:val="20"/>
+          <w:szCs w:val="20"/>
+        </w:rPr>
+        <w:t xml:space="preserve"> to meet the given limit.</w:t>
+      </w:r>
+      <w:r>
+        <w:rPr>
+          <w:rFonts w:cstheme="minorHAnsi"/>
+          <w:bCs/>
           <w:sz w:val="20"/>
           <w:szCs w:val="20"/>
         </w:rPr>
         <w:t xml:space="preserve"> </w:t>
-      </w:r>
-      <w:r>
-        <w:rPr>
-          <w:rFonts w:cstheme="minorHAnsi"/>
-          <w:sz w:val="20"/>
-          <w:szCs w:val="20"/>
-        </w:rPr>
-        <w:t>Therefore,</w:t>
-      </w:r>
-      <w:r>
-        <w:rPr>
-          <w:rFonts w:cstheme="minorHAnsi"/>
-          <w:sz w:val="20"/>
-          <w:szCs w:val="20"/>
-        </w:rPr>
-        <w:t xml:space="preserve"> it takes </w:t>
-      </w:r>
-      <w:r>
-        <w:rPr>
-          <w:rFonts w:cstheme="minorHAnsi"/>
-          <w:sz w:val="20"/>
-          <w:szCs w:val="20"/>
-        </w:rPr>
-        <w:t xml:space="preserve">approximately </w:t>
-      </w:r>
-      <w:r>
-        <w:rPr>
-          <w:rFonts w:cstheme="minorHAnsi"/>
-          <w:sz w:val="20"/>
-          <w:szCs w:val="20"/>
-        </w:rPr>
-        <w:t>5</w:t>
-      </w:r>
-      <w:r>
-        <w:rPr>
-          <w:rFonts w:cstheme="minorHAnsi"/>
-          <w:sz w:val="20"/>
-          <w:szCs w:val="20"/>
-        </w:rPr>
-        <w:t xml:space="preserve"> seconds</w:t>
-      </w:r>
-      <w:r>
-        <w:rPr>
-          <w:rFonts w:cstheme="minorHAnsi"/>
-          <w:sz w:val="20"/>
-          <w:szCs w:val="20"/>
-        </w:rPr>
-        <w:t xml:space="preserve">, which </w:t>
-      </w:r>
-      <w:r>
-        <w:rPr>
-          <w:rFonts w:cstheme="minorHAnsi"/>
-          <w:sz w:val="20"/>
-          <w:szCs w:val="20"/>
-        </w:rPr>
-        <w:t>the same as the</w:t>
-      </w:r>
-      <w:r>
-        <w:rPr>
-          <w:rFonts w:cstheme="minorHAnsi"/>
-          <w:sz w:val="20"/>
-          <w:szCs w:val="20"/>
-        </w:rPr>
-        <w:t xml:space="preserve"> </w:t>
-      </w:r>
-      <w:r>
-        <w:rPr>
-          <w:rFonts w:cstheme="minorHAnsi"/>
-          <w:sz w:val="20"/>
-          <w:szCs w:val="20"/>
-        </w:rPr>
-        <w:t>5</w:t>
-      </w:r>
-      <w:r>
-        <w:rPr>
-          <w:rFonts w:cstheme="minorHAnsi"/>
-          <w:sz w:val="20"/>
-          <w:szCs w:val="20"/>
-        </w:rPr>
-        <w:t xml:space="preserve"> second restriction</w:t>
-      </w:r>
-      <w:r>
-        <w:rPr>
-          <w:rFonts w:cstheme="minorHAnsi"/>
-          <w:sz w:val="20"/>
-          <w:szCs w:val="20"/>
-        </w:rPr>
-        <w:t>.</w:t>
       </w:r>
     </w:p>
     <w:p>
@@ -7959,8 +8350,8 @@
           <w:color w:val="auto"/>
         </w:rPr>
       </w:pPr>
-      <w:bookmarkStart w:id="5" w:name="_1qhoofqn8q31"/>
-      <w:bookmarkEnd w:id="5"/>
+      <w:bookmarkStart w:id="4" w:name="_1qhoofqn8q31"/>
+      <w:bookmarkEnd w:id="4"/>
       <w:r>
         <w:rPr>
           <w:rFonts w:asciiTheme="minorHAnsi" w:hAnsiTheme="minorHAnsi" w:cstheme="minorHAnsi"/>
@@ -7976,21 +8367,30 @@
           <w:szCs w:val="20"/>
         </w:rPr>
       </w:pPr>
-      <w:r>
-        <w:rPr>
-          <w:rFonts w:cstheme="minorHAnsi"/>
-          <w:sz w:val="20"/>
-          <w:szCs w:val="20"/>
-        </w:rPr>
-        <w:t>Assume it takes 1 second to communicate between the processes.</w:t>
-      </w:r>
-      <w:r>
-        <w:rPr>
-          <w:rFonts w:cstheme="minorHAnsi"/>
-          <w:sz w:val="20"/>
-          <w:szCs w:val="20"/>
-        </w:rPr>
-        <w:t xml:space="preserve"> The processes include: generating and sending report requests</w:t>
+      <w:bookmarkStart w:id="5" w:name="_GoBack"/>
+      <w:r>
+        <w:rPr>
+          <w:rFonts w:cstheme="minorHAnsi"/>
+          <w:sz w:val="20"/>
+          <w:szCs w:val="20"/>
+        </w:rPr>
+        <w:t xml:space="preserve">The processes </w:t>
+      </w:r>
+      <w:r>
+        <w:rPr>
+          <w:rFonts w:cstheme="minorHAnsi"/>
+          <w:sz w:val="20"/>
+          <w:szCs w:val="20"/>
+        </w:rPr>
+        <w:t xml:space="preserve">involved in retrieving the journey reports </w:t>
+      </w:r>
+      <w:r>
+        <w:rPr>
+          <w:rFonts w:cstheme="minorHAnsi"/>
+          <w:sz w:val="20"/>
+          <w:szCs w:val="20"/>
+        </w:rPr>
+        <w:t>include: generating and sending report requests</w:t>
       </w:r>
       <w:r>
         <w:rPr>
@@ -8030,6 +8430,225 @@
           <w:sz w:val="20"/>
           <w:szCs w:val="20"/>
         </w:rPr>
+        <w:t>The assumption of 0.1 seconds communication latency between two processes is assumed. The total process communication latency is 0.3 s</w:t>
+      </w:r>
+      <w:r>
+        <w:rPr>
+          <w:rFonts w:cstheme="minorHAnsi"/>
+          <w:sz w:val="20"/>
+          <w:szCs w:val="20"/>
+        </w:rPr>
+        <w:t>econds.</w:t>
+      </w:r>
+    </w:p>
+    <w:p>
+      <w:pPr>
+        <w:rPr>
+          <w:rFonts w:cstheme="minorHAnsi"/>
+          <w:sz w:val="20"/>
+          <w:szCs w:val="20"/>
+        </w:rPr>
+      </w:pPr>
+      <w:r>
+        <w:rPr>
+          <w:rFonts w:cstheme="minorHAnsi"/>
+          <w:sz w:val="20"/>
+          <w:szCs w:val="20"/>
+        </w:rPr>
+        <w:t xml:space="preserve">Assuming the </w:t>
+      </w:r>
+      <w:r>
+        <w:rPr>
+          <w:rFonts w:cstheme="minorHAnsi"/>
+          <w:sz w:val="20"/>
+          <w:szCs w:val="20"/>
+        </w:rPr>
+        <w:t>authorisation module</w:t>
+      </w:r>
+      <w:r>
+        <w:rPr>
+          <w:rFonts w:cstheme="minorHAnsi"/>
+          <w:sz w:val="20"/>
+          <w:szCs w:val="20"/>
+        </w:rPr>
+        <w:t xml:space="preserve"> takes </w:t>
+      </w:r>
+      <w:r>
+        <w:rPr>
+          <w:rFonts w:cstheme="minorHAnsi"/>
+          <w:sz w:val="20"/>
+          <w:szCs w:val="20"/>
+        </w:rPr>
+        <w:t xml:space="preserve">a </w:t>
+      </w:r>
+      <w:r>
+        <w:rPr>
+          <w:rFonts w:cstheme="minorHAnsi"/>
+          <w:sz w:val="20"/>
+          <w:szCs w:val="20"/>
+        </w:rPr>
+        <w:t>negligible amount of time</w:t>
+      </w:r>
+      <w:r>
+        <w:rPr>
+          <w:rFonts w:cstheme="minorHAnsi"/>
+          <w:sz w:val="20"/>
+          <w:szCs w:val="20"/>
+        </w:rPr>
+        <w:t xml:space="preserve"> and is outsourced.</w:t>
+      </w:r>
+      <w:r>
+        <w:rPr>
+          <w:rFonts w:cstheme="minorHAnsi"/>
+          <w:sz w:val="20"/>
+          <w:szCs w:val="20"/>
+        </w:rPr>
+        <w:t xml:space="preserve"> </w:t>
+      </w:r>
+      <w:r>
+        <w:rPr>
+          <w:rFonts w:cstheme="minorHAnsi"/>
+          <w:sz w:val="20"/>
+          <w:szCs w:val="20"/>
+        </w:rPr>
+        <w:t xml:space="preserve">The </w:t>
+      </w:r>
+      <w:r>
+        <w:rPr>
+          <w:rFonts w:cstheme="minorHAnsi"/>
+          <w:sz w:val="20"/>
+          <w:szCs w:val="20"/>
+        </w:rPr>
+        <w:t>client</w:t>
+      </w:r>
+      <w:r>
+        <w:rPr>
+          <w:rFonts w:cstheme="minorHAnsi"/>
+          <w:sz w:val="20"/>
+          <w:szCs w:val="20"/>
+        </w:rPr>
+        <w:t xml:space="preserve"> and the time</w:t>
+      </w:r>
+      <w:r>
+        <w:rPr>
+          <w:rFonts w:cstheme="minorHAnsi"/>
+          <w:sz w:val="20"/>
+          <w:szCs w:val="20"/>
+        </w:rPr>
+        <w:t xml:space="preserve"> take</w:t>
+      </w:r>
+      <w:r>
+        <w:rPr>
+          <w:rFonts w:cstheme="minorHAnsi"/>
+          <w:sz w:val="20"/>
+          <w:szCs w:val="20"/>
+        </w:rPr>
+        <w:t>n</w:t>
+      </w:r>
+      <w:r>
+        <w:rPr>
+          <w:rFonts w:cstheme="minorHAnsi"/>
+          <w:sz w:val="20"/>
+          <w:szCs w:val="20"/>
+        </w:rPr>
+        <w:t xml:space="preserve"> to access the </w:t>
+      </w:r>
+      <w:r>
+        <w:rPr>
+          <w:rFonts w:cstheme="minorHAnsi"/>
+          <w:sz w:val="20"/>
+          <w:szCs w:val="20"/>
+        </w:rPr>
+        <w:t>report</w:t>
+      </w:r>
+      <w:r>
+        <w:rPr>
+          <w:rFonts w:cstheme="minorHAnsi"/>
+          <w:sz w:val="20"/>
+          <w:szCs w:val="20"/>
+        </w:rPr>
+        <w:t xml:space="preserve"> repository</w:t>
+      </w:r>
+      <w:r>
+        <w:rPr>
+          <w:rFonts w:cstheme="minorHAnsi"/>
+          <w:sz w:val="20"/>
+          <w:szCs w:val="20"/>
+        </w:rPr>
+        <w:t xml:space="preserve"> is </w:t>
+      </w:r>
+      <w:r>
+        <w:rPr>
+          <w:rFonts w:cstheme="minorHAnsi"/>
+          <w:sz w:val="20"/>
+          <w:szCs w:val="20"/>
+        </w:rPr>
+        <w:t>1</w:t>
+      </w:r>
+      <w:r>
+        <w:rPr>
+          <w:rFonts w:cstheme="minorHAnsi"/>
+          <w:sz w:val="20"/>
+          <w:szCs w:val="20"/>
+        </w:rPr>
+        <w:t>.5</w:t>
+      </w:r>
+      <w:r>
+        <w:rPr>
+          <w:rFonts w:cstheme="minorHAnsi"/>
+          <w:sz w:val="20"/>
+          <w:szCs w:val="20"/>
+        </w:rPr>
+        <w:t xml:space="preserve"> second</w:t>
+      </w:r>
+      <w:r>
+        <w:rPr>
+          <w:rFonts w:cstheme="minorHAnsi"/>
+          <w:sz w:val="20"/>
+          <w:szCs w:val="20"/>
+        </w:rPr>
+        <w:t>s</w:t>
+      </w:r>
+      <w:r>
+        <w:rPr>
+          <w:rFonts w:cstheme="minorHAnsi"/>
+          <w:sz w:val="20"/>
+          <w:szCs w:val="20"/>
+        </w:rPr>
+        <w:t>.</w:t>
+      </w:r>
+    </w:p>
+    <w:p>
+      <w:pPr>
+        <w:rPr>
+          <w:rFonts w:cstheme="minorHAnsi"/>
+          <w:sz w:val="20"/>
+          <w:szCs w:val="20"/>
+        </w:rPr>
+      </w:pPr>
+      <w:r>
+        <w:rPr>
+          <w:rFonts w:cstheme="minorHAnsi"/>
+          <w:sz w:val="20"/>
+          <w:szCs w:val="20"/>
+        </w:rPr>
+        <w:t>There is no excessive data for each journey report, so it is reasonable to assume only 1 second is required to process it.</w:t>
+      </w:r>
+    </w:p>
+    <w:p>
+      <w:pPr>
+        <w:rPr>
+          <w:rFonts w:cstheme="minorHAnsi"/>
+          <w:sz w:val="20"/>
+          <w:szCs w:val="20"/>
+        </w:rPr>
+      </w:pPr>
+      <w:r>
+        <w:rPr>
+          <w:rFonts w:cstheme="minorHAnsi"/>
+          <w:sz w:val="20"/>
+          <w:szCs w:val="20"/>
+        </w:rPr>
         <w:t xml:space="preserve">Assume it takes </w:t>
       </w:r>
       <w:r>
@@ -8153,6 +8772,7 @@
         <w:t xml:space="preserve"> second restriction.</w:t>
       </w:r>
     </w:p>
+    <w:bookmarkEnd w:id="5"/>
     <w:p>
       <w:pPr>
         <w:pStyle w:val="Heading2"/>
@@ -12042,7 +12662,7 @@
 </file>
 
 <file path=customXml/itemProps1.xml><?xml version="1.0" encoding="utf-8"?>
-<ds:datastoreItem xmlns:ds="http://schemas.openxmlformats.org/officeDocument/2006/customXml" ds:itemID="{48193768-AC64-409A-93A1-60580F8F56BA}">
+<ds:datastoreItem xmlns:ds="http://schemas.openxmlformats.org/officeDocument/2006/customXml" ds:itemID="{ABCF7E9A-17A3-4E02-9AA9-B8E2B1842B21}">
   <ds:schemaRefs>
     <ds:schemaRef ds:uri="http://schemas.openxmlformats.org/officeDocument/2006/bibliography"/>
   </ds:schemaRefs>

</xml_diff>